<commit_message>
mise a jour du dop .docx
</commit_message>
<xml_diff>
--- a/doc/DOP_Tablut_DANJOUX_HILAIRE.docx
+++ b/doc/DOP_Tablut_DANJOUX_HILAIRE.docx
@@ -1,6 +1,6 @@
 
 <file path=word/document.xml><?xml version="1.0" encoding="utf-8"?>
-<w:document xmlns:wpc="http://schemas.microsoft.com/office/word/2010/wordprocessingCanvas" xmlns:mc="http://schemas.openxmlformats.org/markup-compatibility/2006" xmlns:o="urn:schemas-microsoft-com:office:office" xmlns:r="http://schemas.openxmlformats.org/officeDocument/2006/relationships" xmlns:m="http://schemas.openxmlformats.org/officeDocument/2006/math" xmlns:v="urn:schemas-microsoft-com:vml" xmlns:wp14="http://schemas.microsoft.com/office/word/2010/wordprocessingDrawing" xmlns:wp="http://schemas.openxmlformats.org/drawingml/2006/wordprocessingDrawing" xmlns:w10="urn:schemas-microsoft-com:office:word" xmlns:w="http://schemas.openxmlformats.org/wordprocessingml/2006/main" xmlns:w14="http://schemas.microsoft.com/office/word/2010/wordml" xmlns:wpg="http://schemas.microsoft.com/office/word/2010/wordprocessingGroup" xmlns:wpi="http://schemas.microsoft.com/office/word/2010/wordprocessingInk" xmlns:wne="http://schemas.microsoft.com/office/word/2006/wordml" xmlns:wps="http://schemas.microsoft.com/office/word/2010/wordprocessingShape" mc:Ignorable="w14 wp14">
+<w:document xmlns:wpc="http://schemas.microsoft.com/office/word/2010/wordprocessingCanvas" xmlns:cx="http://schemas.microsoft.com/office/drawing/2014/chartex" xmlns:cx1="http://schemas.microsoft.com/office/drawing/2015/9/8/chartex" xmlns:mc="http://schemas.openxmlformats.org/markup-compatibility/2006" xmlns:o="urn:schemas-microsoft-com:office:office" xmlns:r="http://schemas.openxmlformats.org/officeDocument/2006/relationships" xmlns:m="http://schemas.openxmlformats.org/officeDocument/2006/math" xmlns:v="urn:schemas-microsoft-com:vml" xmlns:wp14="http://schemas.microsoft.com/office/word/2010/wordprocessingDrawing" xmlns:wp="http://schemas.openxmlformats.org/drawingml/2006/wordprocessingDrawing" xmlns:w10="urn:schemas-microsoft-com:office:word" xmlns:w="http://schemas.openxmlformats.org/wordprocessingml/2006/main" xmlns:w14="http://schemas.microsoft.com/office/word/2010/wordml" xmlns:w15="http://schemas.microsoft.com/office/word/2012/wordml" xmlns:w16se="http://schemas.microsoft.com/office/word/2015/wordml/symex" xmlns:wpg="http://schemas.microsoft.com/office/word/2010/wordprocessingGroup" xmlns:wpi="http://schemas.microsoft.com/office/word/2010/wordprocessingInk" xmlns:wne="http://schemas.microsoft.com/office/word/2006/wordml" xmlns:wps="http://schemas.microsoft.com/office/word/2010/wordprocessingShape" mc:Ignorable="w14 w15 w16se wp14">
   <w:body>
     <w:sdt>
       <w:sdtPr>
@@ -83,6 +83,7 @@
                 <w:dataBinding w:prefixMappings="xmlns:ns0='http://schemas.openxmlformats.org/package/2006/metadata/core-properties' xmlns:ns1='http://purl.org/dc/elements/1.1/'" w:xpath="/ns0:coreProperties[1]/ns1:title[1]" w:storeItemID="{6C3C8BC8-F283-45AE-878A-BAB7291924A1}"/>
                 <w:text/>
               </w:sdtPr>
+              <w:sdtEndPr/>
               <w:sdtContent>
                 <w:tc>
                   <w:tcPr>
@@ -135,6 +136,7 @@
                 <w:dataBinding w:prefixMappings="xmlns:ns0='http://schemas.openxmlformats.org/package/2006/metadata/core-properties' xmlns:ns1='http://purl.org/dc/elements/1.1/'" w:xpath="/ns0:coreProperties[1]/ns1:subject[1]" w:storeItemID="{6C3C8BC8-F283-45AE-878A-BAB7291924A1}"/>
                 <w:text/>
               </w:sdtPr>
+              <w:sdtEndPr/>
               <w:sdtContent>
                 <w:tc>
                   <w:tcPr>
@@ -160,18 +162,8 @@
                         <w:sz w:val="44"/>
                         <w:szCs w:val="44"/>
                       </w:rPr>
-                      <w:t xml:space="preserve">Développement d’un jeu : </w:t>
+                      <w:t>Développement d’un jeu : Tablut</w:t>
                     </w:r>
-                    <w:proofErr w:type="spellStart"/>
-                    <w:r>
-                      <w:rPr>
-                        <w:rFonts w:asciiTheme="majorHAnsi" w:eastAsiaTheme="majorEastAsia" w:hAnsiTheme="majorHAnsi" w:cstheme="majorBidi"/>
-                        <w:sz w:val="44"/>
-                        <w:szCs w:val="44"/>
-                      </w:rPr>
-                      <w:t>Tablut</w:t>
-                    </w:r>
-                    <w:proofErr w:type="spellEnd"/>
                   </w:p>
                 </w:tc>
               </w:sdtContent>
@@ -220,6 +212,7 @@
                 <w:dataBinding w:prefixMappings="xmlns:ns0='http://schemas.openxmlformats.org/package/2006/metadata/core-properties' xmlns:ns1='http://purl.org/dc/elements/1.1/'" w:xpath="/ns0:coreProperties[1]/ns1:creator[1]" w:storeItemID="{6C3C8BC8-F283-45AE-878A-BAB7291924A1}"/>
                 <w:text/>
               </w:sdtPr>
+              <w:sdtEndPr/>
               <w:sdtContent>
                 <w:tc>
                   <w:tcPr>
@@ -239,24 +232,9 @@
                       <w:rPr>
                         <w:b/>
                         <w:bCs/>
+                        <w:lang w:val="en-US"/>
                       </w:rPr>
-                      <w:t xml:space="preserve">Marc </w:t>
-                    </w:r>
-                    <w:proofErr w:type="spellStart"/>
-                    <w:r>
-                      <w:rPr>
-                        <w:b/>
-                        <w:bCs/>
-                      </w:rPr>
-                      <w:t>DANJOUX;Laurent</w:t>
-                    </w:r>
-                    <w:proofErr w:type="spellEnd"/>
-                    <w:r>
-                      <w:rPr>
-                        <w:b/>
-                        <w:bCs/>
-                      </w:rPr>
-                      <w:t xml:space="preserve"> HILAIRE</w:t>
+                      <w:t>Marc DANJOUX</w:t>
                     </w:r>
                   </w:p>
                 </w:tc>
@@ -283,6 +261,7 @@
                 <w:dataBinding w:prefixMappings="xmlns:ns0='http://purl.org/dc/elements/1.1/' xmlns:ns1='http://schemas.openxmlformats.org/package/2006/metadata/core-properties' " w:xpath="/ns1:coreProperties[1]/ns1:contentStatus[1]" w:storeItemID="{6C3C8BC8-F283-45AE-878A-BAB7291924A1}"/>
                 <w:text/>
               </w:sdtPr>
+              <w:sdtEndPr/>
               <w:sdtContent>
                 <w:tc>
                   <w:tcPr>
@@ -341,6 +320,7 @@
                   <w:calendar w:val="gregorian"/>
                 </w:date>
               </w:sdtPr>
+              <w:sdtEndPr/>
               <w:sdtContent>
                 <w:tc>
                   <w:tcPr>
@@ -378,7 +358,7 @@
           <w:r>
             <w:rPr>
               <w:noProof/>
-              <w:lang w:eastAsia="fr-FR"/>
+              <w:lang w:val="en-US"/>
             </w:rPr>
             <w:drawing>
               <wp:inline distT="0" distB="0" distL="0" distR="0" wp14:anchorId="77F93E71" wp14:editId="2FDD728F">
@@ -396,7 +376,7 @@
                         <pic:cNvPicPr/>
                       </pic:nvPicPr>
                       <pic:blipFill>
-                        <a:blip r:embed="rId10" cstate="print">
+                        <a:blip r:embed="rId9" cstate="print">
                           <a:extLst>
                             <a:ext uri="{28A0092B-C50C-407E-A947-70E740481C1C}">
                               <a14:useLocalDpi xmlns:a14="http://schemas.microsoft.com/office/drawing/2010/main" val="0"/>
@@ -466,6 +446,7 @@
           <w:docPartUnique/>
         </w:docPartObj>
       </w:sdtPr>
+      <w:sdtEndPr/>
       <w:sdtContent>
         <w:p>
           <w:pPr>
@@ -1396,19 +1377,7 @@
               <w:rPr>
                 <w:rStyle w:val="Lienhypertexte"/>
               </w:rPr>
-              <w:t>Identificatio</w:t>
-            </w:r>
-            <w:r>
-              <w:rPr>
-                <w:rStyle w:val="Lienhypertexte"/>
-              </w:rPr>
-              <w:t>n</w:t>
-            </w:r>
-            <w:r>
-              <w:rPr>
-                <w:rStyle w:val="Lienhypertexte"/>
-              </w:rPr>
-              <w:t xml:space="preserve"> des risques</w:t>
+              <w:t>Identification des risques</w:t>
             </w:r>
             <w:r>
               <w:rPr>
@@ -1666,7 +1635,19 @@
               <w:rPr>
                 <w:rStyle w:val="Lienhypertexte"/>
               </w:rPr>
-              <w:t>Annexe 2 : Critères de validation</w:t>
+              <w:t>Annexe 2 : Critères d</w:t>
+            </w:r>
+            <w:r>
+              <w:rPr>
+                <w:rStyle w:val="Lienhypertexte"/>
+              </w:rPr>
+              <w:t>e</w:t>
+            </w:r>
+            <w:r>
+              <w:rPr>
+                <w:rStyle w:val="Lienhypertexte"/>
+              </w:rPr>
+              <w:t xml:space="preserve"> validation</w:t>
             </w:r>
             <w:r>
               <w:rPr>
@@ -2081,15 +2062,7 @@
     </w:p>
     <w:p>
       <w:r>
-        <w:t xml:space="preserve">Dans le cadre du projet personnel de troisième année d’étude à l’IMERIR, notre groupe programmera un jeu de plateau type échec en multijoueur. Le projet se déroulera sur la période de deux mois de décembre à janvier et sera coupé par les vacances de Noël. Il aura  lieu à l’IMERIR dans les locaux habituels. Le projet sera développé en QML pour la partie graphique couplé à du JavaScript pour la partie interaction. Les communications entre client seront gérées avec </w:t>
-      </w:r>
-      <w:proofErr w:type="spellStart"/>
-      <w:r>
-        <w:t>JQuerry</w:t>
-      </w:r>
-      <w:proofErr w:type="spellEnd"/>
-      <w:r>
-        <w:t xml:space="preserve"> avec des trames formatées en JSON. Le service web sera en Python.</w:t>
+        <w:t>Dans le cadre du projet personnel de troisième année d’étude à l’IMERIR, notre groupe programmera un jeu de plateau type échec en multijoueur. Le projet se déroulera sur la période de deux mois de décembre à janvier et sera coupé par les vacances de Noël. Il aura  lieu à l’IMERIR dans les locaux habituels. Le projet sera développé en QML pour la partie graphique couplé à du JavaScript pour la partie interaction. Les communications entre client seront gérées avec JQuerry avec des trames formatées en JSON. Le service web sera en Python.</w:t>
       </w:r>
     </w:p>
     <w:p>
@@ -2105,6 +2078,7 @@
       <w:r>
         <w:rPr>
           <w:noProof/>
+          <w:lang w:val="en-US"/>
         </w:rPr>
         <mc:AlternateContent>
           <mc:Choice Requires="wps">
@@ -2219,23 +2193,7 @@
                                 <w:b w:val="0"/>
                                 <w:color w:val="auto"/>
                               </w:rPr>
-                              <w:t xml:space="preserve">Illustration du plateau de </w:t>
-                            </w:r>
-                            <w:proofErr w:type="spellStart"/>
-                            <w:r>
-                              <w:rPr>
-                                <w:b w:val="0"/>
-                                <w:color w:val="auto"/>
-                              </w:rPr>
-                              <w:t>Tablut</w:t>
-                            </w:r>
-                            <w:proofErr w:type="spellEnd"/>
-                            <w:r>
-                              <w:rPr>
-                                <w:b w:val="0"/>
-                                <w:color w:val="auto"/>
-                              </w:rPr>
-                              <w:t xml:space="preserve"> avec la disposition des pions</w:t>
+                              <w:t>Illustration du plateau de Tablut avec la disposition des pions</w:t>
                             </w:r>
                           </w:p>
                         </w:txbxContent>
@@ -2254,7 +2212,7 @@
           </mc:Choice>
           <mc:Fallback>
             <w:pict>
-              <v:shapetype id="_x0000_t202" coordsize="21600,21600" o:spt="202" path="m,l,21600r21600,l21600,xe">
+              <v:shapetype w14:anchorId="594AFBB7" id="_x0000_t202" coordsize="21600,21600" o:spt="202" path="m,l,21600r21600,l21600,xe">
                 <v:stroke joinstyle="miter"/>
                 <v:path gradientshapeok="t" o:connecttype="rect"/>
               </v:shapetype>
@@ -2329,23 +2287,7 @@
                           <w:b w:val="0"/>
                           <w:color w:val="auto"/>
                         </w:rPr>
-                        <w:t xml:space="preserve">Illustration du plateau de </w:t>
-                      </w:r>
-                      <w:proofErr w:type="spellStart"/>
-                      <w:r>
-                        <w:rPr>
-                          <w:b w:val="0"/>
-                          <w:color w:val="auto"/>
-                        </w:rPr>
-                        <w:t>Tablut</w:t>
-                      </w:r>
-                      <w:proofErr w:type="spellEnd"/>
-                      <w:r>
-                        <w:rPr>
-                          <w:b w:val="0"/>
-                          <w:color w:val="auto"/>
-                        </w:rPr>
-                        <w:t xml:space="preserve"> avec la disposition des pions</w:t>
+                        <w:t>Illustration du plateau de Tablut avec la disposition des pions</w:t>
                       </w:r>
                     </w:p>
                   </w:txbxContent>
@@ -2359,7 +2301,7 @@
       <w:r>
         <w:rPr>
           <w:noProof/>
-          <w:lang w:eastAsia="fr-FR"/>
+          <w:lang w:val="en-US"/>
         </w:rPr>
         <w:drawing>
           <wp:anchor distT="0" distB="0" distL="114300" distR="114300" simplePos="0" relativeHeight="251660288" behindDoc="0" locked="0" layoutInCell="1" allowOverlap="1">
@@ -2395,7 +2337,7 @@
                     </pic:cNvPicPr>
                   </pic:nvPicPr>
                   <pic:blipFill>
-                    <a:blip r:embed="rId11">
+                    <a:blip r:embed="rId10">
                       <a:extLst>
                         <a:ext uri="{28A0092B-C50C-407E-A947-70E740481C1C}">
                           <a14:useLocalDpi xmlns:a14="http://schemas.microsoft.com/office/drawing/2010/main" val="0"/>
@@ -3409,9 +3351,9 @@
       <w:pPr>
         <w:jc w:val="left"/>
         <w:sectPr>
-          <w:headerReference w:type="default" r:id="rId12"/>
-          <w:footerReference w:type="default" r:id="rId13"/>
-          <w:headerReference w:type="first" r:id="rId14"/>
+          <w:headerReference w:type="default" r:id="rId11"/>
+          <w:footerReference w:type="default" r:id="rId12"/>
+          <w:headerReference w:type="first" r:id="rId13"/>
           <w:pgSz w:w="11906" w:h="16838"/>
           <w:pgMar w:top="1417" w:right="1417" w:bottom="1417" w:left="1417" w:header="708" w:footer="708" w:gutter="0"/>
           <w:pgNumType w:start="1"/>
@@ -3456,8 +3398,8 @@
             <v:path o:extrusionok="f" gradientshapeok="t" o:connecttype="rect"/>
             <o:lock v:ext="edit" aspectratio="t"/>
           </v:shapetype>
-          <v:shape id="_x0000_i1025" type="#_x0000_t75" style="width:690.8pt;height:198.65pt">
-            <v:imagedata r:id="rId15" o:title="Gantt"/>
+          <v:shape id="_x0000_i1025" type="#_x0000_t75" style="width:690.75pt;height:198.75pt">
+            <v:imagedata r:id="rId14" o:title="Gantt"/>
           </v:shape>
         </w:pict>
       </w:r>
@@ -3533,15 +3475,7 @@
         <w:spacing w:after="0"/>
       </w:pPr>
       <w:r>
-        <w:t xml:space="preserve">La visualisation du </w:t>
-      </w:r>
-      <w:proofErr w:type="spellStart"/>
-      <w:r>
-        <w:t>gantt</w:t>
-      </w:r>
-      <w:proofErr w:type="spellEnd"/>
-      <w:r>
-        <w:t xml:space="preserve"> va du 30 novembre jusqu’au 7 </w:t>
+        <w:t xml:space="preserve">La visualisation du gantt va du 30 novembre jusqu’au 7 </w:t>
       </w:r>
       <w:r>
         <w:t>février</w:t>
@@ -3579,7 +3513,7 @@
         <w:spacing w:after="0"/>
         <w:jc w:val="left"/>
         <w:sectPr>
-          <w:headerReference w:type="default" r:id="rId16"/>
+          <w:headerReference w:type="default" r:id="rId15"/>
           <w:pgSz w:w="16838" w:h="11906" w:orient="landscape"/>
           <w:pgMar w:top="1417" w:right="1417" w:bottom="1417" w:left="1417" w:header="708" w:footer="708" w:gutter="0"/>
           <w:cols w:space="708"/>
@@ -3606,15 +3540,7 @@
     </w:p>
     <w:p>
       <w:r>
-        <w:t xml:space="preserve">Internet et les différents livres devraient être suffisants pour répondre à nos questions de développement. Le projet sera en deux parties. La première partie sera le développement des applications se trouvant sur les machines, cette partie sera assurée par Marc DANJOUX. La seconde partie elle sera l'interaction de plusieurs joueurs entre eux sur des machines différentes et la création d'un service web, cette partie sera assurée par Laurent HILAIRE. Le développement se fera sous </w:t>
-      </w:r>
-      <w:proofErr w:type="spellStart"/>
-      <w:r>
-        <w:t>Qt</w:t>
-      </w:r>
-      <w:proofErr w:type="spellEnd"/>
-      <w:r>
-        <w:t xml:space="preserve"> Creator sous Windows pour la partie application et sous Linux pour la partie serveur.</w:t>
+        <w:t>Internet et les différents livres devraient être suffisants pour répondre à nos questions de développement. Le projet sera en deux parties. La première partie sera le développement des applications se trouvant sur les machines, cette partie sera assurée par Marc DANJOUX. La seconde partie elle sera l'interaction de plusieurs joueurs entre eux sur des machines différentes et la création d'un service web, cette partie sera assurée par Laurent HILAIRE. Le développement se fera sous Qt Creator sous Windows pour la partie application et sous Linux pour la partie serveur.</w:t>
       </w:r>
     </w:p>
     <w:p>
@@ -3705,8 +3631,6 @@
       </w:pPr>
       <w:bookmarkStart w:id="26" w:name="_Toc429385393"/>
       <w:bookmarkStart w:id="27" w:name="_Toc429385483"/>
-      <w:bookmarkStart w:id="28" w:name="_GoBack"/>
-      <w:bookmarkEnd w:id="28"/>
       <w:r>
         <w:t>Qualité</w:t>
       </w:r>
@@ -3898,13 +3822,13 @@
           <w:numId w:val="1"/>
         </w:numPr>
       </w:pPr>
-      <w:bookmarkStart w:id="29" w:name="_Toc429385394"/>
-      <w:bookmarkStart w:id="30" w:name="_Toc429385484"/>
+      <w:bookmarkStart w:id="28" w:name="_Toc429385394"/>
+      <w:bookmarkStart w:id="29" w:name="_Toc429385484"/>
       <w:r>
         <w:t>Capitalisation de l’expérience</w:t>
       </w:r>
+      <w:bookmarkEnd w:id="28"/>
       <w:bookmarkEnd w:id="29"/>
-      <w:bookmarkEnd w:id="30"/>
     </w:p>
     <w:p>
       <w:r>
@@ -3928,7 +3852,7 @@
           <w:rFonts w:ascii="Didot" w:hAnsi="Didot"/>
         </w:rPr>
         <w:sectPr>
-          <w:headerReference w:type="default" r:id="rId17"/>
+          <w:headerReference w:type="default" r:id="rId16"/>
           <w:pgSz w:w="11906" w:h="16838"/>
           <w:pgMar w:top="1417" w:right="1417" w:bottom="1417" w:left="1417" w:header="708" w:footer="708" w:gutter="0"/>
           <w:cols w:space="708"/>
@@ -3940,35 +3864,25 @@
       <w:pPr>
         <w:pStyle w:val="Titre1"/>
       </w:pPr>
-      <w:bookmarkStart w:id="31" w:name="_Ref429383461"/>
-      <w:bookmarkStart w:id="32" w:name="_Toc429385485"/>
+      <w:bookmarkStart w:id="30" w:name="_Ref429383461"/>
+      <w:bookmarkStart w:id="31" w:name="_Toc429385485"/>
       <w:r>
         <w:lastRenderedPageBreak/>
         <w:t xml:space="preserve">Annexe </w:t>
       </w:r>
-      <w:r>
-        <w:fldChar w:fldCharType="begin"/>
-      </w:r>
-      <w:r>
-        <w:instrText xml:space="preserve"> SEQ Annexe \* ARABIC </w:instrText>
-      </w:r>
-      <w:r>
-        <w:fldChar w:fldCharType="separate"/>
-      </w:r>
-      <w:r>
-        <w:rPr>
-          <w:noProof/>
-        </w:rPr>
-        <w:t>1</w:t>
-      </w:r>
-      <w:r>
-        <w:fldChar w:fldCharType="end"/>
+      <w:fldSimple w:instr=" SEQ Annexe \* ARABIC ">
+        <w:r>
+          <w:rPr>
+            <w:noProof/>
+          </w:rPr>
+          <w:t>1</w:t>
+        </w:r>
+      </w:fldSimple>
+      <w:bookmarkEnd w:id="30"/>
+      <w:r>
+        <w:t> : Gestion des risques</w:t>
       </w:r>
       <w:bookmarkEnd w:id="31"/>
-      <w:r>
-        <w:t> : Gestion des risques</w:t>
-      </w:r>
-      <w:bookmarkEnd w:id="32"/>
     </w:p>
     <w:p/>
     <w:tbl>
@@ -4058,7 +3972,6 @@
                 <w:lang w:eastAsia="fr-FR"/>
               </w:rPr>
             </w:pPr>
-            <w:proofErr w:type="gramStart"/>
             <w:r>
               <w:rPr>
                 <w:rFonts w:ascii="Calibri" w:eastAsia="Times New Roman" w:hAnsi="Calibri" w:cs="Times New Roman"/>
@@ -4067,7 +3980,6 @@
               </w:rPr>
               <w:t>Gravité</w:t>
             </w:r>
-            <w:proofErr w:type="gramEnd"/>
             <w:r>
               <w:rPr>
                 <w:rFonts w:ascii="Calibri" w:eastAsia="Times New Roman" w:hAnsi="Calibri" w:cs="Times New Roman"/>
@@ -4094,7 +4006,6 @@
                 <w:lang w:eastAsia="fr-FR"/>
               </w:rPr>
             </w:pPr>
-            <w:proofErr w:type="gramStart"/>
             <w:r>
               <w:rPr>
                 <w:rFonts w:ascii="Calibri" w:eastAsia="Times New Roman" w:hAnsi="Calibri" w:cs="Times New Roman"/>
@@ -4103,7 +4014,6 @@
               </w:rPr>
               <w:t>Probabilité</w:t>
             </w:r>
-            <w:proofErr w:type="gramEnd"/>
             <w:r>
               <w:rPr>
                 <w:rFonts w:ascii="Calibri" w:eastAsia="Times New Roman" w:hAnsi="Calibri" w:cs="Times New Roman"/>
@@ -4130,7 +4040,6 @@
                 <w:lang w:eastAsia="fr-FR"/>
               </w:rPr>
             </w:pPr>
-            <w:proofErr w:type="gramStart"/>
             <w:r>
               <w:rPr>
                 <w:rFonts w:ascii="Calibri" w:eastAsia="Times New Roman" w:hAnsi="Calibri" w:cs="Times New Roman"/>
@@ -4139,7 +4048,6 @@
               </w:rPr>
               <w:t>Criticité</w:t>
             </w:r>
-            <w:proofErr w:type="gramEnd"/>
             <w:r>
               <w:rPr>
                 <w:rFonts w:ascii="Calibri" w:eastAsia="Times New Roman" w:hAnsi="Calibri" w:cs="Times New Roman"/>
@@ -5530,38 +5438,28 @@
       <w:pPr>
         <w:pStyle w:val="Titre1"/>
       </w:pPr>
-      <w:bookmarkStart w:id="33" w:name="_Ref429383480"/>
-      <w:bookmarkStart w:id="34" w:name="_Toc429385486"/>
+      <w:bookmarkStart w:id="32" w:name="_Ref429383480"/>
+      <w:bookmarkStart w:id="33" w:name="_Toc429385486"/>
       <w:r>
         <w:lastRenderedPageBreak/>
         <w:t xml:space="preserve">Annexe </w:t>
       </w:r>
-      <w:r>
-        <w:fldChar w:fldCharType="begin"/>
-      </w:r>
-      <w:r>
-        <w:instrText xml:space="preserve"> SEQ Annexe \* ARABIC </w:instrText>
-      </w:r>
-      <w:r>
-        <w:fldChar w:fldCharType="separate"/>
-      </w:r>
-      <w:r>
-        <w:rPr>
-          <w:noProof/>
-        </w:rPr>
-        <w:t>2</w:t>
-      </w:r>
-      <w:r>
-        <w:fldChar w:fldCharType="end"/>
+      <w:fldSimple w:instr=" SEQ Annexe \* ARABIC ">
+        <w:r>
+          <w:rPr>
+            <w:noProof/>
+          </w:rPr>
+          <w:t>2</w:t>
+        </w:r>
+      </w:fldSimple>
+      <w:bookmarkEnd w:id="32"/>
+      <w:r>
+        <w:t xml:space="preserve"> : </w:t>
+      </w:r>
+      <w:r>
+        <w:t>Critères de validation</w:t>
       </w:r>
       <w:bookmarkEnd w:id="33"/>
-      <w:r>
-        <w:t xml:space="preserve"> : </w:t>
-      </w:r>
-      <w:r>
-        <w:t>Critères de validation</w:t>
-      </w:r>
-      <w:bookmarkEnd w:id="34"/>
     </w:p>
     <w:p/>
     <w:tbl>
@@ -6100,25 +5998,23 @@
                 <w:color w:val="000000"/>
                 <w:lang w:eastAsia="fr-FR"/>
               </w:rPr>
-              <w:t xml:space="preserve">Afficher </w:t>
-            </w:r>
-            <w:proofErr w:type="gramStart"/>
-            <w:r>
-              <w:rPr>
-                <w:rFonts w:ascii="Calibri" w:eastAsia="Times New Roman" w:hAnsi="Calibri" w:cs="Times New Roman"/>
-                <w:color w:val="000000"/>
-                <w:lang w:eastAsia="fr-FR"/>
-              </w:rPr>
-              <w:t>la</w:t>
-            </w:r>
-            <w:proofErr w:type="gramEnd"/>
-            <w:r>
-              <w:rPr>
-                <w:rFonts w:ascii="Calibri" w:eastAsia="Times New Roman" w:hAnsi="Calibri" w:cs="Times New Roman"/>
-                <w:color w:val="000000"/>
-                <w:lang w:eastAsia="fr-FR"/>
-              </w:rPr>
-              <w:t xml:space="preserve"> bar de menu</w:t>
+              <w:t>Afficher la bar</w:t>
+            </w:r>
+            <w:r>
+              <w:rPr>
+                <w:rFonts w:ascii="Calibri" w:eastAsia="Times New Roman" w:hAnsi="Calibri" w:cs="Times New Roman"/>
+                <w:color w:val="000000"/>
+                <w:lang w:eastAsia="fr-FR"/>
+              </w:rPr>
+              <w:t>re</w:t>
+            </w:r>
+            <w:r>
+              <w:rPr>
+                <w:rFonts w:ascii="Calibri" w:eastAsia="Times New Roman" w:hAnsi="Calibri" w:cs="Times New Roman"/>
+                <w:color w:val="000000"/>
+                <w:lang w:eastAsia="fr-FR"/>
+              </w:rPr>
+              <w:t xml:space="preserve"> de menu</w:t>
             </w:r>
           </w:p>
         </w:tc>
@@ -6199,7 +6095,7 @@
                 <w:color w:val="000000"/>
                 <w:lang w:eastAsia="fr-FR"/>
               </w:rPr>
-              <w:t>NOK</w:t>
+              <w:t>OK</w:t>
             </w:r>
           </w:p>
         </w:tc>
@@ -6882,7 +6778,7 @@
                 <w:color w:val="000000"/>
                 <w:lang w:eastAsia="fr-FR"/>
               </w:rPr>
-              <w:t>NOK</w:t>
+              <w:t>OK</w:t>
             </w:r>
           </w:p>
         </w:tc>
@@ -6987,7 +6883,7 @@
                 <w:color w:val="000000"/>
                 <w:lang w:eastAsia="fr-FR"/>
               </w:rPr>
-              <w:t>NOK</w:t>
+              <w:t>OK</w:t>
             </w:r>
           </w:p>
         </w:tc>
@@ -7074,7 +6970,7 @@
                 <w:color w:val="000000"/>
                 <w:lang w:eastAsia="fr-FR"/>
               </w:rPr>
-              <w:t>NOK</w:t>
+              <w:t>OK</w:t>
             </w:r>
           </w:p>
         </w:tc>
@@ -7179,7 +7075,7 @@
                 <w:color w:val="000000"/>
                 <w:lang w:eastAsia="fr-FR"/>
               </w:rPr>
-              <w:t>NOK</w:t>
+              <w:t>OK</w:t>
             </w:r>
           </w:p>
         </w:tc>
@@ -7685,7 +7581,7 @@
                 <w:color w:val="000000"/>
                 <w:lang w:eastAsia="fr-FR"/>
               </w:rPr>
-              <w:t>NOK</w:t>
+              <w:t>OK</w:t>
             </w:r>
           </w:p>
         </w:tc>
@@ -7773,7 +7669,7 @@
                 <w:color w:val="000000"/>
                 <w:lang w:eastAsia="fr-FR"/>
               </w:rPr>
-              <w:t>NOK</w:t>
+              <w:t>OK</w:t>
             </w:r>
           </w:p>
         </w:tc>
@@ -8224,23 +8120,21 @@
               </w:rPr>
               <w:t>L'interface doit afficher le temps de jeu au format "</w:t>
             </w:r>
-            <w:proofErr w:type="spellStart"/>
-            <w:r>
-              <w:rPr>
-                <w:rFonts w:ascii="Calibri" w:eastAsia="Times New Roman" w:hAnsi="Calibri" w:cs="Times New Roman"/>
-                <w:color w:val="000000"/>
-                <w:lang w:eastAsia="fr-FR"/>
-              </w:rPr>
-              <w:t>mm:ss</w:t>
-            </w:r>
-            <w:proofErr w:type="spellEnd"/>
-            <w:r>
-              <w:rPr>
-                <w:rFonts w:ascii="Calibri" w:eastAsia="Times New Roman" w:hAnsi="Calibri" w:cs="Times New Roman"/>
-                <w:color w:val="000000"/>
-                <w:lang w:eastAsia="fr-FR"/>
-              </w:rPr>
-              <w:t>"</w:t>
+            <w:r>
+              <w:rPr>
+                <w:rFonts w:ascii="Calibri" w:eastAsia="Times New Roman" w:hAnsi="Calibri" w:cs="Times New Roman"/>
+                <w:color w:val="000000"/>
+                <w:lang w:eastAsia="fr-FR"/>
+              </w:rPr>
+              <w:t>hh:</w:t>
+            </w:r>
+            <w:r>
+              <w:rPr>
+                <w:rFonts w:ascii="Calibri" w:eastAsia="Times New Roman" w:hAnsi="Calibri" w:cs="Times New Roman"/>
+                <w:color w:val="000000"/>
+                <w:lang w:eastAsia="fr-FR"/>
+              </w:rPr>
+              <w:t>mm:ss"</w:t>
             </w:r>
           </w:p>
         </w:tc>
@@ -8259,13 +8153,15 @@
                 <w:lang w:eastAsia="fr-FR"/>
               </w:rPr>
             </w:pPr>
-            <w:r>
-              <w:rPr>
-                <w:rFonts w:ascii="Calibri" w:eastAsia="Times New Roman" w:hAnsi="Calibri" w:cs="Times New Roman"/>
-                <w:color w:val="000000"/>
-                <w:lang w:eastAsia="fr-FR"/>
-              </w:rPr>
-              <w:t>NOK</w:t>
+            <w:bookmarkStart w:id="34" w:name="_GoBack"/>
+            <w:bookmarkEnd w:id="34"/>
+            <w:r>
+              <w:rPr>
+                <w:rFonts w:ascii="Calibri" w:eastAsia="Times New Roman" w:hAnsi="Calibri" w:cs="Times New Roman"/>
+                <w:color w:val="000000"/>
+                <w:lang w:eastAsia="fr-FR"/>
+              </w:rPr>
+              <w:t>OK</w:t>
             </w:r>
           </w:p>
         </w:tc>
@@ -8553,25 +8449,7 @@
                 <w:color w:val="000000"/>
                 <w:lang w:eastAsia="fr-FR"/>
               </w:rPr>
-              <w:t xml:space="preserve"> Android (type .</w:t>
-            </w:r>
-            <w:proofErr w:type="spellStart"/>
-            <w:r>
-              <w:rPr>
-                <w:rFonts w:ascii="Calibri" w:eastAsia="Times New Roman" w:hAnsi="Calibri" w:cs="Times New Roman"/>
-                <w:color w:val="000000"/>
-                <w:lang w:eastAsia="fr-FR"/>
-              </w:rPr>
-              <w:t>apk</w:t>
-            </w:r>
-            <w:proofErr w:type="spellEnd"/>
-            <w:r>
-              <w:rPr>
-                <w:rFonts w:ascii="Calibri" w:eastAsia="Times New Roman" w:hAnsi="Calibri" w:cs="Times New Roman"/>
-                <w:color w:val="000000"/>
-                <w:lang w:eastAsia="fr-FR"/>
-              </w:rPr>
-              <w:t>)</w:t>
+              <w:t xml:space="preserve"> Android (type .apk)</w:t>
             </w:r>
           </w:p>
         </w:tc>
@@ -8707,8 +8585,8 @@
     </w:tbl>
     <w:p/>
     <w:sectPr>
-      <w:headerReference w:type="default" r:id="rId18"/>
-      <w:footerReference w:type="default" r:id="rId19"/>
+      <w:headerReference w:type="default" r:id="rId17"/>
+      <w:footerReference w:type="default" r:id="rId18"/>
       <w:pgSz w:w="16838" w:h="11906" w:orient="landscape"/>
       <w:pgMar w:top="1417" w:right="1417" w:bottom="1417" w:left="1417" w:header="708" w:footer="708" w:gutter="0"/>
       <w:cols w:space="708"/>
@@ -8719,7 +8597,7 @@
 </file>
 
 <file path=word/endnotes.xml><?xml version="1.0" encoding="utf-8"?>
-<w:endnotes xmlns:wpc="http://schemas.microsoft.com/office/word/2010/wordprocessingCanvas" xmlns:mc="http://schemas.openxmlformats.org/markup-compatibility/2006" xmlns:o="urn:schemas-microsoft-com:office:office" xmlns:r="http://schemas.openxmlformats.org/officeDocument/2006/relationships" xmlns:m="http://schemas.openxmlformats.org/officeDocument/2006/math" xmlns:v="urn:schemas-microsoft-com:vml" xmlns:wp14="http://schemas.microsoft.com/office/word/2010/wordprocessingDrawing" xmlns:wp="http://schemas.openxmlformats.org/drawingml/2006/wordprocessingDrawing" xmlns:w10="urn:schemas-microsoft-com:office:word" xmlns:w="http://schemas.openxmlformats.org/wordprocessingml/2006/main" xmlns:w14="http://schemas.microsoft.com/office/word/2010/wordml" xmlns:wpg="http://schemas.microsoft.com/office/word/2010/wordprocessingGroup" xmlns:wpi="http://schemas.microsoft.com/office/word/2010/wordprocessingInk" xmlns:wne="http://schemas.microsoft.com/office/word/2006/wordml" xmlns:wps="http://schemas.microsoft.com/office/word/2010/wordprocessingShape" mc:Ignorable="w14 wp14">
+<w:endnotes xmlns:wpc="http://schemas.microsoft.com/office/word/2010/wordprocessingCanvas" xmlns:cx="http://schemas.microsoft.com/office/drawing/2014/chartex" xmlns:cx1="http://schemas.microsoft.com/office/drawing/2015/9/8/chartex" xmlns:mc="http://schemas.openxmlformats.org/markup-compatibility/2006" xmlns:o="urn:schemas-microsoft-com:office:office" xmlns:r="http://schemas.openxmlformats.org/officeDocument/2006/relationships" xmlns:m="http://schemas.openxmlformats.org/officeDocument/2006/math" xmlns:v="urn:schemas-microsoft-com:vml" xmlns:wp14="http://schemas.microsoft.com/office/word/2010/wordprocessingDrawing" xmlns:wp="http://schemas.openxmlformats.org/drawingml/2006/wordprocessingDrawing" xmlns:w10="urn:schemas-microsoft-com:office:word" xmlns:w="http://schemas.openxmlformats.org/wordprocessingml/2006/main" xmlns:w14="http://schemas.microsoft.com/office/word/2010/wordml" xmlns:w15="http://schemas.microsoft.com/office/word/2012/wordml" xmlns:w16se="http://schemas.microsoft.com/office/word/2015/wordml/symex" xmlns:wpg="http://schemas.microsoft.com/office/word/2010/wordprocessingGroup" xmlns:wpi="http://schemas.microsoft.com/office/word/2010/wordprocessingInk" xmlns:wne="http://schemas.microsoft.com/office/word/2006/wordml" xmlns:wps="http://schemas.microsoft.com/office/word/2010/wordprocessingShape" mc:Ignorable="w14 w15 w16se wp14">
   <w:endnote w:type="separator" w:id="-1">
     <w:p>
       <w:pPr>
@@ -8744,7 +8622,7 @@
 </file>
 
 <file path=word/footer1.xml><?xml version="1.0" encoding="utf-8"?>
-<w:ftr xmlns:wpc="http://schemas.microsoft.com/office/word/2010/wordprocessingCanvas" xmlns:mc="http://schemas.openxmlformats.org/markup-compatibility/2006" xmlns:o="urn:schemas-microsoft-com:office:office" xmlns:r="http://schemas.openxmlformats.org/officeDocument/2006/relationships" xmlns:m="http://schemas.openxmlformats.org/officeDocument/2006/math" xmlns:v="urn:schemas-microsoft-com:vml" xmlns:wp14="http://schemas.microsoft.com/office/word/2010/wordprocessingDrawing" xmlns:wp="http://schemas.openxmlformats.org/drawingml/2006/wordprocessingDrawing" xmlns:w10="urn:schemas-microsoft-com:office:word" xmlns:w="http://schemas.openxmlformats.org/wordprocessingml/2006/main" xmlns:w14="http://schemas.microsoft.com/office/word/2010/wordml" xmlns:wpg="http://schemas.microsoft.com/office/word/2010/wordprocessingGroup" xmlns:wpi="http://schemas.microsoft.com/office/word/2010/wordprocessingInk" xmlns:wne="http://schemas.microsoft.com/office/word/2006/wordml" xmlns:wps="http://schemas.microsoft.com/office/word/2010/wordprocessingShape" mc:Ignorable="w14 wp14">
+<w:ftr xmlns:wpc="http://schemas.microsoft.com/office/word/2010/wordprocessingCanvas" xmlns:cx="http://schemas.microsoft.com/office/drawing/2014/chartex" xmlns:cx1="http://schemas.microsoft.com/office/drawing/2015/9/8/chartex" xmlns:mc="http://schemas.openxmlformats.org/markup-compatibility/2006" xmlns:o="urn:schemas-microsoft-com:office:office" xmlns:r="http://schemas.openxmlformats.org/officeDocument/2006/relationships" xmlns:m="http://schemas.openxmlformats.org/officeDocument/2006/math" xmlns:v="urn:schemas-microsoft-com:vml" xmlns:wp14="http://schemas.microsoft.com/office/word/2010/wordprocessingDrawing" xmlns:wp="http://schemas.openxmlformats.org/drawingml/2006/wordprocessingDrawing" xmlns:w10="urn:schemas-microsoft-com:office:word" xmlns:w="http://schemas.openxmlformats.org/wordprocessingml/2006/main" xmlns:w14="http://schemas.microsoft.com/office/word/2010/wordml" xmlns:w15="http://schemas.microsoft.com/office/word/2012/wordml" xmlns:w16se="http://schemas.microsoft.com/office/word/2015/wordml/symex" xmlns:wpg="http://schemas.microsoft.com/office/word/2010/wordprocessingGroup" xmlns:wpi="http://schemas.microsoft.com/office/word/2010/wordprocessingInk" xmlns:wne="http://schemas.microsoft.com/office/word/2006/wordml" xmlns:wps="http://schemas.microsoft.com/office/word/2010/wordprocessingShape" mc:Ignorable="w14 w15 w16se wp14">
   <w:p>
     <w:pPr>
       <w:pStyle w:val="Pieddepage"/>
@@ -8763,38 +8641,19 @@
         </w:rPr>
         <w:alias w:val="Auteur"/>
         <w:id w:val="693032442"/>
-        <w:placeholder>
-          <w:docPart w:val="29AD281374ED478B9A6EA8C0C05AA559"/>
-        </w:placeholder>
         <w:dataBinding w:prefixMappings="xmlns:ns0='http://schemas.openxmlformats.org/package/2006/metadata/core-properties' xmlns:ns1='http://purl.org/dc/elements/1.1/'" w:xpath="/ns0:coreProperties[1]/ns1:creator[1]" w:storeItemID="{6C3C8BC8-F283-45AE-878A-BAB7291924A1}"/>
         <w:text/>
       </w:sdtPr>
+      <w:sdtEndPr/>
       <w:sdtContent>
         <w:r>
           <w:rPr>
             <w:color w:val="000000" w:themeColor="text1"/>
             <w:sz w:val="24"/>
             <w:szCs w:val="24"/>
+            <w:lang w:val="en-US"/>
           </w:rPr>
-          <w:t xml:space="preserve">Marc </w:t>
-        </w:r>
-        <w:proofErr w:type="spellStart"/>
-        <w:r>
-          <w:rPr>
-            <w:color w:val="000000" w:themeColor="text1"/>
-            <w:sz w:val="24"/>
-            <w:szCs w:val="24"/>
-          </w:rPr>
-          <w:t>DANJOUX;Laurent</w:t>
-        </w:r>
-        <w:proofErr w:type="spellEnd"/>
-        <w:r>
-          <w:rPr>
-            <w:color w:val="000000" w:themeColor="text1"/>
-            <w:sz w:val="24"/>
-            <w:szCs w:val="24"/>
-          </w:rPr>
-          <w:t xml:space="preserve"> HILAIRE</w:t>
+          <w:t>Marc DANJOUX</w:t>
         </w:r>
       </w:sdtContent>
     </w:sdt>
@@ -8806,7 +8665,7 @@
     <w:r>
       <w:rPr>
         <w:noProof/>
-        <w:lang w:eastAsia="fr-FR"/>
+        <w:lang w:val="en-US"/>
       </w:rPr>
       <mc:AlternateContent>
         <mc:Choice Requires="wps">
@@ -8924,7 +8783,7 @@
         </mc:Choice>
         <mc:Fallback>
           <w:pict>
-            <v:shapetype id="_x0000_t202" coordsize="21600,21600" o:spt="202" path="m,l,21600r21600,l21600,xe">
+            <v:shapetype w14:anchorId="5C8F95E9" id="_x0000_t202" coordsize="21600,21600" o:spt="202" path="m,l,21600r21600,l21600,xe">
               <v:stroke joinstyle="miter"/>
               <v:path gradientshapeok="t" o:connecttype="rect"/>
             </v:shapetype>
@@ -9001,7 +8860,7 @@
       <w:rPr>
         <w:noProof/>
         <w:color w:val="4F81BD" w:themeColor="accent1"/>
-        <w:lang w:eastAsia="fr-FR"/>
+        <w:lang w:val="en-US"/>
       </w:rPr>
       <mc:AlternateContent>
         <mc:Choice Requires="wps">
@@ -9066,7 +8925,7 @@
         </mc:Choice>
         <mc:Fallback>
           <w:pict>
-            <v:rect id="Rectangle 5" o:spid="_x0000_s1026" style="position:absolute;margin-left:0;margin-top:0;width:468pt;height:2.85pt;z-index:-251653120;visibility:visible;mso-wrap-style:square;mso-width-percent:1000;mso-height-percent:0;mso-wrap-distance-left:9pt;mso-wrap-distance-top:7.2pt;mso-wrap-distance-right:9pt;mso-wrap-distance-bottom:7.2pt;mso-position-horizontal:center;mso-position-horizontal-relative:margin;mso-position-vertical:top;mso-position-vertical-relative:bottom-margin-area;mso-width-percent:1000;mso-height-percent:0;mso-width-relative:margin;mso-height-relative:margin;v-text-anchor:middle" o:gfxdata="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" fillcolor="#4f81bd [3204]" stroked="f" strokeweight="2pt">
+            <v:rect w14:anchorId="3837494B" id="Rectangle 5" o:spid="_x0000_s1026" style="position:absolute;margin-left:0;margin-top:0;width:468pt;height:2.85pt;z-index:-251653120;visibility:visible;mso-wrap-style:square;mso-width-percent:1000;mso-height-percent:0;mso-wrap-distance-left:9pt;mso-wrap-distance-top:7.2pt;mso-wrap-distance-right:9pt;mso-wrap-distance-bottom:7.2pt;mso-position-horizontal:center;mso-position-horizontal-relative:margin;mso-position-vertical:top;mso-position-vertical-relative:bottom-margin-area;mso-width-percent:1000;mso-height-percent:0;mso-width-relative:margin;mso-height-relative:margin;v-text-anchor:middle" o:gfxdata="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" fillcolor="#4f81bd [3204]" stroked="f" strokeweight="2pt">
               <w10:wrap type="square" anchorx="margin" anchory="margin"/>
             </v:rect>
           </w:pict>
@@ -9078,7 +8937,7 @@
 </file>
 
 <file path=word/footer2.xml><?xml version="1.0" encoding="utf-8"?>
-<w:ftr xmlns:wpc="http://schemas.microsoft.com/office/word/2010/wordprocessingCanvas" xmlns:mc="http://schemas.openxmlformats.org/markup-compatibility/2006" xmlns:o="urn:schemas-microsoft-com:office:office" xmlns:r="http://schemas.openxmlformats.org/officeDocument/2006/relationships" xmlns:m="http://schemas.openxmlformats.org/officeDocument/2006/math" xmlns:v="urn:schemas-microsoft-com:vml" xmlns:wp14="http://schemas.microsoft.com/office/word/2010/wordprocessingDrawing" xmlns:wp="http://schemas.openxmlformats.org/drawingml/2006/wordprocessingDrawing" xmlns:w10="urn:schemas-microsoft-com:office:word" xmlns:w="http://schemas.openxmlformats.org/wordprocessingml/2006/main" xmlns:w14="http://schemas.microsoft.com/office/word/2010/wordml" xmlns:wpg="http://schemas.microsoft.com/office/word/2010/wordprocessingGroup" xmlns:wpi="http://schemas.microsoft.com/office/word/2010/wordprocessingInk" xmlns:wne="http://schemas.microsoft.com/office/word/2006/wordml" xmlns:wps="http://schemas.microsoft.com/office/word/2010/wordprocessingShape" mc:Ignorable="w14 wp14">
+<w:ftr xmlns:wpc="http://schemas.microsoft.com/office/word/2010/wordprocessingCanvas" xmlns:cx="http://schemas.microsoft.com/office/drawing/2014/chartex" xmlns:cx1="http://schemas.microsoft.com/office/drawing/2015/9/8/chartex" xmlns:mc="http://schemas.openxmlformats.org/markup-compatibility/2006" xmlns:o="urn:schemas-microsoft-com:office:office" xmlns:r="http://schemas.openxmlformats.org/officeDocument/2006/relationships" xmlns:m="http://schemas.openxmlformats.org/officeDocument/2006/math" xmlns:v="urn:schemas-microsoft-com:vml" xmlns:wp14="http://schemas.microsoft.com/office/word/2010/wordprocessingDrawing" xmlns:wp="http://schemas.openxmlformats.org/drawingml/2006/wordprocessingDrawing" xmlns:w10="urn:schemas-microsoft-com:office:word" xmlns:w="http://schemas.openxmlformats.org/wordprocessingml/2006/main" xmlns:w14="http://schemas.microsoft.com/office/word/2010/wordml" xmlns:w15="http://schemas.microsoft.com/office/word/2012/wordml" xmlns:w16se="http://schemas.microsoft.com/office/word/2015/wordml/symex" xmlns:wpg="http://schemas.microsoft.com/office/word/2010/wordprocessingGroup" xmlns:wpi="http://schemas.microsoft.com/office/word/2010/wordprocessingInk" xmlns:wne="http://schemas.microsoft.com/office/word/2006/wordml" xmlns:wps="http://schemas.microsoft.com/office/word/2010/wordprocessingShape" mc:Ignorable="w14 w15 w16se wp14">
   <w:p>
     <w:pPr>
       <w:pStyle w:val="Pieddepage"/>
@@ -9097,38 +8956,19 @@
         </w:rPr>
         <w:alias w:val="Auteur"/>
         <w:id w:val="2032524912"/>
-        <w:placeholder>
-          <w:docPart w:val="29AD281374ED478B9A6EA8C0C05AA559"/>
-        </w:placeholder>
         <w:dataBinding w:prefixMappings="xmlns:ns0='http://schemas.openxmlformats.org/package/2006/metadata/core-properties' xmlns:ns1='http://purl.org/dc/elements/1.1/'" w:xpath="/ns0:coreProperties[1]/ns1:creator[1]" w:storeItemID="{6C3C8BC8-F283-45AE-878A-BAB7291924A1}"/>
         <w:text/>
       </w:sdtPr>
+      <w:sdtEndPr/>
       <w:sdtContent>
         <w:r>
           <w:rPr>
             <w:color w:val="000000" w:themeColor="text1"/>
             <w:sz w:val="24"/>
             <w:szCs w:val="24"/>
+            <w:lang w:val="en-US"/>
           </w:rPr>
-          <w:t xml:space="preserve">Marc </w:t>
-        </w:r>
-        <w:proofErr w:type="spellStart"/>
-        <w:r>
-          <w:rPr>
-            <w:color w:val="000000" w:themeColor="text1"/>
-            <w:sz w:val="24"/>
-            <w:szCs w:val="24"/>
-          </w:rPr>
-          <w:t>DANJOUX;Laurent</w:t>
-        </w:r>
-        <w:proofErr w:type="spellEnd"/>
-        <w:r>
-          <w:rPr>
-            <w:color w:val="000000" w:themeColor="text1"/>
-            <w:sz w:val="24"/>
-            <w:szCs w:val="24"/>
-          </w:rPr>
-          <w:t xml:space="preserve"> HILAIRE</w:t>
+          <w:t>Marc DANJOUX</w:t>
         </w:r>
       </w:sdtContent>
     </w:sdt>
@@ -9140,7 +8980,7 @@
     <w:r>
       <w:rPr>
         <w:noProof/>
-        <w:lang w:eastAsia="fr-FR"/>
+        <w:lang w:val="en-US"/>
       </w:rPr>
       <mc:AlternateContent>
         <mc:Choice Requires="wps">
@@ -9258,7 +9098,7 @@
         </mc:Choice>
         <mc:Fallback>
           <w:pict>
-            <v:shapetype id="_x0000_t202" coordsize="21600,21600" o:spt="202" path="m,l,21600r21600,l21600,xe">
+            <v:shapetype w14:anchorId="63016595" id="_x0000_t202" coordsize="21600,21600" o:spt="202" path="m,l,21600r21600,l21600,xe">
               <v:stroke joinstyle="miter"/>
               <v:path gradientshapeok="t" o:connecttype="rect"/>
             </v:shapetype>
@@ -9335,7 +9175,7 @@
       <w:rPr>
         <w:noProof/>
         <w:color w:val="4F81BD" w:themeColor="accent1"/>
-        <w:lang w:eastAsia="fr-FR"/>
+        <w:lang w:val="en-US"/>
       </w:rPr>
       <mc:AlternateContent>
         <mc:Choice Requires="wps">
@@ -9400,7 +9240,7 @@
         </mc:Choice>
         <mc:Fallback>
           <w:pict>
-            <v:rect id="Rectangle 58" o:spid="_x0000_s1026" style="position:absolute;margin-left:0;margin-top:0;width:468pt;height:2.85pt;z-index:-251656192;visibility:visible;mso-wrap-style:square;mso-width-percent:1000;mso-height-percent:0;mso-wrap-distance-left:9pt;mso-wrap-distance-top:7.2pt;mso-wrap-distance-right:9pt;mso-wrap-distance-bottom:7.2pt;mso-position-horizontal:center;mso-position-horizontal-relative:margin;mso-position-vertical:top;mso-position-vertical-relative:bottom-margin-area;mso-width-percent:1000;mso-height-percent:0;mso-width-relative:margin;mso-height-relative:margin;v-text-anchor:middle" o:gfxdata="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" fillcolor="#4f81bd [3204]" stroked="f" strokeweight="2pt">
+            <v:rect w14:anchorId="096274A4" id="Rectangle 58" o:spid="_x0000_s1026" style="position:absolute;margin-left:0;margin-top:0;width:468pt;height:2.85pt;z-index:-251656192;visibility:visible;mso-wrap-style:square;mso-width-percent:1000;mso-height-percent:0;mso-wrap-distance-left:9pt;mso-wrap-distance-top:7.2pt;mso-wrap-distance-right:9pt;mso-wrap-distance-bottom:7.2pt;mso-position-horizontal:center;mso-position-horizontal-relative:margin;mso-position-vertical:top;mso-position-vertical-relative:bottom-margin-area;mso-width-percent:1000;mso-height-percent:0;mso-width-relative:margin;mso-height-relative:margin;v-text-anchor:middle" o:gfxdata="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" fillcolor="#4f81bd [3204]" stroked="f" strokeweight="2pt">
               <w10:wrap type="square" anchorx="margin" anchory="margin"/>
             </v:rect>
           </w:pict>
@@ -9412,7 +9252,7 @@
 </file>
 
 <file path=word/footnotes.xml><?xml version="1.0" encoding="utf-8"?>
-<w:footnotes xmlns:wpc="http://schemas.microsoft.com/office/word/2010/wordprocessingCanvas" xmlns:mc="http://schemas.openxmlformats.org/markup-compatibility/2006" xmlns:o="urn:schemas-microsoft-com:office:office" xmlns:r="http://schemas.openxmlformats.org/officeDocument/2006/relationships" xmlns:m="http://schemas.openxmlformats.org/officeDocument/2006/math" xmlns:v="urn:schemas-microsoft-com:vml" xmlns:wp14="http://schemas.microsoft.com/office/word/2010/wordprocessingDrawing" xmlns:wp="http://schemas.openxmlformats.org/drawingml/2006/wordprocessingDrawing" xmlns:w10="urn:schemas-microsoft-com:office:word" xmlns:w="http://schemas.openxmlformats.org/wordprocessingml/2006/main" xmlns:w14="http://schemas.microsoft.com/office/word/2010/wordml" xmlns:wpg="http://schemas.microsoft.com/office/word/2010/wordprocessingGroup" xmlns:wpi="http://schemas.microsoft.com/office/word/2010/wordprocessingInk" xmlns:wne="http://schemas.microsoft.com/office/word/2006/wordml" xmlns:wps="http://schemas.microsoft.com/office/word/2010/wordprocessingShape" mc:Ignorable="w14 wp14">
+<w:footnotes xmlns:wpc="http://schemas.microsoft.com/office/word/2010/wordprocessingCanvas" xmlns:cx="http://schemas.microsoft.com/office/drawing/2014/chartex" xmlns:cx1="http://schemas.microsoft.com/office/drawing/2015/9/8/chartex" xmlns:mc="http://schemas.openxmlformats.org/markup-compatibility/2006" xmlns:o="urn:schemas-microsoft-com:office:office" xmlns:r="http://schemas.openxmlformats.org/officeDocument/2006/relationships" xmlns:m="http://schemas.openxmlformats.org/officeDocument/2006/math" xmlns:v="urn:schemas-microsoft-com:vml" xmlns:wp14="http://schemas.microsoft.com/office/word/2010/wordprocessingDrawing" xmlns:wp="http://schemas.openxmlformats.org/drawingml/2006/wordprocessingDrawing" xmlns:w10="urn:schemas-microsoft-com:office:word" xmlns:w="http://schemas.openxmlformats.org/wordprocessingml/2006/main" xmlns:w14="http://schemas.microsoft.com/office/word/2010/wordml" xmlns:w15="http://schemas.microsoft.com/office/word/2012/wordml" xmlns:w16se="http://schemas.microsoft.com/office/word/2015/wordml/symex" xmlns:wpg="http://schemas.microsoft.com/office/word/2010/wordprocessingGroup" xmlns:wpi="http://schemas.microsoft.com/office/word/2010/wordprocessingInk" xmlns:wne="http://schemas.microsoft.com/office/word/2006/wordml" xmlns:wps="http://schemas.microsoft.com/office/word/2010/wordprocessingShape" mc:Ignorable="w14 w15 w16se wp14">
   <w:footnote w:type="separator" w:id="-1">
     <w:p>
       <w:pPr>
@@ -9437,7 +9277,7 @@
 </file>
 
 <file path=word/header1.xml><?xml version="1.0" encoding="utf-8"?>
-<w:hdr xmlns:wpc="http://schemas.microsoft.com/office/word/2010/wordprocessingCanvas" xmlns:mc="http://schemas.openxmlformats.org/markup-compatibility/2006" xmlns:o="urn:schemas-microsoft-com:office:office" xmlns:r="http://schemas.openxmlformats.org/officeDocument/2006/relationships" xmlns:m="http://schemas.openxmlformats.org/officeDocument/2006/math" xmlns:v="urn:schemas-microsoft-com:vml" xmlns:wp14="http://schemas.microsoft.com/office/word/2010/wordprocessingDrawing" xmlns:wp="http://schemas.openxmlformats.org/drawingml/2006/wordprocessingDrawing" xmlns:w10="urn:schemas-microsoft-com:office:word" xmlns:w="http://schemas.openxmlformats.org/wordprocessingml/2006/main" xmlns:w14="http://schemas.microsoft.com/office/word/2010/wordml" xmlns:wpg="http://schemas.microsoft.com/office/word/2010/wordprocessingGroup" xmlns:wpi="http://schemas.microsoft.com/office/word/2010/wordprocessingInk" xmlns:wne="http://schemas.microsoft.com/office/word/2006/wordml" xmlns:wps="http://schemas.microsoft.com/office/word/2010/wordprocessingShape" mc:Ignorable="w14 wp14">
+<w:hdr xmlns:wpc="http://schemas.microsoft.com/office/word/2010/wordprocessingCanvas" xmlns:cx="http://schemas.microsoft.com/office/drawing/2014/chartex" xmlns:cx1="http://schemas.microsoft.com/office/drawing/2015/9/8/chartex" xmlns:mc="http://schemas.openxmlformats.org/markup-compatibility/2006" xmlns:o="urn:schemas-microsoft-com:office:office" xmlns:r="http://schemas.openxmlformats.org/officeDocument/2006/relationships" xmlns:m="http://schemas.openxmlformats.org/officeDocument/2006/math" xmlns:v="urn:schemas-microsoft-com:vml" xmlns:wp14="http://schemas.microsoft.com/office/word/2010/wordprocessingDrawing" xmlns:wp="http://schemas.openxmlformats.org/drawingml/2006/wordprocessingDrawing" xmlns:w10="urn:schemas-microsoft-com:office:word" xmlns:w="http://schemas.openxmlformats.org/wordprocessingml/2006/main" xmlns:w14="http://schemas.microsoft.com/office/word/2010/wordml" xmlns:w15="http://schemas.microsoft.com/office/word/2012/wordml" xmlns:w16se="http://schemas.microsoft.com/office/word/2015/wordml/symex" xmlns:wpg="http://schemas.microsoft.com/office/word/2010/wordprocessingGroup" xmlns:wpi="http://schemas.microsoft.com/office/word/2010/wordprocessingInk" xmlns:wne="http://schemas.microsoft.com/office/word/2006/wordml" xmlns:wps="http://schemas.microsoft.com/office/word/2010/wordprocessingShape" mc:Ignorable="w14 w15 w16se wp14">
   <w:tbl>
     <w:tblPr>
       <w:tblW w:w="5000" w:type="pct"/>
@@ -9472,6 +9312,7 @@
           <w:dataBinding w:prefixMappings="xmlns:ns0='http://schemas.openxmlformats.org/package/2006/metadata/core-properties' xmlns:ns1='http://purl.org/dc/elements/1.1/'" w:xpath="/ns0:coreProperties[1]/ns1:title[1]" w:storeItemID="{6C3C8BC8-F283-45AE-878A-BAB7291924A1}"/>
           <w:text/>
         </w:sdtPr>
+        <w:sdtEndPr/>
         <w:sdtContent>
           <w:tc>
             <w:tcPr>
@@ -9511,7 +9352,7 @@
 </file>
 
 <file path=word/header2.xml><?xml version="1.0" encoding="utf-8"?>
-<w:hdr xmlns:wpc="http://schemas.microsoft.com/office/word/2010/wordprocessingCanvas" xmlns:mc="http://schemas.openxmlformats.org/markup-compatibility/2006" xmlns:o="urn:schemas-microsoft-com:office:office" xmlns:r="http://schemas.openxmlformats.org/officeDocument/2006/relationships" xmlns:m="http://schemas.openxmlformats.org/officeDocument/2006/math" xmlns:v="urn:schemas-microsoft-com:vml" xmlns:wp14="http://schemas.microsoft.com/office/word/2010/wordprocessingDrawing" xmlns:wp="http://schemas.openxmlformats.org/drawingml/2006/wordprocessingDrawing" xmlns:w10="urn:schemas-microsoft-com:office:word" xmlns:w="http://schemas.openxmlformats.org/wordprocessingml/2006/main" xmlns:w14="http://schemas.microsoft.com/office/word/2010/wordml" xmlns:wpg="http://schemas.microsoft.com/office/word/2010/wordprocessingGroup" xmlns:wpi="http://schemas.microsoft.com/office/word/2010/wordprocessingInk" xmlns:wne="http://schemas.microsoft.com/office/word/2006/wordml" xmlns:wps="http://schemas.microsoft.com/office/word/2010/wordprocessingShape" mc:Ignorable="w14 wp14">
+<w:hdr xmlns:wpc="http://schemas.microsoft.com/office/word/2010/wordprocessingCanvas" xmlns:cx="http://schemas.microsoft.com/office/drawing/2014/chartex" xmlns:cx1="http://schemas.microsoft.com/office/drawing/2015/9/8/chartex" xmlns:mc="http://schemas.openxmlformats.org/markup-compatibility/2006" xmlns:o="urn:schemas-microsoft-com:office:office" xmlns:r="http://schemas.openxmlformats.org/officeDocument/2006/relationships" xmlns:m="http://schemas.openxmlformats.org/officeDocument/2006/math" xmlns:v="urn:schemas-microsoft-com:vml" xmlns:wp14="http://schemas.microsoft.com/office/word/2010/wordprocessingDrawing" xmlns:wp="http://schemas.openxmlformats.org/drawingml/2006/wordprocessingDrawing" xmlns:w10="urn:schemas-microsoft-com:office:word" xmlns:w="http://schemas.openxmlformats.org/wordprocessingml/2006/main" xmlns:w14="http://schemas.microsoft.com/office/word/2010/wordml" xmlns:w15="http://schemas.microsoft.com/office/word/2012/wordml" xmlns:w16se="http://schemas.microsoft.com/office/word/2015/wordml/symex" xmlns:wpg="http://schemas.microsoft.com/office/word/2010/wordprocessingGroup" xmlns:wpi="http://schemas.microsoft.com/office/word/2010/wordprocessingInk" xmlns:wne="http://schemas.microsoft.com/office/word/2006/wordml" xmlns:wps="http://schemas.microsoft.com/office/word/2010/wordprocessingShape" mc:Ignorable="w14 w15 w16se wp14">
   <w:p>
     <w:pPr>
       <w:pStyle w:val="En-tte"/>
@@ -9532,7 +9373,7 @@
 </file>
 
 <file path=word/header3.xml><?xml version="1.0" encoding="utf-8"?>
-<w:hdr xmlns:wpc="http://schemas.microsoft.com/office/word/2010/wordprocessingCanvas" xmlns:mc="http://schemas.openxmlformats.org/markup-compatibility/2006" xmlns:o="urn:schemas-microsoft-com:office:office" xmlns:r="http://schemas.openxmlformats.org/officeDocument/2006/relationships" xmlns:m="http://schemas.openxmlformats.org/officeDocument/2006/math" xmlns:v="urn:schemas-microsoft-com:vml" xmlns:wp14="http://schemas.microsoft.com/office/word/2010/wordprocessingDrawing" xmlns:wp="http://schemas.openxmlformats.org/drawingml/2006/wordprocessingDrawing" xmlns:w10="urn:schemas-microsoft-com:office:word" xmlns:w="http://schemas.openxmlformats.org/wordprocessingml/2006/main" xmlns:w14="http://schemas.microsoft.com/office/word/2010/wordml" xmlns:wpg="http://schemas.microsoft.com/office/word/2010/wordprocessingGroup" xmlns:wpi="http://schemas.microsoft.com/office/word/2010/wordprocessingInk" xmlns:wne="http://schemas.microsoft.com/office/word/2006/wordml" xmlns:wps="http://schemas.microsoft.com/office/word/2010/wordprocessingShape" mc:Ignorable="w14 wp14">
+<w:hdr xmlns:wpc="http://schemas.microsoft.com/office/word/2010/wordprocessingCanvas" xmlns:cx="http://schemas.microsoft.com/office/drawing/2014/chartex" xmlns:cx1="http://schemas.microsoft.com/office/drawing/2015/9/8/chartex" xmlns:mc="http://schemas.openxmlformats.org/markup-compatibility/2006" xmlns:o="urn:schemas-microsoft-com:office:office" xmlns:r="http://schemas.openxmlformats.org/officeDocument/2006/relationships" xmlns:m="http://schemas.openxmlformats.org/officeDocument/2006/math" xmlns:v="urn:schemas-microsoft-com:vml" xmlns:wp14="http://schemas.microsoft.com/office/word/2010/wordprocessingDrawing" xmlns:wp="http://schemas.openxmlformats.org/drawingml/2006/wordprocessingDrawing" xmlns:w10="urn:schemas-microsoft-com:office:word" xmlns:w="http://schemas.openxmlformats.org/wordprocessingml/2006/main" xmlns:w14="http://schemas.microsoft.com/office/word/2010/wordml" xmlns:w15="http://schemas.microsoft.com/office/word/2012/wordml" xmlns:w16se="http://schemas.microsoft.com/office/word/2015/wordml/symex" xmlns:wpg="http://schemas.microsoft.com/office/word/2010/wordprocessingGroup" xmlns:wpi="http://schemas.microsoft.com/office/word/2010/wordprocessingInk" xmlns:wne="http://schemas.microsoft.com/office/word/2006/wordml" xmlns:wps="http://schemas.microsoft.com/office/word/2010/wordprocessingShape" mc:Ignorable="w14 w15 w16se wp14">
   <w:tbl>
     <w:tblPr>
       <w:tblW w:w="5000" w:type="pct"/>
@@ -9567,6 +9408,7 @@
           <w:dataBinding w:prefixMappings="xmlns:ns0='http://schemas.openxmlformats.org/package/2006/metadata/core-properties' xmlns:ns1='http://purl.org/dc/elements/1.1/'" w:xpath="/ns0:coreProperties[1]/ns1:title[1]" w:storeItemID="{6C3C8BC8-F283-45AE-878A-BAB7291924A1}"/>
           <w:text/>
         </w:sdtPr>
+        <w:sdtEndPr/>
         <w:sdtContent>
           <w:tc>
             <w:tcPr>
@@ -9606,7 +9448,7 @@
 </file>
 
 <file path=word/header4.xml><?xml version="1.0" encoding="utf-8"?>
-<w:hdr xmlns:wpc="http://schemas.microsoft.com/office/word/2010/wordprocessingCanvas" xmlns:mc="http://schemas.openxmlformats.org/markup-compatibility/2006" xmlns:o="urn:schemas-microsoft-com:office:office" xmlns:r="http://schemas.openxmlformats.org/officeDocument/2006/relationships" xmlns:m="http://schemas.openxmlformats.org/officeDocument/2006/math" xmlns:v="urn:schemas-microsoft-com:vml" xmlns:wp14="http://schemas.microsoft.com/office/word/2010/wordprocessingDrawing" xmlns:wp="http://schemas.openxmlformats.org/drawingml/2006/wordprocessingDrawing" xmlns:w10="urn:schemas-microsoft-com:office:word" xmlns:w="http://schemas.openxmlformats.org/wordprocessingml/2006/main" xmlns:w14="http://schemas.microsoft.com/office/word/2010/wordml" xmlns:wpg="http://schemas.microsoft.com/office/word/2010/wordprocessingGroup" xmlns:wpi="http://schemas.microsoft.com/office/word/2010/wordprocessingInk" xmlns:wne="http://schemas.microsoft.com/office/word/2006/wordml" xmlns:wps="http://schemas.microsoft.com/office/word/2010/wordprocessingShape" mc:Ignorable="w14 wp14">
+<w:hdr xmlns:wpc="http://schemas.microsoft.com/office/word/2010/wordprocessingCanvas" xmlns:cx="http://schemas.microsoft.com/office/drawing/2014/chartex" xmlns:cx1="http://schemas.microsoft.com/office/drawing/2015/9/8/chartex" xmlns:mc="http://schemas.openxmlformats.org/markup-compatibility/2006" xmlns:o="urn:schemas-microsoft-com:office:office" xmlns:r="http://schemas.openxmlformats.org/officeDocument/2006/relationships" xmlns:m="http://schemas.openxmlformats.org/officeDocument/2006/math" xmlns:v="urn:schemas-microsoft-com:vml" xmlns:wp14="http://schemas.microsoft.com/office/word/2010/wordprocessingDrawing" xmlns:wp="http://schemas.openxmlformats.org/drawingml/2006/wordprocessingDrawing" xmlns:w10="urn:schemas-microsoft-com:office:word" xmlns:w="http://schemas.openxmlformats.org/wordprocessingml/2006/main" xmlns:w14="http://schemas.microsoft.com/office/word/2010/wordml" xmlns:w15="http://schemas.microsoft.com/office/word/2012/wordml" xmlns:w16se="http://schemas.microsoft.com/office/word/2015/wordml/symex" xmlns:wpg="http://schemas.microsoft.com/office/word/2010/wordprocessingGroup" xmlns:wpi="http://schemas.microsoft.com/office/word/2010/wordprocessingInk" xmlns:wne="http://schemas.microsoft.com/office/word/2006/wordml" xmlns:wps="http://schemas.microsoft.com/office/word/2010/wordprocessingShape" mc:Ignorable="w14 w15 w16se wp14">
   <w:tbl>
     <w:tblPr>
       <w:tblW w:w="5000" w:type="pct"/>
@@ -9641,6 +9483,7 @@
           <w:dataBinding w:prefixMappings="xmlns:ns0='http://schemas.openxmlformats.org/package/2006/metadata/core-properties' xmlns:ns1='http://purl.org/dc/elements/1.1/'" w:xpath="/ns0:coreProperties[1]/ns1:title[1]" w:storeItemID="{6C3C8BC8-F283-45AE-878A-BAB7291924A1}"/>
           <w:text/>
         </w:sdtPr>
+        <w:sdtEndPr/>
         <w:sdtContent>
           <w:tc>
             <w:tcPr>
@@ -9680,7 +9523,7 @@
 </file>
 
 <file path=word/header5.xml><?xml version="1.0" encoding="utf-8"?>
-<w:hdr xmlns:wpc="http://schemas.microsoft.com/office/word/2010/wordprocessingCanvas" xmlns:mc="http://schemas.openxmlformats.org/markup-compatibility/2006" xmlns:o="urn:schemas-microsoft-com:office:office" xmlns:r="http://schemas.openxmlformats.org/officeDocument/2006/relationships" xmlns:m="http://schemas.openxmlformats.org/officeDocument/2006/math" xmlns:v="urn:schemas-microsoft-com:vml" xmlns:wp14="http://schemas.microsoft.com/office/word/2010/wordprocessingDrawing" xmlns:wp="http://schemas.openxmlformats.org/drawingml/2006/wordprocessingDrawing" xmlns:w10="urn:schemas-microsoft-com:office:word" xmlns:w="http://schemas.openxmlformats.org/wordprocessingml/2006/main" xmlns:w14="http://schemas.microsoft.com/office/word/2010/wordml" xmlns:wpg="http://schemas.microsoft.com/office/word/2010/wordprocessingGroup" xmlns:wpi="http://schemas.microsoft.com/office/word/2010/wordprocessingInk" xmlns:wne="http://schemas.microsoft.com/office/word/2006/wordml" xmlns:wps="http://schemas.microsoft.com/office/word/2010/wordprocessingShape" mc:Ignorable="w14 wp14">
+<w:hdr xmlns:wpc="http://schemas.microsoft.com/office/word/2010/wordprocessingCanvas" xmlns:cx="http://schemas.microsoft.com/office/drawing/2014/chartex" xmlns:cx1="http://schemas.microsoft.com/office/drawing/2015/9/8/chartex" xmlns:mc="http://schemas.openxmlformats.org/markup-compatibility/2006" xmlns:o="urn:schemas-microsoft-com:office:office" xmlns:r="http://schemas.openxmlformats.org/officeDocument/2006/relationships" xmlns:m="http://schemas.openxmlformats.org/officeDocument/2006/math" xmlns:v="urn:schemas-microsoft-com:vml" xmlns:wp14="http://schemas.microsoft.com/office/word/2010/wordprocessingDrawing" xmlns:wp="http://schemas.openxmlformats.org/drawingml/2006/wordprocessingDrawing" xmlns:w10="urn:schemas-microsoft-com:office:word" xmlns:w="http://schemas.openxmlformats.org/wordprocessingml/2006/main" xmlns:w14="http://schemas.microsoft.com/office/word/2010/wordml" xmlns:w15="http://schemas.microsoft.com/office/word/2012/wordml" xmlns:w16se="http://schemas.microsoft.com/office/word/2015/wordml/symex" xmlns:wpg="http://schemas.microsoft.com/office/word/2010/wordprocessingGroup" xmlns:wpi="http://schemas.microsoft.com/office/word/2010/wordprocessingInk" xmlns:wne="http://schemas.microsoft.com/office/word/2006/wordml" xmlns:wps="http://schemas.microsoft.com/office/word/2010/wordprocessingShape" mc:Ignorable="w14 w15 w16se wp14">
   <w:tbl>
     <w:tblPr>
       <w:tblW w:w="5000" w:type="pct"/>
@@ -9715,6 +9558,7 @@
           <w:dataBinding w:prefixMappings="xmlns:ns0='http://schemas.openxmlformats.org/package/2006/metadata/core-properties' xmlns:ns1='http://purl.org/dc/elements/1.1/'" w:xpath="/ns0:coreProperties[1]/ns1:title[1]" w:storeItemID="{6C3C8BC8-F283-45AE-878A-BAB7291924A1}"/>
           <w:text/>
         </w:sdtPr>
+        <w:sdtEndPr/>
         <w:sdtContent>
           <w:tc>
             <w:tcPr>
@@ -9754,8 +9598,8 @@
 </file>
 
 <file path=word/numbering.xml><?xml version="1.0" encoding="utf-8"?>
-<w:numbering xmlns:wpc="http://schemas.microsoft.com/office/word/2010/wordprocessingCanvas" xmlns:mc="http://schemas.openxmlformats.org/markup-compatibility/2006" xmlns:o="urn:schemas-microsoft-com:office:office" xmlns:r="http://schemas.openxmlformats.org/officeDocument/2006/relationships" xmlns:m="http://schemas.openxmlformats.org/officeDocument/2006/math" xmlns:v="urn:schemas-microsoft-com:vml" xmlns:wp14="http://schemas.microsoft.com/office/word/2010/wordprocessingDrawing" xmlns:wp="http://schemas.openxmlformats.org/drawingml/2006/wordprocessingDrawing" xmlns:w10="urn:schemas-microsoft-com:office:word" xmlns:w="http://schemas.openxmlformats.org/wordprocessingml/2006/main" xmlns:w14="http://schemas.microsoft.com/office/word/2010/wordml" xmlns:wpg="http://schemas.microsoft.com/office/word/2010/wordprocessingGroup" xmlns:wpi="http://schemas.microsoft.com/office/word/2010/wordprocessingInk" xmlns:wne="http://schemas.microsoft.com/office/word/2006/wordml" xmlns:wps="http://schemas.microsoft.com/office/word/2010/wordprocessingShape" mc:Ignorable="w14 wp14">
-  <w:abstractNum w:abstractNumId="0">
+<w:numbering xmlns:wpc="http://schemas.microsoft.com/office/word/2010/wordprocessingCanvas" xmlns:cx="http://schemas.microsoft.com/office/drawing/2014/chartex" xmlns:cx1="http://schemas.microsoft.com/office/drawing/2015/9/8/chartex" xmlns:mc="http://schemas.openxmlformats.org/markup-compatibility/2006" xmlns:o="urn:schemas-microsoft-com:office:office" xmlns:r="http://schemas.openxmlformats.org/officeDocument/2006/relationships" xmlns:m="http://schemas.openxmlformats.org/officeDocument/2006/math" xmlns:v="urn:schemas-microsoft-com:vml" xmlns:wp14="http://schemas.microsoft.com/office/word/2010/wordprocessingDrawing" xmlns:wp="http://schemas.openxmlformats.org/drawingml/2006/wordprocessingDrawing" xmlns:w10="urn:schemas-microsoft-com:office:word" xmlns:w="http://schemas.openxmlformats.org/wordprocessingml/2006/main" xmlns:w14="http://schemas.microsoft.com/office/word/2010/wordml" xmlns:w15="http://schemas.microsoft.com/office/word/2012/wordml" xmlns:w16se="http://schemas.microsoft.com/office/word/2015/wordml/symex" xmlns:wpg="http://schemas.microsoft.com/office/word/2010/wordprocessingGroup" xmlns:wpi="http://schemas.microsoft.com/office/word/2010/wordprocessingInk" xmlns:wne="http://schemas.microsoft.com/office/word/2006/wordml" xmlns:wps="http://schemas.microsoft.com/office/word/2010/wordprocessingShape" mc:Ignorable="w14 w15 w16se wp14">
+  <w:abstractNum w:abstractNumId="0" w15:restartNumberingAfterBreak="0">
     <w:nsid w:val="0BBF4D6C"/>
     <w:multiLevelType w:val="multilevel"/>
     <w:tmpl w:val="7D0817E6"/>
@@ -9867,7 +9711,7 @@
       </w:rPr>
     </w:lvl>
   </w:abstractNum>
-  <w:abstractNum w:abstractNumId="1">
+  <w:abstractNum w:abstractNumId="1" w15:restartNumberingAfterBreak="0">
     <w:nsid w:val="12FF7891"/>
     <w:multiLevelType w:val="hybridMultilevel"/>
     <w:tmpl w:val="33A49B24"/>
@@ -9980,7 +9824,7 @@
       </w:rPr>
     </w:lvl>
   </w:abstractNum>
-  <w:abstractNum w:abstractNumId="2">
+  <w:abstractNum w:abstractNumId="2" w15:restartNumberingAfterBreak="0">
     <w:nsid w:val="189426AA"/>
     <w:multiLevelType w:val="hybridMultilevel"/>
     <w:tmpl w:val="059CB4D8"/>
@@ -10093,7 +9937,7 @@
       </w:rPr>
     </w:lvl>
   </w:abstractNum>
-  <w:abstractNum w:abstractNumId="3">
+  <w:abstractNum w:abstractNumId="3" w15:restartNumberingAfterBreak="0">
     <w:nsid w:val="274C5340"/>
     <w:multiLevelType w:val="multilevel"/>
     <w:tmpl w:val="7D0817E6"/>
@@ -10205,7 +10049,7 @@
       </w:rPr>
     </w:lvl>
   </w:abstractNum>
-  <w:abstractNum w:abstractNumId="4">
+  <w:abstractNum w:abstractNumId="4" w15:restartNumberingAfterBreak="0">
     <w:nsid w:val="345F6A3A"/>
     <w:multiLevelType w:val="multilevel"/>
     <w:tmpl w:val="7D0817E6"/>
@@ -10317,7 +10161,7 @@
       </w:rPr>
     </w:lvl>
   </w:abstractNum>
-  <w:abstractNum w:abstractNumId="5">
+  <w:abstractNum w:abstractNumId="5" w15:restartNumberingAfterBreak="0">
     <w:nsid w:val="4F2A53CC"/>
     <w:multiLevelType w:val="hybridMultilevel"/>
     <w:tmpl w:val="E1BA287C"/>
@@ -10430,7 +10274,7 @@
       </w:rPr>
     </w:lvl>
   </w:abstractNum>
-  <w:abstractNum w:abstractNumId="6">
+  <w:abstractNum w:abstractNumId="6" w15:restartNumberingAfterBreak="0">
     <w:nsid w:val="53FD45C1"/>
     <w:multiLevelType w:val="multilevel"/>
     <w:tmpl w:val="040C001F"/>
@@ -10516,7 +10360,7 @@
       </w:pPr>
     </w:lvl>
   </w:abstractNum>
-  <w:abstractNum w:abstractNumId="7">
+  <w:abstractNum w:abstractNumId="7" w15:restartNumberingAfterBreak="0">
     <w:nsid w:val="55BE2717"/>
     <w:multiLevelType w:val="multilevel"/>
     <w:tmpl w:val="7D0817E6"/>
@@ -10628,7 +10472,7 @@
       </w:rPr>
     </w:lvl>
   </w:abstractNum>
-  <w:abstractNum w:abstractNumId="8">
+  <w:abstractNum w:abstractNumId="8" w15:restartNumberingAfterBreak="0">
     <w:nsid w:val="70B81093"/>
     <w:multiLevelType w:val="multilevel"/>
     <w:tmpl w:val="7D0817E6"/>
@@ -10740,7 +10584,7 @@
       </w:rPr>
     </w:lvl>
   </w:abstractNum>
-  <w:abstractNum w:abstractNumId="9">
+  <w:abstractNum w:abstractNumId="9" w15:restartNumberingAfterBreak="0">
     <w:nsid w:val="72335743"/>
     <w:multiLevelType w:val="hybridMultilevel"/>
     <w:tmpl w:val="C212A616"/>
@@ -10853,7 +10697,7 @@
       </w:rPr>
     </w:lvl>
   </w:abstractNum>
-  <w:abstractNum w:abstractNumId="10">
+  <w:abstractNum w:abstractNumId="10" w15:restartNumberingAfterBreak="0">
     <w:nsid w:val="77280684"/>
     <w:multiLevelType w:val="hybridMultilevel"/>
     <w:tmpl w:val="A6B282D0"/>
@@ -11003,7 +10847,7 @@
 </file>
 
 <file path=word/styles.xml><?xml version="1.0" encoding="utf-8"?>
-<w:styles xmlns:mc="http://schemas.openxmlformats.org/markup-compatibility/2006" xmlns:r="http://schemas.openxmlformats.org/officeDocument/2006/relationships" xmlns:w="http://schemas.openxmlformats.org/wordprocessingml/2006/main" xmlns:w14="http://schemas.microsoft.com/office/word/2010/wordml" mc:Ignorable="w14">
+<w:styles xmlns:mc="http://schemas.openxmlformats.org/markup-compatibility/2006" xmlns:r="http://schemas.openxmlformats.org/officeDocument/2006/relationships" xmlns:w="http://schemas.openxmlformats.org/wordprocessingml/2006/main" xmlns:w14="http://schemas.microsoft.com/office/word/2010/wordml" xmlns:w15="http://schemas.microsoft.com/office/word/2012/wordml" xmlns:w16se="http://schemas.microsoft.com/office/word/2015/wordml/symex" mc:Ignorable="w14 w15 w16se">
   <w:docDefaults>
     <w:rPrDefault>
       <w:rPr>
@@ -11019,144 +10863,378 @@
       </w:pPr>
     </w:pPrDefault>
   </w:docDefaults>
-  <w:latentStyles w:defLockedState="0" w:defUIPriority="99" w:defSemiHidden="1" w:defUnhideWhenUsed="1" w:defQFormat="0" w:count="267">
-    <w:lsdException w:name="Normal" w:semiHidden="0" w:uiPriority="0" w:unhideWhenUsed="0" w:qFormat="1"/>
-    <w:lsdException w:name="heading 1" w:semiHidden="0" w:uiPriority="9" w:unhideWhenUsed="0" w:qFormat="1"/>
-    <w:lsdException w:name="heading 2" w:uiPriority="9" w:qFormat="1"/>
-    <w:lsdException w:name="heading 3" w:uiPriority="9" w:qFormat="1"/>
-    <w:lsdException w:name="heading 4" w:uiPriority="9" w:qFormat="1"/>
-    <w:lsdException w:name="heading 5" w:uiPriority="9" w:qFormat="1"/>
-    <w:lsdException w:name="heading 6" w:uiPriority="9" w:qFormat="1"/>
-    <w:lsdException w:name="heading 7" w:uiPriority="9" w:qFormat="1"/>
-    <w:lsdException w:name="heading 8" w:uiPriority="9" w:qFormat="1"/>
-    <w:lsdException w:name="heading 9" w:uiPriority="9" w:qFormat="1"/>
-    <w:lsdException w:name="toc 1" w:uiPriority="39"/>
-    <w:lsdException w:name="toc 2" w:uiPriority="39"/>
-    <w:lsdException w:name="toc 3" w:uiPriority="39"/>
-    <w:lsdException w:name="toc 4" w:uiPriority="39"/>
-    <w:lsdException w:name="toc 5" w:uiPriority="39"/>
-    <w:lsdException w:name="toc 6" w:uiPriority="39"/>
-    <w:lsdException w:name="toc 7" w:uiPriority="39"/>
-    <w:lsdException w:name="toc 8" w:uiPriority="39"/>
-    <w:lsdException w:name="toc 9" w:uiPriority="39"/>
-    <w:lsdException w:name="caption" w:uiPriority="35" w:qFormat="1"/>
-    <w:lsdException w:name="Title" w:semiHidden="0" w:uiPriority="10" w:unhideWhenUsed="0" w:qFormat="1"/>
-    <w:lsdException w:name="Default Paragraph Font" w:uiPriority="1"/>
-    <w:lsdException w:name="Subtitle" w:semiHidden="0" w:uiPriority="11" w:unhideWhenUsed="0" w:qFormat="1"/>
-    <w:lsdException w:name="Strong" w:semiHidden="0" w:uiPriority="22" w:unhideWhenUsed="0" w:qFormat="1"/>
-    <w:lsdException w:name="Emphasis" w:semiHidden="0" w:uiPriority="20" w:unhideWhenUsed="0" w:qFormat="1"/>
-    <w:lsdException w:name="Table Grid" w:semiHidden="0" w:uiPriority="59" w:unhideWhenUsed="0"/>
-    <w:lsdException w:name="Placeholder Text" w:unhideWhenUsed="0"/>
-    <w:lsdException w:name="No Spacing" w:semiHidden="0" w:uiPriority="1" w:unhideWhenUsed="0" w:qFormat="1"/>
-    <w:lsdException w:name="Light Shading" w:semiHidden="0" w:uiPriority="60" w:unhideWhenUsed="0"/>
-    <w:lsdException w:name="Light List" w:semiHidden="0" w:uiPriority="61" w:unhideWhenUsed="0"/>
-    <w:lsdException w:name="Light Grid" w:semiHidden="0" w:uiPriority="62" w:unhideWhenUsed="0"/>
-    <w:lsdException w:name="Medium Shading 1" w:semiHidden="0" w:uiPriority="63" w:unhideWhenUsed="0"/>
-    <w:lsdException w:name="Medium Shading 2" w:semiHidden="0" w:uiPriority="64" w:unhideWhenUsed="0"/>
-    <w:lsdException w:name="Medium List 1" w:semiHidden="0" w:uiPriority="65" w:unhideWhenUsed="0"/>
-    <w:lsdException w:name="Medium List 2" w:semiHidden="0" w:uiPriority="66" w:unhideWhenUsed="0"/>
-    <w:lsdException w:name="Medium Grid 1" w:semiHidden="0" w:uiPriority="67" w:unhideWhenUsed="0"/>
-    <w:lsdException w:name="Medium Grid 2" w:semiHidden="0" w:uiPriority="68" w:unhideWhenUsed="0"/>
-    <w:lsdException w:name="Medium Grid 3" w:semiHidden="0" w:uiPriority="69" w:unhideWhenUsed="0"/>
-    <w:lsdException w:name="Dark List" w:semiHidden="0" w:uiPriority="70" w:unhideWhenUsed="0"/>
-    <w:lsdException w:name="Colorful Shading" w:semiHidden="0" w:uiPriority="71" w:unhideWhenUsed="0"/>
-    <w:lsdException w:name="Colorful List" w:semiHidden="0" w:uiPriority="72" w:unhideWhenUsed="0"/>
-    <w:lsdException w:name="Colorful Grid" w:semiHidden="0" w:uiPriority="73" w:unhideWhenUsed="0"/>
-    <w:lsdException w:name="Light Shading Accent 1" w:semiHidden="0" w:uiPriority="60" w:unhideWhenUsed="0"/>
-    <w:lsdException w:name="Light List Accent 1" w:semiHidden="0" w:uiPriority="61" w:unhideWhenUsed="0"/>
-    <w:lsdException w:name="Light Grid Accent 1" w:semiHidden="0" w:uiPriority="62" w:unhideWhenUsed="0"/>
-    <w:lsdException w:name="Medium Shading 1 Accent 1" w:semiHidden="0" w:uiPriority="63" w:unhideWhenUsed="0"/>
-    <w:lsdException w:name="Medium Shading 2 Accent 1" w:semiHidden="0" w:uiPriority="64" w:unhideWhenUsed="0"/>
-    <w:lsdException w:name="Medium List 1 Accent 1" w:semiHidden="0" w:uiPriority="65" w:unhideWhenUsed="0"/>
-    <w:lsdException w:name="Revision" w:unhideWhenUsed="0"/>
-    <w:lsdException w:name="List Paragraph" w:semiHidden="0" w:uiPriority="34" w:unhideWhenUsed="0" w:qFormat="1"/>
-    <w:lsdException w:name="Quote" w:semiHidden="0" w:uiPriority="29" w:unhideWhenUsed="0" w:qFormat="1"/>
-    <w:lsdException w:name="Intense Quote" w:semiHidden="0" w:uiPriority="30" w:unhideWhenUsed="0" w:qFormat="1"/>
-    <w:lsdException w:name="Medium List 2 Accent 1" w:semiHidden="0" w:uiPriority="66" w:unhideWhenUsed="0"/>
-    <w:lsdException w:name="Medium Grid 1 Accent 1" w:semiHidden="0" w:uiPriority="67" w:unhideWhenUsed="0"/>
-    <w:lsdException w:name="Medium Grid 2 Accent 1" w:semiHidden="0" w:uiPriority="68" w:unhideWhenUsed="0"/>
-    <w:lsdException w:name="Medium Grid 3 Accent 1" w:semiHidden="0" w:uiPriority="69" w:unhideWhenUsed="0"/>
-    <w:lsdException w:name="Dark List Accent 1" w:semiHidden="0" w:uiPriority="70" w:unhideWhenUsed="0"/>
-    <w:lsdException w:name="Colorful Shading Accent 1" w:semiHidden="0" w:uiPriority="71" w:unhideWhenUsed="0"/>
-    <w:lsdException w:name="Colorful List Accent 1" w:semiHidden="0" w:uiPriority="72" w:unhideWhenUsed="0"/>
-    <w:lsdException w:name="Colorful Grid Accent 1" w:semiHidden="0" w:uiPriority="73" w:unhideWhenUsed="0"/>
-    <w:lsdException w:name="Light Shading Accent 2" w:semiHidden="0" w:uiPriority="60" w:unhideWhenUsed="0"/>
-    <w:lsdException w:name="Light List Accent 2" w:semiHidden="0" w:uiPriority="61" w:unhideWhenUsed="0"/>
-    <w:lsdException w:name="Light Grid Accent 2" w:semiHidden="0" w:uiPriority="62" w:unhideWhenUsed="0"/>
-    <w:lsdException w:name="Medium Shading 1 Accent 2" w:semiHidden="0" w:uiPriority="63" w:unhideWhenUsed="0"/>
-    <w:lsdException w:name="Medium Shading 2 Accent 2" w:semiHidden="0" w:uiPriority="64" w:unhideWhenUsed="0"/>
-    <w:lsdException w:name="Medium List 1 Accent 2" w:semiHidden="0" w:uiPriority="65" w:unhideWhenUsed="0"/>
-    <w:lsdException w:name="Medium List 2 Accent 2" w:semiHidden="0" w:uiPriority="66" w:unhideWhenUsed="0"/>
-    <w:lsdException w:name="Medium Grid 1 Accent 2" w:semiHidden="0" w:uiPriority="67" w:unhideWhenUsed="0"/>
-    <w:lsdException w:name="Medium Grid 2 Accent 2" w:semiHidden="0" w:uiPriority="68" w:unhideWhenUsed="0"/>
-    <w:lsdException w:name="Medium Grid 3 Accent 2" w:semiHidden="0" w:uiPriority="69" w:unhideWhenUsed="0"/>
-    <w:lsdException w:name="Dark List Accent 2" w:semiHidden="0" w:uiPriority="70" w:unhideWhenUsed="0"/>
-    <w:lsdException w:name="Colorful Shading Accent 2" w:semiHidden="0" w:uiPriority="71" w:unhideWhenUsed="0"/>
-    <w:lsdException w:name="Colorful List Accent 2" w:semiHidden="0" w:uiPriority="72" w:unhideWhenUsed="0"/>
-    <w:lsdException w:name="Colorful Grid Accent 2" w:semiHidden="0" w:uiPriority="73" w:unhideWhenUsed="0"/>
-    <w:lsdException w:name="Light Shading Accent 3" w:semiHidden="0" w:uiPriority="60" w:unhideWhenUsed="0"/>
-    <w:lsdException w:name="Light List Accent 3" w:semiHidden="0" w:uiPriority="61" w:unhideWhenUsed="0"/>
-    <w:lsdException w:name="Light Grid Accent 3" w:semiHidden="0" w:uiPriority="62" w:unhideWhenUsed="0"/>
-    <w:lsdException w:name="Medium Shading 1 Accent 3" w:semiHidden="0" w:uiPriority="63" w:unhideWhenUsed="0"/>
-    <w:lsdException w:name="Medium Shading 2 Accent 3" w:semiHidden="0" w:uiPriority="64" w:unhideWhenUsed="0"/>
-    <w:lsdException w:name="Medium List 1 Accent 3" w:semiHidden="0" w:uiPriority="65" w:unhideWhenUsed="0"/>
-    <w:lsdException w:name="Medium List 2 Accent 3" w:semiHidden="0" w:uiPriority="66" w:unhideWhenUsed="0"/>
-    <w:lsdException w:name="Medium Grid 1 Accent 3" w:semiHidden="0" w:uiPriority="67" w:unhideWhenUsed="0"/>
-    <w:lsdException w:name="Medium Grid 2 Accent 3" w:semiHidden="0" w:uiPriority="68" w:unhideWhenUsed="0"/>
-    <w:lsdException w:name="Medium Grid 3 Accent 3" w:semiHidden="0" w:uiPriority="69" w:unhideWhenUsed="0"/>
-    <w:lsdException w:name="Dark List Accent 3" w:semiHidden="0" w:uiPriority="70" w:unhideWhenUsed="0"/>
-    <w:lsdException w:name="Colorful Shading Accent 3" w:semiHidden="0" w:uiPriority="71" w:unhideWhenUsed="0"/>
-    <w:lsdException w:name="Colorful List Accent 3" w:semiHidden="0" w:uiPriority="72" w:unhideWhenUsed="0"/>
-    <w:lsdException w:name="Colorful Grid Accent 3" w:semiHidden="0" w:uiPriority="73" w:unhideWhenUsed="0"/>
-    <w:lsdException w:name="Light Shading Accent 4" w:semiHidden="0" w:uiPriority="60" w:unhideWhenUsed="0"/>
-    <w:lsdException w:name="Light List Accent 4" w:semiHidden="0" w:uiPriority="61" w:unhideWhenUsed="0"/>
-    <w:lsdException w:name="Light Grid Accent 4" w:semiHidden="0" w:uiPriority="62" w:unhideWhenUsed="0"/>
-    <w:lsdException w:name="Medium Shading 1 Accent 4" w:semiHidden="0" w:uiPriority="63" w:unhideWhenUsed="0"/>
-    <w:lsdException w:name="Medium Shading 2 Accent 4" w:semiHidden="0" w:uiPriority="64" w:unhideWhenUsed="0"/>
-    <w:lsdException w:name="Medium List 1 Accent 4" w:semiHidden="0" w:uiPriority="65" w:unhideWhenUsed="0"/>
-    <w:lsdException w:name="Medium List 2 Accent 4" w:semiHidden="0" w:uiPriority="66" w:unhideWhenUsed="0"/>
-    <w:lsdException w:name="Medium Grid 1 Accent 4" w:semiHidden="0" w:uiPriority="67" w:unhideWhenUsed="0"/>
-    <w:lsdException w:name="Medium Grid 2 Accent 4" w:semiHidden="0" w:uiPriority="68" w:unhideWhenUsed="0"/>
-    <w:lsdException w:name="Medium Grid 3 Accent 4" w:semiHidden="0" w:uiPriority="69" w:unhideWhenUsed="0"/>
-    <w:lsdException w:name="Dark List Accent 4" w:semiHidden="0" w:uiPriority="70" w:unhideWhenUsed="0"/>
-    <w:lsdException w:name="Colorful Shading Accent 4" w:semiHidden="0" w:uiPriority="71" w:unhideWhenUsed="0"/>
-    <w:lsdException w:name="Colorful List Accent 4" w:semiHidden="0" w:uiPriority="72" w:unhideWhenUsed="0"/>
-    <w:lsdException w:name="Colorful Grid Accent 4" w:semiHidden="0" w:uiPriority="73" w:unhideWhenUsed="0"/>
-    <w:lsdException w:name="Light Shading Accent 5" w:semiHidden="0" w:uiPriority="60" w:unhideWhenUsed="0"/>
-    <w:lsdException w:name="Light List Accent 5" w:semiHidden="0" w:uiPriority="61" w:unhideWhenUsed="0"/>
-    <w:lsdException w:name="Light Grid Accent 5" w:semiHidden="0" w:uiPriority="62" w:unhideWhenUsed="0"/>
-    <w:lsdException w:name="Medium Shading 1 Accent 5" w:semiHidden="0" w:uiPriority="63" w:unhideWhenUsed="0"/>
-    <w:lsdException w:name="Medium Shading 2 Accent 5" w:semiHidden="0" w:uiPriority="64" w:unhideWhenUsed="0"/>
-    <w:lsdException w:name="Medium List 1 Accent 5" w:semiHidden="0" w:uiPriority="65" w:unhideWhenUsed="0"/>
-    <w:lsdException w:name="Medium List 2 Accent 5" w:semiHidden="0" w:uiPriority="66" w:unhideWhenUsed="0"/>
-    <w:lsdException w:name="Medium Grid 1 Accent 5" w:semiHidden="0" w:uiPriority="67" w:unhideWhenUsed="0"/>
-    <w:lsdException w:name="Medium Grid 2 Accent 5" w:semiHidden="0" w:uiPriority="68" w:unhideWhenUsed="0"/>
-    <w:lsdException w:name="Medium Grid 3 Accent 5" w:semiHidden="0" w:uiPriority="69" w:unhideWhenUsed="0"/>
-    <w:lsdException w:name="Dark List Accent 5" w:semiHidden="0" w:uiPriority="70" w:unhideWhenUsed="0"/>
-    <w:lsdException w:name="Colorful Shading Accent 5" w:semiHidden="0" w:uiPriority="71" w:unhideWhenUsed="0"/>
-    <w:lsdException w:name="Colorful List Accent 5" w:semiHidden="0" w:uiPriority="72" w:unhideWhenUsed="0"/>
-    <w:lsdException w:name="Colorful Grid Accent 5" w:semiHidden="0" w:uiPriority="73" w:unhideWhenUsed="0"/>
-    <w:lsdException w:name="Light Shading Accent 6" w:semiHidden="0" w:uiPriority="60" w:unhideWhenUsed="0"/>
-    <w:lsdException w:name="Light List Accent 6" w:semiHidden="0" w:uiPriority="61" w:unhideWhenUsed="0"/>
-    <w:lsdException w:name="Light Grid Accent 6" w:semiHidden="0" w:uiPriority="62" w:unhideWhenUsed="0"/>
-    <w:lsdException w:name="Medium Shading 1 Accent 6" w:semiHidden="0" w:uiPriority="63" w:unhideWhenUsed="0"/>
-    <w:lsdException w:name="Medium Shading 2 Accent 6" w:semiHidden="0" w:uiPriority="64" w:unhideWhenUsed="0"/>
-    <w:lsdException w:name="Medium List 1 Accent 6" w:semiHidden="0" w:uiPriority="65" w:unhideWhenUsed="0"/>
-    <w:lsdException w:name="Medium List 2 Accent 6" w:semiHidden="0" w:uiPriority="66" w:unhideWhenUsed="0"/>
-    <w:lsdException w:name="Medium Grid 1 Accent 6" w:semiHidden="0" w:uiPriority="67" w:unhideWhenUsed="0"/>
-    <w:lsdException w:name="Medium Grid 2 Accent 6" w:semiHidden="0" w:uiPriority="68" w:unhideWhenUsed="0"/>
-    <w:lsdException w:name="Medium Grid 3 Accent 6" w:semiHidden="0" w:uiPriority="69" w:unhideWhenUsed="0"/>
-    <w:lsdException w:name="Dark List Accent 6" w:semiHidden="0" w:uiPriority="70" w:unhideWhenUsed="0"/>
-    <w:lsdException w:name="Colorful Shading Accent 6" w:semiHidden="0" w:uiPriority="71" w:unhideWhenUsed="0"/>
-    <w:lsdException w:name="Colorful List Accent 6" w:semiHidden="0" w:uiPriority="72" w:unhideWhenUsed="0"/>
-    <w:lsdException w:name="Colorful Grid Accent 6" w:semiHidden="0" w:uiPriority="73" w:unhideWhenUsed="0"/>
-    <w:lsdException w:name="Subtle Emphasis" w:semiHidden="0" w:uiPriority="19" w:unhideWhenUsed="0" w:qFormat="1"/>
-    <w:lsdException w:name="Intense Emphasis" w:semiHidden="0" w:uiPriority="21" w:unhideWhenUsed="0" w:qFormat="1"/>
-    <w:lsdException w:name="Subtle Reference" w:semiHidden="0" w:uiPriority="31" w:unhideWhenUsed="0" w:qFormat="1"/>
-    <w:lsdException w:name="Intense Reference" w:semiHidden="0" w:uiPriority="32" w:unhideWhenUsed="0" w:qFormat="1"/>
-    <w:lsdException w:name="Book Title" w:semiHidden="0" w:uiPriority="33" w:unhideWhenUsed="0" w:qFormat="1"/>
-    <w:lsdException w:name="Bibliography" w:uiPriority="37"/>
-    <w:lsdException w:name="TOC Heading" w:uiPriority="39" w:qFormat="1"/>
+  <w:latentStyles w:defLockedState="0" w:defUIPriority="99" w:defSemiHidden="0" w:defUnhideWhenUsed="0" w:defQFormat="0" w:count="371">
+    <w:lsdException w:name="Normal" w:uiPriority="0" w:qFormat="1"/>
+    <w:lsdException w:name="heading 1" w:uiPriority="9" w:qFormat="1"/>
+    <w:lsdException w:name="heading 2" w:semiHidden="1" w:uiPriority="9" w:unhideWhenUsed="1" w:qFormat="1"/>
+    <w:lsdException w:name="heading 3" w:semiHidden="1" w:uiPriority="9" w:unhideWhenUsed="1" w:qFormat="1"/>
+    <w:lsdException w:name="heading 4" w:semiHidden="1" w:uiPriority="9" w:unhideWhenUsed="1" w:qFormat="1"/>
+    <w:lsdException w:name="heading 5" w:semiHidden="1" w:uiPriority="9" w:unhideWhenUsed="1" w:qFormat="1"/>
+    <w:lsdException w:name="heading 6" w:semiHidden="1" w:uiPriority="9" w:unhideWhenUsed="1" w:qFormat="1"/>
+    <w:lsdException w:name="heading 7" w:semiHidden="1" w:uiPriority="9" w:unhideWhenUsed="1" w:qFormat="1"/>
+    <w:lsdException w:name="heading 8" w:semiHidden="1" w:uiPriority="9" w:unhideWhenUsed="1" w:qFormat="1"/>
+    <w:lsdException w:name="heading 9" w:semiHidden="1" w:uiPriority="9" w:unhideWhenUsed="1" w:qFormat="1"/>
+    <w:lsdException w:name="index 1" w:semiHidden="1" w:unhideWhenUsed="1"/>
+    <w:lsdException w:name="index 2" w:semiHidden="1" w:unhideWhenUsed="1"/>
+    <w:lsdException w:name="index 3" w:semiHidden="1" w:unhideWhenUsed="1"/>
+    <w:lsdException w:name="index 4" w:semiHidden="1" w:unhideWhenUsed="1"/>
+    <w:lsdException w:name="index 5" w:semiHidden="1" w:unhideWhenUsed="1"/>
+    <w:lsdException w:name="index 6" w:semiHidden="1" w:unhideWhenUsed="1"/>
+    <w:lsdException w:name="index 7" w:semiHidden="1" w:unhideWhenUsed="1"/>
+    <w:lsdException w:name="index 8" w:semiHidden="1" w:unhideWhenUsed="1"/>
+    <w:lsdException w:name="index 9" w:semiHidden="1" w:unhideWhenUsed="1"/>
+    <w:lsdException w:name="toc 1" w:semiHidden="1" w:uiPriority="39" w:unhideWhenUsed="1"/>
+    <w:lsdException w:name="toc 2" w:semiHidden="1" w:uiPriority="39" w:unhideWhenUsed="1"/>
+    <w:lsdException w:name="toc 3" w:semiHidden="1" w:uiPriority="39" w:unhideWhenUsed="1"/>
+    <w:lsdException w:name="toc 4" w:semiHidden="1" w:uiPriority="39" w:unhideWhenUsed="1"/>
+    <w:lsdException w:name="toc 5" w:semiHidden="1" w:uiPriority="39" w:unhideWhenUsed="1"/>
+    <w:lsdException w:name="toc 6" w:semiHidden="1" w:uiPriority="39" w:unhideWhenUsed="1"/>
+    <w:lsdException w:name="toc 7" w:semiHidden="1" w:uiPriority="39" w:unhideWhenUsed="1"/>
+    <w:lsdException w:name="toc 8" w:semiHidden="1" w:uiPriority="39" w:unhideWhenUsed="1"/>
+    <w:lsdException w:name="toc 9" w:semiHidden="1" w:uiPriority="39" w:unhideWhenUsed="1"/>
+    <w:lsdException w:name="Normal Indent" w:semiHidden="1" w:unhideWhenUsed="1"/>
+    <w:lsdException w:name="footnote text" w:semiHidden="1" w:unhideWhenUsed="1"/>
+    <w:lsdException w:name="annotation text" w:semiHidden="1" w:unhideWhenUsed="1"/>
+    <w:lsdException w:name="header" w:semiHidden="1" w:unhideWhenUsed="1"/>
+    <w:lsdException w:name="footer" w:semiHidden="1" w:unhideWhenUsed="1"/>
+    <w:lsdException w:name="index heading" w:semiHidden="1" w:unhideWhenUsed="1"/>
+    <w:lsdException w:name="caption" w:semiHidden="1" w:uiPriority="35" w:unhideWhenUsed="1" w:qFormat="1"/>
+    <w:lsdException w:name="table of figures" w:semiHidden="1" w:unhideWhenUsed="1"/>
+    <w:lsdException w:name="envelope address" w:semiHidden="1" w:unhideWhenUsed="1"/>
+    <w:lsdException w:name="envelope return" w:semiHidden="1" w:unhideWhenUsed="1"/>
+    <w:lsdException w:name="footnote reference" w:semiHidden="1" w:unhideWhenUsed="1"/>
+    <w:lsdException w:name="annotation reference" w:semiHidden="1" w:unhideWhenUsed="1"/>
+    <w:lsdException w:name="line number" w:semiHidden="1" w:unhideWhenUsed="1"/>
+    <w:lsdException w:name="page number" w:semiHidden="1" w:unhideWhenUsed="1"/>
+    <w:lsdException w:name="endnote reference" w:semiHidden="1" w:unhideWhenUsed="1"/>
+    <w:lsdException w:name="endnote text" w:semiHidden="1" w:unhideWhenUsed="1"/>
+    <w:lsdException w:name="table of authorities" w:semiHidden="1" w:unhideWhenUsed="1"/>
+    <w:lsdException w:name="macro" w:semiHidden="1" w:unhideWhenUsed="1"/>
+    <w:lsdException w:name="toa heading" w:semiHidden="1" w:unhideWhenUsed="1"/>
+    <w:lsdException w:name="List" w:semiHidden="1" w:unhideWhenUsed="1"/>
+    <w:lsdException w:name="List Bullet" w:semiHidden="1" w:unhideWhenUsed="1"/>
+    <w:lsdException w:name="List Number" w:semiHidden="1" w:unhideWhenUsed="1"/>
+    <w:lsdException w:name="List 2" w:semiHidden="1" w:unhideWhenUsed="1"/>
+    <w:lsdException w:name="List 3" w:semiHidden="1" w:unhideWhenUsed="1"/>
+    <w:lsdException w:name="List 4" w:semiHidden="1" w:unhideWhenUsed="1"/>
+    <w:lsdException w:name="List 5" w:semiHidden="1" w:unhideWhenUsed="1"/>
+    <w:lsdException w:name="List Bullet 2" w:semiHidden="1" w:unhideWhenUsed="1"/>
+    <w:lsdException w:name="List Bullet 3" w:semiHidden="1" w:unhideWhenUsed="1"/>
+    <w:lsdException w:name="List Bullet 4" w:semiHidden="1" w:unhideWhenUsed="1"/>
+    <w:lsdException w:name="List Bullet 5" w:semiHidden="1" w:unhideWhenUsed="1"/>
+    <w:lsdException w:name="List Number 2" w:semiHidden="1" w:unhideWhenUsed="1"/>
+    <w:lsdException w:name="List Number 3" w:semiHidden="1" w:unhideWhenUsed="1"/>
+    <w:lsdException w:name="List Number 4" w:semiHidden="1" w:unhideWhenUsed="1"/>
+    <w:lsdException w:name="List Number 5" w:semiHidden="1" w:unhideWhenUsed="1"/>
+    <w:lsdException w:name="Title" w:uiPriority="10" w:qFormat="1"/>
+    <w:lsdException w:name="Closing" w:semiHidden="1" w:unhideWhenUsed="1"/>
+    <w:lsdException w:name="Signature" w:semiHidden="1" w:unhideWhenUsed="1"/>
+    <w:lsdException w:name="Default Paragraph Font" w:semiHidden="1" w:uiPriority="1" w:unhideWhenUsed="1"/>
+    <w:lsdException w:name="Body Text" w:semiHidden="1" w:unhideWhenUsed="1"/>
+    <w:lsdException w:name="Body Text Indent" w:semiHidden="1" w:unhideWhenUsed="1"/>
+    <w:lsdException w:name="List Continue" w:semiHidden="1" w:unhideWhenUsed="1"/>
+    <w:lsdException w:name="List Continue 2" w:semiHidden="1" w:unhideWhenUsed="1"/>
+    <w:lsdException w:name="List Continue 3" w:semiHidden="1" w:unhideWhenUsed="1"/>
+    <w:lsdException w:name="List Continue 4" w:semiHidden="1" w:unhideWhenUsed="1"/>
+    <w:lsdException w:name="List Continue 5" w:semiHidden="1" w:unhideWhenUsed="1"/>
+    <w:lsdException w:name="Message Header" w:semiHidden="1" w:unhideWhenUsed="1"/>
+    <w:lsdException w:name="Subtitle" w:uiPriority="11" w:qFormat="1"/>
+    <w:lsdException w:name="Salutation" w:semiHidden="1" w:unhideWhenUsed="1"/>
+    <w:lsdException w:name="Date" w:semiHidden="1" w:unhideWhenUsed="1"/>
+    <w:lsdException w:name="Body Text First Indent" w:semiHidden="1" w:unhideWhenUsed="1"/>
+    <w:lsdException w:name="Body Text First Indent 2" w:semiHidden="1" w:unhideWhenUsed="1"/>
+    <w:lsdException w:name="Note Heading" w:semiHidden="1" w:unhideWhenUsed="1"/>
+    <w:lsdException w:name="Body Text 2" w:semiHidden="1" w:unhideWhenUsed="1"/>
+    <w:lsdException w:name="Body Text 3" w:semiHidden="1" w:unhideWhenUsed="1"/>
+    <w:lsdException w:name="Body Text Indent 2" w:semiHidden="1" w:unhideWhenUsed="1"/>
+    <w:lsdException w:name="Body Text Indent 3" w:semiHidden="1" w:unhideWhenUsed="1"/>
+    <w:lsdException w:name="Block Text" w:semiHidden="1" w:unhideWhenUsed="1"/>
+    <w:lsdException w:name="Hyperlink" w:semiHidden="1" w:unhideWhenUsed="1"/>
+    <w:lsdException w:name="FollowedHyperlink" w:semiHidden="1" w:unhideWhenUsed="1"/>
+    <w:lsdException w:name="Strong" w:uiPriority="22" w:qFormat="1"/>
+    <w:lsdException w:name="Emphasis" w:uiPriority="20" w:qFormat="1"/>
+    <w:lsdException w:name="Document Map" w:semiHidden="1" w:unhideWhenUsed="1"/>
+    <w:lsdException w:name="Plain Text" w:semiHidden="1" w:unhideWhenUsed="1"/>
+    <w:lsdException w:name="E-mail Signature" w:semiHidden="1" w:unhideWhenUsed="1"/>
+    <w:lsdException w:name="HTML Top of Form" w:semiHidden="1" w:unhideWhenUsed="1"/>
+    <w:lsdException w:name="HTML Bottom of Form" w:semiHidden="1" w:unhideWhenUsed="1"/>
+    <w:lsdException w:name="Normal (Web)" w:semiHidden="1" w:unhideWhenUsed="1"/>
+    <w:lsdException w:name="HTML Acronym" w:semiHidden="1" w:unhideWhenUsed="1"/>
+    <w:lsdException w:name="HTML Address" w:semiHidden="1" w:unhideWhenUsed="1"/>
+    <w:lsdException w:name="HTML Cite" w:semiHidden="1" w:unhideWhenUsed="1"/>
+    <w:lsdException w:name="HTML Code" w:semiHidden="1" w:unhideWhenUsed="1"/>
+    <w:lsdException w:name="HTML Definition" w:semiHidden="1" w:unhideWhenUsed="1"/>
+    <w:lsdException w:name="HTML Keyboard" w:semiHidden="1" w:unhideWhenUsed="1"/>
+    <w:lsdException w:name="HTML Preformatted" w:semiHidden="1" w:unhideWhenUsed="1"/>
+    <w:lsdException w:name="HTML Sample" w:semiHidden="1" w:unhideWhenUsed="1"/>
+    <w:lsdException w:name="HTML Typewriter" w:semiHidden="1" w:unhideWhenUsed="1"/>
+    <w:lsdException w:name="HTML Variable" w:semiHidden="1" w:unhideWhenUsed="1"/>
+    <w:lsdException w:name="Normal Table" w:semiHidden="1" w:unhideWhenUsed="1"/>
+    <w:lsdException w:name="annotation subject" w:semiHidden="1" w:unhideWhenUsed="1"/>
+    <w:lsdException w:name="No List" w:semiHidden="1" w:unhideWhenUsed="1"/>
+    <w:lsdException w:name="Outline List 1" w:semiHidden="1" w:unhideWhenUsed="1"/>
+    <w:lsdException w:name="Outline List 2" w:semiHidden="1" w:unhideWhenUsed="1"/>
+    <w:lsdException w:name="Outline List 3" w:semiHidden="1" w:unhideWhenUsed="1"/>
+    <w:lsdException w:name="Table Simple 1" w:semiHidden="1" w:unhideWhenUsed="1"/>
+    <w:lsdException w:name="Table Simple 2" w:semiHidden="1" w:unhideWhenUsed="1"/>
+    <w:lsdException w:name="Table Simple 3" w:semiHidden="1" w:unhideWhenUsed="1"/>
+    <w:lsdException w:name="Table Classic 1" w:semiHidden="1" w:unhideWhenUsed="1"/>
+    <w:lsdException w:name="Table Classic 2" w:semiHidden="1" w:unhideWhenUsed="1"/>
+    <w:lsdException w:name="Table Classic 3" w:semiHidden="1" w:unhideWhenUsed="1"/>
+    <w:lsdException w:name="Table Classic 4" w:semiHidden="1" w:unhideWhenUsed="1"/>
+    <w:lsdException w:name="Table Colorful 1" w:semiHidden="1" w:unhideWhenUsed="1"/>
+    <w:lsdException w:name="Table Colorful 2" w:semiHidden="1" w:unhideWhenUsed="1"/>
+    <w:lsdException w:name="Table Colorful 3" w:semiHidden="1" w:unhideWhenUsed="1"/>
+    <w:lsdException w:name="Table Columns 1" w:semiHidden="1" w:unhideWhenUsed="1"/>
+    <w:lsdException w:name="Table Columns 2" w:semiHidden="1" w:unhideWhenUsed="1"/>
+    <w:lsdException w:name="Table Columns 3" w:semiHidden="1" w:unhideWhenUsed="1"/>
+    <w:lsdException w:name="Table Columns 4" w:semiHidden="1" w:unhideWhenUsed="1"/>
+    <w:lsdException w:name="Table Columns 5" w:semiHidden="1" w:unhideWhenUsed="1"/>
+    <w:lsdException w:name="Table Grid 1" w:semiHidden="1" w:unhideWhenUsed="1"/>
+    <w:lsdException w:name="Table Grid 2" w:semiHidden="1" w:unhideWhenUsed="1"/>
+    <w:lsdException w:name="Table Grid 3" w:semiHidden="1" w:unhideWhenUsed="1"/>
+    <w:lsdException w:name="Table Grid 4" w:semiHidden="1" w:unhideWhenUsed="1"/>
+    <w:lsdException w:name="Table Grid 5" w:semiHidden="1" w:unhideWhenUsed="1"/>
+    <w:lsdException w:name="Table Grid 6" w:semiHidden="1" w:unhideWhenUsed="1"/>
+    <w:lsdException w:name="Table Grid 7" w:semiHidden="1" w:unhideWhenUsed="1"/>
+    <w:lsdException w:name="Table Grid 8" w:semiHidden="1" w:unhideWhenUsed="1"/>
+    <w:lsdException w:name="Table List 1" w:semiHidden="1" w:unhideWhenUsed="1"/>
+    <w:lsdException w:name="Table List 2" w:semiHidden="1" w:unhideWhenUsed="1"/>
+    <w:lsdException w:name="Table List 3" w:semiHidden="1" w:unhideWhenUsed="1"/>
+    <w:lsdException w:name="Table List 4" w:semiHidden="1" w:unhideWhenUsed="1"/>
+    <w:lsdException w:name="Table List 5" w:semiHidden="1" w:unhideWhenUsed="1"/>
+    <w:lsdException w:name="Table List 6" w:semiHidden="1" w:unhideWhenUsed="1"/>
+    <w:lsdException w:name="Table List 7" w:semiHidden="1" w:unhideWhenUsed="1"/>
+    <w:lsdException w:name="Table List 8" w:semiHidden="1" w:unhideWhenUsed="1"/>
+    <w:lsdException w:name="Table 3D effects 1" w:semiHidden="1" w:unhideWhenUsed="1"/>
+    <w:lsdException w:name="Table 3D effects 2" w:semiHidden="1" w:unhideWhenUsed="1"/>
+    <w:lsdException w:name="Table 3D effects 3" w:semiHidden="1" w:unhideWhenUsed="1"/>
+    <w:lsdException w:name="Table Contemporary" w:semiHidden="1" w:unhideWhenUsed="1"/>
+    <w:lsdException w:name="Table Elegant" w:semiHidden="1" w:unhideWhenUsed="1"/>
+    <w:lsdException w:name="Table Professional" w:semiHidden="1" w:unhideWhenUsed="1"/>
+    <w:lsdException w:name="Table Subtle 1" w:semiHidden="1" w:unhideWhenUsed="1"/>
+    <w:lsdException w:name="Table Subtle 2" w:semiHidden="1" w:unhideWhenUsed="1"/>
+    <w:lsdException w:name="Table Web 1" w:semiHidden="1" w:unhideWhenUsed="1"/>
+    <w:lsdException w:name="Table Web 2" w:semiHidden="1" w:unhideWhenUsed="1"/>
+    <w:lsdException w:name="Table Web 3" w:semiHidden="1" w:unhideWhenUsed="1"/>
+    <w:lsdException w:name="Balloon Text" w:semiHidden="1" w:unhideWhenUsed="1"/>
+    <w:lsdException w:name="Table Grid" w:uiPriority="59"/>
+    <w:lsdException w:name="Table Theme" w:semiHidden="1" w:unhideWhenUsed="1"/>
+    <w:lsdException w:name="Placeholder Text" w:semiHidden="1"/>
+    <w:lsdException w:name="No Spacing" w:uiPriority="1" w:qFormat="1"/>
+    <w:lsdException w:name="Light Shading" w:uiPriority="60"/>
+    <w:lsdException w:name="Light List" w:uiPriority="61"/>
+    <w:lsdException w:name="Light Grid" w:uiPriority="62"/>
+    <w:lsdException w:name="Medium Shading 1" w:uiPriority="63"/>
+    <w:lsdException w:name="Medium Shading 2" w:uiPriority="64"/>
+    <w:lsdException w:name="Medium List 1" w:uiPriority="65"/>
+    <w:lsdException w:name="Medium List 2" w:uiPriority="66"/>
+    <w:lsdException w:name="Medium Grid 1" w:uiPriority="67"/>
+    <w:lsdException w:name="Medium Grid 2" w:uiPriority="68"/>
+    <w:lsdException w:name="Medium Grid 3" w:uiPriority="69"/>
+    <w:lsdException w:name="Dark List" w:uiPriority="70"/>
+    <w:lsdException w:name="Colorful Shading" w:uiPriority="71"/>
+    <w:lsdException w:name="Colorful List" w:uiPriority="72"/>
+    <w:lsdException w:name="Colorful Grid" w:uiPriority="73"/>
+    <w:lsdException w:name="Light Shading Accent 1" w:uiPriority="60"/>
+    <w:lsdException w:name="Light List Accent 1" w:uiPriority="61"/>
+    <w:lsdException w:name="Light Grid Accent 1" w:uiPriority="62"/>
+    <w:lsdException w:name="Medium Shading 1 Accent 1" w:uiPriority="63"/>
+    <w:lsdException w:name="Medium Shading 2 Accent 1" w:uiPriority="64"/>
+    <w:lsdException w:name="Medium List 1 Accent 1" w:uiPriority="65"/>
+    <w:lsdException w:name="Revision" w:semiHidden="1"/>
+    <w:lsdException w:name="List Paragraph" w:uiPriority="34" w:qFormat="1"/>
+    <w:lsdException w:name="Quote" w:uiPriority="29" w:qFormat="1"/>
+    <w:lsdException w:name="Intense Quote" w:uiPriority="30" w:qFormat="1"/>
+    <w:lsdException w:name="Medium List 2 Accent 1" w:uiPriority="66"/>
+    <w:lsdException w:name="Medium Grid 1 Accent 1" w:uiPriority="67"/>
+    <w:lsdException w:name="Medium Grid 2 Accent 1" w:uiPriority="68"/>
+    <w:lsdException w:name="Medium Grid 3 Accent 1" w:uiPriority="69"/>
+    <w:lsdException w:name="Dark List Accent 1" w:uiPriority="70"/>
+    <w:lsdException w:name="Colorful Shading Accent 1" w:uiPriority="71"/>
+    <w:lsdException w:name="Colorful List Accent 1" w:uiPriority="72"/>
+    <w:lsdException w:name="Colorful Grid Accent 1" w:uiPriority="73"/>
+    <w:lsdException w:name="Light Shading Accent 2" w:uiPriority="60"/>
+    <w:lsdException w:name="Light List Accent 2" w:uiPriority="61"/>
+    <w:lsdException w:name="Light Grid Accent 2" w:uiPriority="62"/>
+    <w:lsdException w:name="Medium Shading 1 Accent 2" w:uiPriority="63"/>
+    <w:lsdException w:name="Medium Shading 2 Accent 2" w:uiPriority="64"/>
+    <w:lsdException w:name="Medium List 1 Accent 2" w:uiPriority="65"/>
+    <w:lsdException w:name="Medium List 2 Accent 2" w:uiPriority="66"/>
+    <w:lsdException w:name="Medium Grid 1 Accent 2" w:uiPriority="67"/>
+    <w:lsdException w:name="Medium Grid 2 Accent 2" w:uiPriority="68"/>
+    <w:lsdException w:name="Medium Grid 3 Accent 2" w:uiPriority="69"/>
+    <w:lsdException w:name="Dark List Accent 2" w:uiPriority="70"/>
+    <w:lsdException w:name="Colorful Shading Accent 2" w:uiPriority="71"/>
+    <w:lsdException w:name="Colorful List Accent 2" w:uiPriority="72"/>
+    <w:lsdException w:name="Colorful Grid Accent 2" w:uiPriority="73"/>
+    <w:lsdException w:name="Light Shading Accent 3" w:uiPriority="60"/>
+    <w:lsdException w:name="Light List Accent 3" w:uiPriority="61"/>
+    <w:lsdException w:name="Light Grid Accent 3" w:uiPriority="62"/>
+    <w:lsdException w:name="Medium Shading 1 Accent 3" w:uiPriority="63"/>
+    <w:lsdException w:name="Medium Shading 2 Accent 3" w:uiPriority="64"/>
+    <w:lsdException w:name="Medium List 1 Accent 3" w:uiPriority="65"/>
+    <w:lsdException w:name="Medium List 2 Accent 3" w:uiPriority="66"/>
+    <w:lsdException w:name="Medium Grid 1 Accent 3" w:uiPriority="67"/>
+    <w:lsdException w:name="Medium Grid 2 Accent 3" w:uiPriority="68"/>
+    <w:lsdException w:name="Medium Grid 3 Accent 3" w:uiPriority="69"/>
+    <w:lsdException w:name="Dark List Accent 3" w:uiPriority="70"/>
+    <w:lsdException w:name="Colorful Shading Accent 3" w:uiPriority="71"/>
+    <w:lsdException w:name="Colorful List Accent 3" w:uiPriority="72"/>
+    <w:lsdException w:name="Colorful Grid Accent 3" w:uiPriority="73"/>
+    <w:lsdException w:name="Light Shading Accent 4" w:uiPriority="60"/>
+    <w:lsdException w:name="Light List Accent 4" w:uiPriority="61"/>
+    <w:lsdException w:name="Light Grid Accent 4" w:uiPriority="62"/>
+    <w:lsdException w:name="Medium Shading 1 Accent 4" w:uiPriority="63"/>
+    <w:lsdException w:name="Medium Shading 2 Accent 4" w:uiPriority="64"/>
+    <w:lsdException w:name="Medium List 1 Accent 4" w:uiPriority="65"/>
+    <w:lsdException w:name="Medium List 2 Accent 4" w:uiPriority="66"/>
+    <w:lsdException w:name="Medium Grid 1 Accent 4" w:uiPriority="67"/>
+    <w:lsdException w:name="Medium Grid 2 Accent 4" w:uiPriority="68"/>
+    <w:lsdException w:name="Medium Grid 3 Accent 4" w:uiPriority="69"/>
+    <w:lsdException w:name="Dark List Accent 4" w:uiPriority="70"/>
+    <w:lsdException w:name="Colorful Shading Accent 4" w:uiPriority="71"/>
+    <w:lsdException w:name="Colorful List Accent 4" w:uiPriority="72"/>
+    <w:lsdException w:name="Colorful Grid Accent 4" w:uiPriority="73"/>
+    <w:lsdException w:name="Light Shading Accent 5" w:uiPriority="60"/>
+    <w:lsdException w:name="Light List Accent 5" w:uiPriority="61"/>
+    <w:lsdException w:name="Light Grid Accent 5" w:uiPriority="62"/>
+    <w:lsdException w:name="Medium Shading 1 Accent 5" w:uiPriority="63"/>
+    <w:lsdException w:name="Medium Shading 2 Accent 5" w:uiPriority="64"/>
+    <w:lsdException w:name="Medium List 1 Accent 5" w:uiPriority="65"/>
+    <w:lsdException w:name="Medium List 2 Accent 5" w:uiPriority="66"/>
+    <w:lsdException w:name="Medium Grid 1 Accent 5" w:uiPriority="67"/>
+    <w:lsdException w:name="Medium Grid 2 Accent 5" w:uiPriority="68"/>
+    <w:lsdException w:name="Medium Grid 3 Accent 5" w:uiPriority="69"/>
+    <w:lsdException w:name="Dark List Accent 5" w:uiPriority="70"/>
+    <w:lsdException w:name="Colorful Shading Accent 5" w:uiPriority="71"/>
+    <w:lsdException w:name="Colorful List Accent 5" w:uiPriority="72"/>
+    <w:lsdException w:name="Colorful Grid Accent 5" w:uiPriority="73"/>
+    <w:lsdException w:name="Light Shading Accent 6" w:uiPriority="60"/>
+    <w:lsdException w:name="Light List Accent 6" w:uiPriority="61"/>
+    <w:lsdException w:name="Light Grid Accent 6" w:uiPriority="62"/>
+    <w:lsdException w:name="Medium Shading 1 Accent 6" w:uiPriority="63"/>
+    <w:lsdException w:name="Medium Shading 2 Accent 6" w:uiPriority="64"/>
+    <w:lsdException w:name="Medium List 1 Accent 6" w:uiPriority="65"/>
+    <w:lsdException w:name="Medium List 2 Accent 6" w:uiPriority="66"/>
+    <w:lsdException w:name="Medium Grid 1 Accent 6" w:uiPriority="67"/>
+    <w:lsdException w:name="Medium Grid 2 Accent 6" w:uiPriority="68"/>
+    <w:lsdException w:name="Medium Grid 3 Accent 6" w:uiPriority="69"/>
+    <w:lsdException w:name="Dark List Accent 6" w:uiPriority="70"/>
+    <w:lsdException w:name="Colorful Shading Accent 6" w:uiPriority="71"/>
+    <w:lsdException w:name="Colorful List Accent 6" w:uiPriority="72"/>
+    <w:lsdException w:name="Colorful Grid Accent 6" w:uiPriority="73"/>
+    <w:lsdException w:name="Subtle Emphasis" w:uiPriority="19" w:qFormat="1"/>
+    <w:lsdException w:name="Intense Emphasis" w:uiPriority="21" w:qFormat="1"/>
+    <w:lsdException w:name="Subtle Reference" w:uiPriority="31" w:qFormat="1"/>
+    <w:lsdException w:name="Intense Reference" w:uiPriority="32" w:qFormat="1"/>
+    <w:lsdException w:name="Book Title" w:uiPriority="33" w:qFormat="1"/>
+    <w:lsdException w:name="Bibliography" w:semiHidden="1" w:uiPriority="37" w:unhideWhenUsed="1"/>
+    <w:lsdException w:name="TOC Heading" w:semiHidden="1" w:uiPriority="39" w:unhideWhenUsed="1" w:qFormat="1"/>
+    <w:lsdException w:name="Plain Table 1" w:uiPriority="41"/>
+    <w:lsdException w:name="Plain Table 2" w:uiPriority="42"/>
+    <w:lsdException w:name="Plain Table 3" w:uiPriority="43"/>
+    <w:lsdException w:name="Plain Table 4" w:uiPriority="44"/>
+    <w:lsdException w:name="Plain Table 5" w:uiPriority="45"/>
+    <w:lsdException w:name="Grid Table Light" w:uiPriority="40"/>
+    <w:lsdException w:name="Grid Table 1 Light" w:uiPriority="46"/>
+    <w:lsdException w:name="Grid Table 2" w:uiPriority="47"/>
+    <w:lsdException w:name="Grid Table 3" w:uiPriority="48"/>
+    <w:lsdException w:name="Grid Table 4" w:uiPriority="49"/>
+    <w:lsdException w:name="Grid Table 5 Dark" w:uiPriority="50"/>
+    <w:lsdException w:name="Grid Table 6 Colorful" w:uiPriority="51"/>
+    <w:lsdException w:name="Grid Table 7 Colorful" w:uiPriority="52"/>
+    <w:lsdException w:name="Grid Table 1 Light Accent 1" w:uiPriority="46"/>
+    <w:lsdException w:name="Grid Table 2 Accent 1" w:uiPriority="47"/>
+    <w:lsdException w:name="Grid Table 3 Accent 1" w:uiPriority="48"/>
+    <w:lsdException w:name="Grid Table 4 Accent 1" w:uiPriority="49"/>
+    <w:lsdException w:name="Grid Table 5 Dark Accent 1" w:uiPriority="50"/>
+    <w:lsdException w:name="Grid Table 6 Colorful Accent 1" w:uiPriority="51"/>
+    <w:lsdException w:name="Grid Table 7 Colorful Accent 1" w:uiPriority="52"/>
+    <w:lsdException w:name="Grid Table 1 Light Accent 2" w:uiPriority="46"/>
+    <w:lsdException w:name="Grid Table 2 Accent 2" w:uiPriority="47"/>
+    <w:lsdException w:name="Grid Table 3 Accent 2" w:uiPriority="48"/>
+    <w:lsdException w:name="Grid Table 4 Accent 2" w:uiPriority="49"/>
+    <w:lsdException w:name="Grid Table 5 Dark Accent 2" w:uiPriority="50"/>
+    <w:lsdException w:name="Grid Table 6 Colorful Accent 2" w:uiPriority="51"/>
+    <w:lsdException w:name="Grid Table 7 Colorful Accent 2" w:uiPriority="52"/>
+    <w:lsdException w:name="Grid Table 1 Light Accent 3" w:uiPriority="46"/>
+    <w:lsdException w:name="Grid Table 2 Accent 3" w:uiPriority="47"/>
+    <w:lsdException w:name="Grid Table 3 Accent 3" w:uiPriority="48"/>
+    <w:lsdException w:name="Grid Table 4 Accent 3" w:uiPriority="49"/>
+    <w:lsdException w:name="Grid Table 5 Dark Accent 3" w:uiPriority="50"/>
+    <w:lsdException w:name="Grid Table 6 Colorful Accent 3" w:uiPriority="51"/>
+    <w:lsdException w:name="Grid Table 7 Colorful Accent 3" w:uiPriority="52"/>
+    <w:lsdException w:name="Grid Table 1 Light Accent 4" w:uiPriority="46"/>
+    <w:lsdException w:name="Grid Table 2 Accent 4" w:uiPriority="47"/>
+    <w:lsdException w:name="Grid Table 3 Accent 4" w:uiPriority="48"/>
+    <w:lsdException w:name="Grid Table 4 Accent 4" w:uiPriority="49"/>
+    <w:lsdException w:name="Grid Table 5 Dark Accent 4" w:uiPriority="50"/>
+    <w:lsdException w:name="Grid Table 6 Colorful Accent 4" w:uiPriority="51"/>
+    <w:lsdException w:name="Grid Table 7 Colorful Accent 4" w:uiPriority="52"/>
+    <w:lsdException w:name="Grid Table 1 Light Accent 5" w:uiPriority="46"/>
+    <w:lsdException w:name="Grid Table 2 Accent 5" w:uiPriority="47"/>
+    <w:lsdException w:name="Grid Table 3 Accent 5" w:uiPriority="48"/>
+    <w:lsdException w:name="Grid Table 4 Accent 5" w:uiPriority="49"/>
+    <w:lsdException w:name="Grid Table 5 Dark Accent 5" w:uiPriority="50"/>
+    <w:lsdException w:name="Grid Table 6 Colorful Accent 5" w:uiPriority="51"/>
+    <w:lsdException w:name="Grid Table 7 Colorful Accent 5" w:uiPriority="52"/>
+    <w:lsdException w:name="Grid Table 1 Light Accent 6" w:uiPriority="46"/>
+    <w:lsdException w:name="Grid Table 2 Accent 6" w:uiPriority="47"/>
+    <w:lsdException w:name="Grid Table 3 Accent 6" w:uiPriority="48"/>
+    <w:lsdException w:name="Grid Table 4 Accent 6" w:uiPriority="49"/>
+    <w:lsdException w:name="Grid Table 5 Dark Accent 6" w:uiPriority="50"/>
+    <w:lsdException w:name="Grid Table 6 Colorful Accent 6" w:uiPriority="51"/>
+    <w:lsdException w:name="Grid Table 7 Colorful Accent 6" w:uiPriority="52"/>
+    <w:lsdException w:name="List Table 1 Light" w:uiPriority="46"/>
+    <w:lsdException w:name="List Table 2" w:uiPriority="47"/>
+    <w:lsdException w:name="List Table 3" w:uiPriority="48"/>
+    <w:lsdException w:name="List Table 4" w:uiPriority="49"/>
+    <w:lsdException w:name="List Table 5 Dark" w:uiPriority="50"/>
+    <w:lsdException w:name="List Table 6 Colorful" w:uiPriority="51"/>
+    <w:lsdException w:name="List Table 7 Colorful" w:uiPriority="52"/>
+    <w:lsdException w:name="List Table 1 Light Accent 1" w:uiPriority="46"/>
+    <w:lsdException w:name="List Table 2 Accent 1" w:uiPriority="47"/>
+    <w:lsdException w:name="List Table 3 Accent 1" w:uiPriority="48"/>
+    <w:lsdException w:name="List Table 4 Accent 1" w:uiPriority="49"/>
+    <w:lsdException w:name="List Table 5 Dark Accent 1" w:uiPriority="50"/>
+    <w:lsdException w:name="List Table 6 Colorful Accent 1" w:uiPriority="51"/>
+    <w:lsdException w:name="List Table 7 Colorful Accent 1" w:uiPriority="52"/>
+    <w:lsdException w:name="List Table 1 Light Accent 2" w:uiPriority="46"/>
+    <w:lsdException w:name="List Table 2 Accent 2" w:uiPriority="47"/>
+    <w:lsdException w:name="List Table 3 Accent 2" w:uiPriority="48"/>
+    <w:lsdException w:name="List Table 4 Accent 2" w:uiPriority="49"/>
+    <w:lsdException w:name="List Table 5 Dark Accent 2" w:uiPriority="50"/>
+    <w:lsdException w:name="List Table 6 Colorful Accent 2" w:uiPriority="51"/>
+    <w:lsdException w:name="List Table 7 Colorful Accent 2" w:uiPriority="52"/>
+    <w:lsdException w:name="List Table 1 Light Accent 3" w:uiPriority="46"/>
+    <w:lsdException w:name="List Table 2 Accent 3" w:uiPriority="47"/>
+    <w:lsdException w:name="List Table 3 Accent 3" w:uiPriority="48"/>
+    <w:lsdException w:name="List Table 4 Accent 3" w:uiPriority="49"/>
+    <w:lsdException w:name="List Table 5 Dark Accent 3" w:uiPriority="50"/>
+    <w:lsdException w:name="List Table 6 Colorful Accent 3" w:uiPriority="51"/>
+    <w:lsdException w:name="List Table 7 Colorful Accent 3" w:uiPriority="52"/>
+    <w:lsdException w:name="List Table 1 Light Accent 4" w:uiPriority="46"/>
+    <w:lsdException w:name="List Table 2 Accent 4" w:uiPriority="47"/>
+    <w:lsdException w:name="List Table 3 Accent 4" w:uiPriority="48"/>
+    <w:lsdException w:name="List Table 4 Accent 4" w:uiPriority="49"/>
+    <w:lsdException w:name="List Table 5 Dark Accent 4" w:uiPriority="50"/>
+    <w:lsdException w:name="List Table 6 Colorful Accent 4" w:uiPriority="51"/>
+    <w:lsdException w:name="List Table 7 Colorful Accent 4" w:uiPriority="52"/>
+    <w:lsdException w:name="List Table 1 Light Accent 5" w:uiPriority="46"/>
+    <w:lsdException w:name="List Table 2 Accent 5" w:uiPriority="47"/>
+    <w:lsdException w:name="List Table 3 Accent 5" w:uiPriority="48"/>
+    <w:lsdException w:name="List Table 4 Accent 5" w:uiPriority="49"/>
+    <w:lsdException w:name="List Table 5 Dark Accent 5" w:uiPriority="50"/>
+    <w:lsdException w:name="List Table 6 Colorful Accent 5" w:uiPriority="51"/>
+    <w:lsdException w:name="List Table 7 Colorful Accent 5" w:uiPriority="52"/>
+    <w:lsdException w:name="List Table 1 Light Accent 6" w:uiPriority="46"/>
+    <w:lsdException w:name="List Table 2 Accent 6" w:uiPriority="47"/>
+    <w:lsdException w:name="List Table 3 Accent 6" w:uiPriority="48"/>
+    <w:lsdException w:name="List Table 4 Accent 6" w:uiPriority="49"/>
+    <w:lsdException w:name="List Table 5 Dark Accent 6" w:uiPriority="50"/>
+    <w:lsdException w:name="List Table 6 Colorful Accent 6" w:uiPriority="51"/>
+    <w:lsdException w:name="List Table 7 Colorful Accent 6" w:uiPriority="52"/>
   </w:latentStyles>
   <w:style w:type="paragraph" w:default="1" w:styleId="Normal">
     <w:name w:val="Normal"/>
@@ -11923,929 +12001,8 @@
 </w:styles>
 </file>
 
-<file path=word/stylesWithEffects.xml><?xml version="1.0" encoding="utf-8"?>
-<w:styles xmlns:wpc="http://schemas.microsoft.com/office/word/2010/wordprocessingCanvas" xmlns:mc="http://schemas.openxmlformats.org/markup-compatibility/2006" xmlns:o="urn:schemas-microsoft-com:office:office" xmlns:r="http://schemas.openxmlformats.org/officeDocument/2006/relationships" xmlns:m="http://schemas.openxmlformats.org/officeDocument/2006/math" xmlns:v="urn:schemas-microsoft-com:vml" xmlns:wp14="http://schemas.microsoft.com/office/word/2010/wordprocessingDrawing" xmlns:wp="http://schemas.openxmlformats.org/drawingml/2006/wordprocessingDrawing" xmlns:w10="urn:schemas-microsoft-com:office:word" xmlns:w="http://schemas.openxmlformats.org/wordprocessingml/2006/main" xmlns:w14="http://schemas.microsoft.com/office/word/2010/wordml" xmlns:wpg="http://schemas.microsoft.com/office/word/2010/wordprocessingGroup" xmlns:wpi="http://schemas.microsoft.com/office/word/2010/wordprocessingInk" xmlns:wne="http://schemas.microsoft.com/office/word/2006/wordml" xmlns:wps="http://schemas.microsoft.com/office/word/2010/wordprocessingShape" mc:Ignorable="w14 wp14">
-  <w:docDefaults>
-    <w:rPrDefault>
-      <w:rPr>
-        <w:rFonts w:asciiTheme="minorHAnsi" w:eastAsiaTheme="minorHAnsi" w:hAnsiTheme="minorHAnsi" w:cstheme="minorBidi"/>
-        <w:sz w:val="22"/>
-        <w:szCs w:val="22"/>
-        <w:lang w:val="fr-FR" w:eastAsia="en-US" w:bidi="ar-SA"/>
-      </w:rPr>
-    </w:rPrDefault>
-    <w:pPrDefault>
-      <w:pPr>
-        <w:spacing w:after="200" w:line="276" w:lineRule="auto"/>
-      </w:pPr>
-    </w:pPrDefault>
-  </w:docDefaults>
-  <w:latentStyles w:defLockedState="0" w:defUIPriority="99" w:defSemiHidden="1" w:defUnhideWhenUsed="1" w:defQFormat="0" w:count="267">
-    <w:lsdException w:name="Normal" w:semiHidden="0" w:uiPriority="0" w:unhideWhenUsed="0" w:qFormat="1"/>
-    <w:lsdException w:name="heading 1" w:semiHidden="0" w:uiPriority="9" w:unhideWhenUsed="0" w:qFormat="1"/>
-    <w:lsdException w:name="heading 2" w:uiPriority="9" w:qFormat="1"/>
-    <w:lsdException w:name="heading 3" w:uiPriority="9" w:qFormat="1"/>
-    <w:lsdException w:name="heading 4" w:uiPriority="9" w:qFormat="1"/>
-    <w:lsdException w:name="heading 5" w:uiPriority="9" w:qFormat="1"/>
-    <w:lsdException w:name="heading 6" w:uiPriority="9" w:qFormat="1"/>
-    <w:lsdException w:name="heading 7" w:uiPriority="9" w:qFormat="1"/>
-    <w:lsdException w:name="heading 8" w:uiPriority="9" w:qFormat="1"/>
-    <w:lsdException w:name="heading 9" w:uiPriority="9" w:qFormat="1"/>
-    <w:lsdException w:name="toc 1" w:uiPriority="39"/>
-    <w:lsdException w:name="toc 2" w:uiPriority="39"/>
-    <w:lsdException w:name="toc 3" w:uiPriority="39"/>
-    <w:lsdException w:name="toc 4" w:uiPriority="39"/>
-    <w:lsdException w:name="toc 5" w:uiPriority="39"/>
-    <w:lsdException w:name="toc 6" w:uiPriority="39"/>
-    <w:lsdException w:name="toc 7" w:uiPriority="39"/>
-    <w:lsdException w:name="toc 8" w:uiPriority="39"/>
-    <w:lsdException w:name="toc 9" w:uiPriority="39"/>
-    <w:lsdException w:name="caption" w:uiPriority="35" w:qFormat="1"/>
-    <w:lsdException w:name="Title" w:semiHidden="0" w:uiPriority="10" w:unhideWhenUsed="0" w:qFormat="1"/>
-    <w:lsdException w:name="Default Paragraph Font" w:uiPriority="1"/>
-    <w:lsdException w:name="Subtitle" w:semiHidden="0" w:uiPriority="11" w:unhideWhenUsed="0" w:qFormat="1"/>
-    <w:lsdException w:name="Strong" w:semiHidden="0" w:uiPriority="22" w:unhideWhenUsed="0" w:qFormat="1"/>
-    <w:lsdException w:name="Emphasis" w:semiHidden="0" w:uiPriority="20" w:unhideWhenUsed="0" w:qFormat="1"/>
-    <w:lsdException w:name="Table Grid" w:semiHidden="0" w:uiPriority="59" w:unhideWhenUsed="0"/>
-    <w:lsdException w:name="Placeholder Text" w:unhideWhenUsed="0"/>
-    <w:lsdException w:name="No Spacing" w:semiHidden="0" w:uiPriority="1" w:unhideWhenUsed="0" w:qFormat="1"/>
-    <w:lsdException w:name="Light Shading" w:semiHidden="0" w:uiPriority="60" w:unhideWhenUsed="0"/>
-    <w:lsdException w:name="Light List" w:semiHidden="0" w:uiPriority="61" w:unhideWhenUsed="0"/>
-    <w:lsdException w:name="Light Grid" w:semiHidden="0" w:uiPriority="62" w:unhideWhenUsed="0"/>
-    <w:lsdException w:name="Medium Shading 1" w:semiHidden="0" w:uiPriority="63" w:unhideWhenUsed="0"/>
-    <w:lsdException w:name="Medium Shading 2" w:semiHidden="0" w:uiPriority="64" w:unhideWhenUsed="0"/>
-    <w:lsdException w:name="Medium List 1" w:semiHidden="0" w:uiPriority="65" w:unhideWhenUsed="0"/>
-    <w:lsdException w:name="Medium List 2" w:semiHidden="0" w:uiPriority="66" w:unhideWhenUsed="0"/>
-    <w:lsdException w:name="Medium Grid 1" w:semiHidden="0" w:uiPriority="67" w:unhideWhenUsed="0"/>
-    <w:lsdException w:name="Medium Grid 2" w:semiHidden="0" w:uiPriority="68" w:unhideWhenUsed="0"/>
-    <w:lsdException w:name="Medium Grid 3" w:semiHidden="0" w:uiPriority="69" w:unhideWhenUsed="0"/>
-    <w:lsdException w:name="Dark List" w:semiHidden="0" w:uiPriority="70" w:unhideWhenUsed="0"/>
-    <w:lsdException w:name="Colorful Shading" w:semiHidden="0" w:uiPriority="71" w:unhideWhenUsed="0"/>
-    <w:lsdException w:name="Colorful List" w:semiHidden="0" w:uiPriority="72" w:unhideWhenUsed="0"/>
-    <w:lsdException w:name="Colorful Grid" w:semiHidden="0" w:uiPriority="73" w:unhideWhenUsed="0"/>
-    <w:lsdException w:name="Light Shading Accent 1" w:semiHidden="0" w:uiPriority="60" w:unhideWhenUsed="0"/>
-    <w:lsdException w:name="Light List Accent 1" w:semiHidden="0" w:uiPriority="61" w:unhideWhenUsed="0"/>
-    <w:lsdException w:name="Light Grid Accent 1" w:semiHidden="0" w:uiPriority="62" w:unhideWhenUsed="0"/>
-    <w:lsdException w:name="Medium Shading 1 Accent 1" w:semiHidden="0" w:uiPriority="63" w:unhideWhenUsed="0"/>
-    <w:lsdException w:name="Medium Shading 2 Accent 1" w:semiHidden="0" w:uiPriority="64" w:unhideWhenUsed="0"/>
-    <w:lsdException w:name="Medium List 1 Accent 1" w:semiHidden="0" w:uiPriority="65" w:unhideWhenUsed="0"/>
-    <w:lsdException w:name="Revision" w:unhideWhenUsed="0"/>
-    <w:lsdException w:name="List Paragraph" w:semiHidden="0" w:uiPriority="34" w:unhideWhenUsed="0" w:qFormat="1"/>
-    <w:lsdException w:name="Quote" w:semiHidden="0" w:uiPriority="29" w:unhideWhenUsed="0" w:qFormat="1"/>
-    <w:lsdException w:name="Intense Quote" w:semiHidden="0" w:uiPriority="30" w:unhideWhenUsed="0" w:qFormat="1"/>
-    <w:lsdException w:name="Medium List 2 Accent 1" w:semiHidden="0" w:uiPriority="66" w:unhideWhenUsed="0"/>
-    <w:lsdException w:name="Medium Grid 1 Accent 1" w:semiHidden="0" w:uiPriority="67" w:unhideWhenUsed="0"/>
-    <w:lsdException w:name="Medium Grid 2 Accent 1" w:semiHidden="0" w:uiPriority="68" w:unhideWhenUsed="0"/>
-    <w:lsdException w:name="Medium Grid 3 Accent 1" w:semiHidden="0" w:uiPriority="69" w:unhideWhenUsed="0"/>
-    <w:lsdException w:name="Dark List Accent 1" w:semiHidden="0" w:uiPriority="70" w:unhideWhenUsed="0"/>
-    <w:lsdException w:name="Colorful Shading Accent 1" w:semiHidden="0" w:uiPriority="71" w:unhideWhenUsed="0"/>
-    <w:lsdException w:name="Colorful List Accent 1" w:semiHidden="0" w:uiPriority="72" w:unhideWhenUsed="0"/>
-    <w:lsdException w:name="Colorful Grid Accent 1" w:semiHidden="0" w:uiPriority="73" w:unhideWhenUsed="0"/>
-    <w:lsdException w:name="Light Shading Accent 2" w:semiHidden="0" w:uiPriority="60" w:unhideWhenUsed="0"/>
-    <w:lsdException w:name="Light List Accent 2" w:semiHidden="0" w:uiPriority="61" w:unhideWhenUsed="0"/>
-    <w:lsdException w:name="Light Grid Accent 2" w:semiHidden="0" w:uiPriority="62" w:unhideWhenUsed="0"/>
-    <w:lsdException w:name="Medium Shading 1 Accent 2" w:semiHidden="0" w:uiPriority="63" w:unhideWhenUsed="0"/>
-    <w:lsdException w:name="Medium Shading 2 Accent 2" w:semiHidden="0" w:uiPriority="64" w:unhideWhenUsed="0"/>
-    <w:lsdException w:name="Medium List 1 Accent 2" w:semiHidden="0" w:uiPriority="65" w:unhideWhenUsed="0"/>
-    <w:lsdException w:name="Medium List 2 Accent 2" w:semiHidden="0" w:uiPriority="66" w:unhideWhenUsed="0"/>
-    <w:lsdException w:name="Medium Grid 1 Accent 2" w:semiHidden="0" w:uiPriority="67" w:unhideWhenUsed="0"/>
-    <w:lsdException w:name="Medium Grid 2 Accent 2" w:semiHidden="0" w:uiPriority="68" w:unhideWhenUsed="0"/>
-    <w:lsdException w:name="Medium Grid 3 Accent 2" w:semiHidden="0" w:uiPriority="69" w:unhideWhenUsed="0"/>
-    <w:lsdException w:name="Dark List Accent 2" w:semiHidden="0" w:uiPriority="70" w:unhideWhenUsed="0"/>
-    <w:lsdException w:name="Colorful Shading Accent 2" w:semiHidden="0" w:uiPriority="71" w:unhideWhenUsed="0"/>
-    <w:lsdException w:name="Colorful List Accent 2" w:semiHidden="0" w:uiPriority="72" w:unhideWhenUsed="0"/>
-    <w:lsdException w:name="Colorful Grid Accent 2" w:semiHidden="0" w:uiPriority="73" w:unhideWhenUsed="0"/>
-    <w:lsdException w:name="Light Shading Accent 3" w:semiHidden="0" w:uiPriority="60" w:unhideWhenUsed="0"/>
-    <w:lsdException w:name="Light List Accent 3" w:semiHidden="0" w:uiPriority="61" w:unhideWhenUsed="0"/>
-    <w:lsdException w:name="Light Grid Accent 3" w:semiHidden="0" w:uiPriority="62" w:unhideWhenUsed="0"/>
-    <w:lsdException w:name="Medium Shading 1 Accent 3" w:semiHidden="0" w:uiPriority="63" w:unhideWhenUsed="0"/>
-    <w:lsdException w:name="Medium Shading 2 Accent 3" w:semiHidden="0" w:uiPriority="64" w:unhideWhenUsed="0"/>
-    <w:lsdException w:name="Medium List 1 Accent 3" w:semiHidden="0" w:uiPriority="65" w:unhideWhenUsed="0"/>
-    <w:lsdException w:name="Medium List 2 Accent 3" w:semiHidden="0" w:uiPriority="66" w:unhideWhenUsed="0"/>
-    <w:lsdException w:name="Medium Grid 1 Accent 3" w:semiHidden="0" w:uiPriority="67" w:unhideWhenUsed="0"/>
-    <w:lsdException w:name="Medium Grid 2 Accent 3" w:semiHidden="0" w:uiPriority="68" w:unhideWhenUsed="0"/>
-    <w:lsdException w:name="Medium Grid 3 Accent 3" w:semiHidden="0" w:uiPriority="69" w:unhideWhenUsed="0"/>
-    <w:lsdException w:name="Dark List Accent 3" w:semiHidden="0" w:uiPriority="70" w:unhideWhenUsed="0"/>
-    <w:lsdException w:name="Colorful Shading Accent 3" w:semiHidden="0" w:uiPriority="71" w:unhideWhenUsed="0"/>
-    <w:lsdException w:name="Colorful List Accent 3" w:semiHidden="0" w:uiPriority="72" w:unhideWhenUsed="0"/>
-    <w:lsdException w:name="Colorful Grid Accent 3" w:semiHidden="0" w:uiPriority="73" w:unhideWhenUsed="0"/>
-    <w:lsdException w:name="Light Shading Accent 4" w:semiHidden="0" w:uiPriority="60" w:unhideWhenUsed="0"/>
-    <w:lsdException w:name="Light List Accent 4" w:semiHidden="0" w:uiPriority="61" w:unhideWhenUsed="0"/>
-    <w:lsdException w:name="Light Grid Accent 4" w:semiHidden="0" w:uiPriority="62" w:unhideWhenUsed="0"/>
-    <w:lsdException w:name="Medium Shading 1 Accent 4" w:semiHidden="0" w:uiPriority="63" w:unhideWhenUsed="0"/>
-    <w:lsdException w:name="Medium Shading 2 Accent 4" w:semiHidden="0" w:uiPriority="64" w:unhideWhenUsed="0"/>
-    <w:lsdException w:name="Medium List 1 Accent 4" w:semiHidden="0" w:uiPriority="65" w:unhideWhenUsed="0"/>
-    <w:lsdException w:name="Medium List 2 Accent 4" w:semiHidden="0" w:uiPriority="66" w:unhideWhenUsed="0"/>
-    <w:lsdException w:name="Medium Grid 1 Accent 4" w:semiHidden="0" w:uiPriority="67" w:unhideWhenUsed="0"/>
-    <w:lsdException w:name="Medium Grid 2 Accent 4" w:semiHidden="0" w:uiPriority="68" w:unhideWhenUsed="0"/>
-    <w:lsdException w:name="Medium Grid 3 Accent 4" w:semiHidden="0" w:uiPriority="69" w:unhideWhenUsed="0"/>
-    <w:lsdException w:name="Dark List Accent 4" w:semiHidden="0" w:uiPriority="70" w:unhideWhenUsed="0"/>
-    <w:lsdException w:name="Colorful Shading Accent 4" w:semiHidden="0" w:uiPriority="71" w:unhideWhenUsed="0"/>
-    <w:lsdException w:name="Colorful List Accent 4" w:semiHidden="0" w:uiPriority="72" w:unhideWhenUsed="0"/>
-    <w:lsdException w:name="Colorful Grid Accent 4" w:semiHidden="0" w:uiPriority="73" w:unhideWhenUsed="0"/>
-    <w:lsdException w:name="Light Shading Accent 5" w:semiHidden="0" w:uiPriority="60" w:unhideWhenUsed="0"/>
-    <w:lsdException w:name="Light List Accent 5" w:semiHidden="0" w:uiPriority="61" w:unhideWhenUsed="0"/>
-    <w:lsdException w:name="Light Grid Accent 5" w:semiHidden="0" w:uiPriority="62" w:unhideWhenUsed="0"/>
-    <w:lsdException w:name="Medium Shading 1 Accent 5" w:semiHidden="0" w:uiPriority="63" w:unhideWhenUsed="0"/>
-    <w:lsdException w:name="Medium Shading 2 Accent 5" w:semiHidden="0" w:uiPriority="64" w:unhideWhenUsed="0"/>
-    <w:lsdException w:name="Medium List 1 Accent 5" w:semiHidden="0" w:uiPriority="65" w:unhideWhenUsed="0"/>
-    <w:lsdException w:name="Medium List 2 Accent 5" w:semiHidden="0" w:uiPriority="66" w:unhideWhenUsed="0"/>
-    <w:lsdException w:name="Medium Grid 1 Accent 5" w:semiHidden="0" w:uiPriority="67" w:unhideWhenUsed="0"/>
-    <w:lsdException w:name="Medium Grid 2 Accent 5" w:semiHidden="0" w:uiPriority="68" w:unhideWhenUsed="0"/>
-    <w:lsdException w:name="Medium Grid 3 Accent 5" w:semiHidden="0" w:uiPriority="69" w:unhideWhenUsed="0"/>
-    <w:lsdException w:name="Dark List Accent 5" w:semiHidden="0" w:uiPriority="70" w:unhideWhenUsed="0"/>
-    <w:lsdException w:name="Colorful Shading Accent 5" w:semiHidden="0" w:uiPriority="71" w:unhideWhenUsed="0"/>
-    <w:lsdException w:name="Colorful List Accent 5" w:semiHidden="0" w:uiPriority="72" w:unhideWhenUsed="0"/>
-    <w:lsdException w:name="Colorful Grid Accent 5" w:semiHidden="0" w:uiPriority="73" w:unhideWhenUsed="0"/>
-    <w:lsdException w:name="Light Shading Accent 6" w:semiHidden="0" w:uiPriority="60" w:unhideWhenUsed="0"/>
-    <w:lsdException w:name="Light List Accent 6" w:semiHidden="0" w:uiPriority="61" w:unhideWhenUsed="0"/>
-    <w:lsdException w:name="Light Grid Accent 6" w:semiHidden="0" w:uiPriority="62" w:unhideWhenUsed="0"/>
-    <w:lsdException w:name="Medium Shading 1 Accent 6" w:semiHidden="0" w:uiPriority="63" w:unhideWhenUsed="0"/>
-    <w:lsdException w:name="Medium Shading 2 Accent 6" w:semiHidden="0" w:uiPriority="64" w:unhideWhenUsed="0"/>
-    <w:lsdException w:name="Medium List 1 Accent 6" w:semiHidden="0" w:uiPriority="65" w:unhideWhenUsed="0"/>
-    <w:lsdException w:name="Medium List 2 Accent 6" w:semiHidden="0" w:uiPriority="66" w:unhideWhenUsed="0"/>
-    <w:lsdException w:name="Medium Grid 1 Accent 6" w:semiHidden="0" w:uiPriority="67" w:unhideWhenUsed="0"/>
-    <w:lsdException w:name="Medium Grid 2 Accent 6" w:semiHidden="0" w:uiPriority="68" w:unhideWhenUsed="0"/>
-    <w:lsdException w:name="Medium Grid 3 Accent 6" w:semiHidden="0" w:uiPriority="69" w:unhideWhenUsed="0"/>
-    <w:lsdException w:name="Dark List Accent 6" w:semiHidden="0" w:uiPriority="70" w:unhideWhenUsed="0"/>
-    <w:lsdException w:name="Colorful Shading Accent 6" w:semiHidden="0" w:uiPriority="71" w:unhideWhenUsed="0"/>
-    <w:lsdException w:name="Colorful List Accent 6" w:semiHidden="0" w:uiPriority="72" w:unhideWhenUsed="0"/>
-    <w:lsdException w:name="Colorful Grid Accent 6" w:semiHidden="0" w:uiPriority="73" w:unhideWhenUsed="0"/>
-    <w:lsdException w:name="Subtle Emphasis" w:semiHidden="0" w:uiPriority="19" w:unhideWhenUsed="0" w:qFormat="1"/>
-    <w:lsdException w:name="Intense Emphasis" w:semiHidden="0" w:uiPriority="21" w:unhideWhenUsed="0" w:qFormat="1"/>
-    <w:lsdException w:name="Subtle Reference" w:semiHidden="0" w:uiPriority="31" w:unhideWhenUsed="0" w:qFormat="1"/>
-    <w:lsdException w:name="Intense Reference" w:semiHidden="0" w:uiPriority="32" w:unhideWhenUsed="0" w:qFormat="1"/>
-    <w:lsdException w:name="Book Title" w:semiHidden="0" w:uiPriority="33" w:unhideWhenUsed="0" w:qFormat="1"/>
-    <w:lsdException w:name="Bibliography" w:uiPriority="37"/>
-    <w:lsdException w:name="TOC Heading" w:uiPriority="39" w:qFormat="1"/>
-  </w:latentStyles>
-  <w:style w:type="paragraph" w:default="1" w:styleId="Normal">
-    <w:name w:val="Normal"/>
-    <w:qFormat/>
-    <w:rsid w:val="00824345"/>
-    <w:pPr>
-      <w:jc w:val="both"/>
-    </w:pPr>
-  </w:style>
-  <w:style w:type="paragraph" w:styleId="Titre1">
-    <w:name w:val="heading 1"/>
-    <w:basedOn w:val="Normal"/>
-    <w:next w:val="Normal"/>
-    <w:link w:val="Titre1Car"/>
-    <w:uiPriority w:val="9"/>
-    <w:qFormat/>
-    <w:rsid w:val="00753B92"/>
-    <w:pPr>
-      <w:keepNext/>
-      <w:keepLines/>
-      <w:spacing w:before="480" w:after="0"/>
-      <w:outlineLvl w:val="0"/>
-    </w:pPr>
-    <w:rPr>
-      <w:rFonts w:asciiTheme="majorHAnsi" w:eastAsiaTheme="majorEastAsia" w:hAnsiTheme="majorHAnsi" w:cstheme="majorBidi"/>
-      <w:b/>
-      <w:bCs/>
-      <w:color w:val="365F91" w:themeColor="accent1" w:themeShade="BF"/>
-      <w:sz w:val="28"/>
-      <w:szCs w:val="28"/>
-    </w:rPr>
-  </w:style>
-  <w:style w:type="paragraph" w:styleId="Titre2">
-    <w:name w:val="heading 2"/>
-    <w:basedOn w:val="Normal"/>
-    <w:next w:val="Normal"/>
-    <w:link w:val="Titre2Car"/>
-    <w:uiPriority w:val="9"/>
-    <w:unhideWhenUsed/>
-    <w:qFormat/>
-    <w:rsid w:val="00220628"/>
-    <w:pPr>
-      <w:keepNext/>
-      <w:keepLines/>
-      <w:spacing w:before="200" w:after="0"/>
-      <w:outlineLvl w:val="1"/>
-    </w:pPr>
-    <w:rPr>
-      <w:rFonts w:asciiTheme="majorHAnsi" w:eastAsiaTheme="majorEastAsia" w:hAnsiTheme="majorHAnsi" w:cstheme="majorBidi"/>
-      <w:b/>
-      <w:bCs/>
-      <w:color w:val="4F81BD" w:themeColor="accent1"/>
-      <w:sz w:val="26"/>
-      <w:szCs w:val="26"/>
-    </w:rPr>
-  </w:style>
-  <w:style w:type="character" w:default="1" w:styleId="Policepardfaut">
-    <w:name w:val="Default Paragraph Font"/>
-    <w:uiPriority w:val="1"/>
-    <w:semiHidden/>
-    <w:unhideWhenUsed/>
-  </w:style>
-  <w:style w:type="table" w:default="1" w:styleId="TableauNormal">
-    <w:name w:val="Normal Table"/>
-    <w:uiPriority w:val="99"/>
-    <w:semiHidden/>
-    <w:unhideWhenUsed/>
-    <w:tblPr>
-      <w:tblInd w:w="0" w:type="dxa"/>
-      <w:tblCellMar>
-        <w:top w:w="0" w:type="dxa"/>
-        <w:left w:w="108" w:type="dxa"/>
-        <w:bottom w:w="0" w:type="dxa"/>
-        <w:right w:w="108" w:type="dxa"/>
-      </w:tblCellMar>
-    </w:tblPr>
-  </w:style>
-  <w:style w:type="numbering" w:default="1" w:styleId="Aucuneliste">
-    <w:name w:val="No List"/>
-    <w:uiPriority w:val="99"/>
-    <w:semiHidden/>
-    <w:unhideWhenUsed/>
-  </w:style>
-  <w:style w:type="paragraph" w:styleId="Titre">
-    <w:name w:val="Title"/>
-    <w:basedOn w:val="Normal"/>
-    <w:next w:val="Normal"/>
-    <w:link w:val="TitreCar"/>
-    <w:uiPriority w:val="10"/>
-    <w:qFormat/>
-    <w:rsid w:val="00F11A60"/>
-    <w:pPr>
-      <w:pBdr>
-        <w:bottom w:val="single" w:sz="8" w:space="4" w:color="4F81BD" w:themeColor="accent1"/>
-      </w:pBdr>
-      <w:spacing w:after="300" w:line="240" w:lineRule="auto"/>
-      <w:contextualSpacing/>
-    </w:pPr>
-    <w:rPr>
-      <w:rFonts w:asciiTheme="majorHAnsi" w:eastAsiaTheme="majorEastAsia" w:hAnsiTheme="majorHAnsi" w:cstheme="majorBidi"/>
-      <w:color w:val="17365D" w:themeColor="text2" w:themeShade="BF"/>
-      <w:spacing w:val="5"/>
-      <w:kern w:val="28"/>
-      <w:sz w:val="52"/>
-      <w:szCs w:val="52"/>
-    </w:rPr>
-  </w:style>
-  <w:style w:type="character" w:customStyle="1" w:styleId="TitreCar">
-    <w:name w:val="Titre Car"/>
-    <w:basedOn w:val="Policepardfaut"/>
-    <w:link w:val="Titre"/>
-    <w:uiPriority w:val="10"/>
-    <w:rsid w:val="00F11A60"/>
-    <w:rPr>
-      <w:rFonts w:asciiTheme="majorHAnsi" w:eastAsiaTheme="majorEastAsia" w:hAnsiTheme="majorHAnsi" w:cstheme="majorBidi"/>
-      <w:color w:val="17365D" w:themeColor="text2" w:themeShade="BF"/>
-      <w:spacing w:val="5"/>
-      <w:kern w:val="28"/>
-      <w:sz w:val="52"/>
-      <w:szCs w:val="52"/>
-    </w:rPr>
-  </w:style>
-  <w:style w:type="paragraph" w:styleId="Sous-titre">
-    <w:name w:val="Subtitle"/>
-    <w:basedOn w:val="Normal"/>
-    <w:next w:val="Normal"/>
-    <w:link w:val="Sous-titreCar"/>
-    <w:uiPriority w:val="11"/>
-    <w:qFormat/>
-    <w:rsid w:val="00F11A60"/>
-    <w:pPr>
-      <w:numPr>
-        <w:ilvl w:val="1"/>
-      </w:numPr>
-    </w:pPr>
-    <w:rPr>
-      <w:rFonts w:asciiTheme="majorHAnsi" w:eastAsiaTheme="majorEastAsia" w:hAnsiTheme="majorHAnsi" w:cstheme="majorBidi"/>
-      <w:i/>
-      <w:iCs/>
-      <w:color w:val="4F81BD" w:themeColor="accent1"/>
-      <w:spacing w:val="15"/>
-      <w:sz w:val="24"/>
-      <w:szCs w:val="24"/>
-    </w:rPr>
-  </w:style>
-  <w:style w:type="character" w:customStyle="1" w:styleId="Sous-titreCar">
-    <w:name w:val="Sous-titre Car"/>
-    <w:basedOn w:val="Policepardfaut"/>
-    <w:link w:val="Sous-titre"/>
-    <w:uiPriority w:val="11"/>
-    <w:rsid w:val="00F11A60"/>
-    <w:rPr>
-      <w:rFonts w:asciiTheme="majorHAnsi" w:eastAsiaTheme="majorEastAsia" w:hAnsiTheme="majorHAnsi" w:cstheme="majorBidi"/>
-      <w:i/>
-      <w:iCs/>
-      <w:color w:val="4F81BD" w:themeColor="accent1"/>
-      <w:spacing w:val="15"/>
-      <w:sz w:val="24"/>
-      <w:szCs w:val="24"/>
-    </w:rPr>
-  </w:style>
-  <w:style w:type="paragraph" w:styleId="Sansinterligne">
-    <w:name w:val="No Spacing"/>
-    <w:link w:val="SansinterligneCar"/>
-    <w:uiPriority w:val="1"/>
-    <w:qFormat/>
-    <w:rsid w:val="00F11A60"/>
-    <w:pPr>
-      <w:spacing w:after="0" w:line="240" w:lineRule="auto"/>
-    </w:pPr>
-    <w:rPr>
-      <w:rFonts w:eastAsiaTheme="minorEastAsia"/>
-      <w:lang w:eastAsia="fr-FR"/>
-    </w:rPr>
-  </w:style>
-  <w:style w:type="character" w:customStyle="1" w:styleId="SansinterligneCar">
-    <w:name w:val="Sans interligne Car"/>
-    <w:basedOn w:val="Policepardfaut"/>
-    <w:link w:val="Sansinterligne"/>
-    <w:uiPriority w:val="1"/>
-    <w:rsid w:val="00F11A60"/>
-    <w:rPr>
-      <w:rFonts w:eastAsiaTheme="minorEastAsia"/>
-      <w:lang w:eastAsia="fr-FR"/>
-    </w:rPr>
-  </w:style>
-  <w:style w:type="paragraph" w:styleId="Textedebulles">
-    <w:name w:val="Balloon Text"/>
-    <w:basedOn w:val="Normal"/>
-    <w:link w:val="TextedebullesCar"/>
-    <w:uiPriority w:val="99"/>
-    <w:semiHidden/>
-    <w:unhideWhenUsed/>
-    <w:rsid w:val="00F11A60"/>
-    <w:pPr>
-      <w:spacing w:after="0" w:line="240" w:lineRule="auto"/>
-    </w:pPr>
-    <w:rPr>
-      <w:rFonts w:ascii="Tahoma" w:hAnsi="Tahoma" w:cs="Tahoma"/>
-      <w:sz w:val="16"/>
-      <w:szCs w:val="16"/>
-    </w:rPr>
-  </w:style>
-  <w:style w:type="character" w:customStyle="1" w:styleId="TextedebullesCar">
-    <w:name w:val="Texte de bulles Car"/>
-    <w:basedOn w:val="Policepardfaut"/>
-    <w:link w:val="Textedebulles"/>
-    <w:uiPriority w:val="99"/>
-    <w:semiHidden/>
-    <w:rsid w:val="00F11A60"/>
-    <w:rPr>
-      <w:rFonts w:ascii="Tahoma" w:hAnsi="Tahoma" w:cs="Tahoma"/>
-      <w:sz w:val="16"/>
-      <w:szCs w:val="16"/>
-    </w:rPr>
-  </w:style>
-  <w:style w:type="character" w:customStyle="1" w:styleId="Titre1Car">
-    <w:name w:val="Titre 1 Car"/>
-    <w:basedOn w:val="Policepardfaut"/>
-    <w:link w:val="Titre1"/>
-    <w:uiPriority w:val="9"/>
-    <w:rsid w:val="00753B92"/>
-    <w:rPr>
-      <w:rFonts w:asciiTheme="majorHAnsi" w:eastAsiaTheme="majorEastAsia" w:hAnsiTheme="majorHAnsi" w:cstheme="majorBidi"/>
-      <w:b/>
-      <w:bCs/>
-      <w:color w:val="365F91" w:themeColor="accent1" w:themeShade="BF"/>
-      <w:sz w:val="28"/>
-      <w:szCs w:val="28"/>
-    </w:rPr>
-  </w:style>
-  <w:style w:type="paragraph" w:styleId="Paragraphedeliste">
-    <w:name w:val="List Paragraph"/>
-    <w:basedOn w:val="Normal"/>
-    <w:uiPriority w:val="34"/>
-    <w:qFormat/>
-    <w:rsid w:val="003A6F62"/>
-    <w:pPr>
-      <w:ind w:left="720"/>
-      <w:contextualSpacing/>
-    </w:pPr>
-  </w:style>
-  <w:style w:type="character" w:customStyle="1" w:styleId="Titre2Car">
-    <w:name w:val="Titre 2 Car"/>
-    <w:basedOn w:val="Policepardfaut"/>
-    <w:link w:val="Titre2"/>
-    <w:uiPriority w:val="9"/>
-    <w:rsid w:val="00220628"/>
-    <w:rPr>
-      <w:rFonts w:asciiTheme="majorHAnsi" w:eastAsiaTheme="majorEastAsia" w:hAnsiTheme="majorHAnsi" w:cstheme="majorBidi"/>
-      <w:b/>
-      <w:bCs/>
-      <w:color w:val="4F81BD" w:themeColor="accent1"/>
-      <w:sz w:val="26"/>
-      <w:szCs w:val="26"/>
-    </w:rPr>
-  </w:style>
-  <w:style w:type="table" w:styleId="Grilledutableau">
-    <w:name w:val="Table Grid"/>
-    <w:basedOn w:val="TableauNormal"/>
-    <w:uiPriority w:val="59"/>
-    <w:rsid w:val="00DB0A1D"/>
-    <w:pPr>
-      <w:spacing w:after="0" w:line="240" w:lineRule="auto"/>
-    </w:pPr>
-    <w:tblPr>
-      <w:tblBorders>
-        <w:top w:val="single" w:sz="4" w:space="0" w:color="auto"/>
-        <w:left w:val="single" w:sz="4" w:space="0" w:color="auto"/>
-        <w:bottom w:val="single" w:sz="4" w:space="0" w:color="auto"/>
-        <w:right w:val="single" w:sz="4" w:space="0" w:color="auto"/>
-        <w:insideH w:val="single" w:sz="4" w:space="0" w:color="auto"/>
-        <w:insideV w:val="single" w:sz="4" w:space="0" w:color="auto"/>
-      </w:tblBorders>
-    </w:tblPr>
-  </w:style>
-  <w:style w:type="table" w:styleId="Ombrageclair">
-    <w:name w:val="Light Shading"/>
-    <w:basedOn w:val="TableauNormal"/>
-    <w:uiPriority w:val="60"/>
-    <w:rsid w:val="00DB0A1D"/>
-    <w:pPr>
-      <w:spacing w:after="0" w:line="240" w:lineRule="auto"/>
-    </w:pPr>
-    <w:rPr>
-      <w:color w:val="000000" w:themeColor="text1" w:themeShade="BF"/>
-    </w:rPr>
-    <w:tblPr>
-      <w:tblStyleRowBandSize w:val="1"/>
-      <w:tblStyleColBandSize w:val="1"/>
-      <w:tblBorders>
-        <w:top w:val="single" w:sz="8" w:space="0" w:color="000000" w:themeColor="text1"/>
-        <w:bottom w:val="single" w:sz="8" w:space="0" w:color="000000" w:themeColor="text1"/>
-      </w:tblBorders>
-    </w:tblPr>
-    <w:tblStylePr w:type="firstRow">
-      <w:pPr>
-        <w:spacing w:before="0" w:after="0" w:line="240" w:lineRule="auto"/>
-      </w:pPr>
-      <w:rPr>
-        <w:b/>
-        <w:bCs/>
-      </w:rPr>
-      <w:tblPr/>
-      <w:tcPr>
-        <w:tcBorders>
-          <w:top w:val="single" w:sz="8" w:space="0" w:color="000000" w:themeColor="text1"/>
-          <w:left w:val="nil"/>
-          <w:bottom w:val="single" w:sz="8" w:space="0" w:color="000000" w:themeColor="text1"/>
-          <w:right w:val="nil"/>
-          <w:insideH w:val="nil"/>
-          <w:insideV w:val="nil"/>
-        </w:tcBorders>
-      </w:tcPr>
-    </w:tblStylePr>
-    <w:tblStylePr w:type="lastRow">
-      <w:pPr>
-        <w:spacing w:before="0" w:after="0" w:line="240" w:lineRule="auto"/>
-      </w:pPr>
-      <w:rPr>
-        <w:b/>
-        <w:bCs/>
-      </w:rPr>
-      <w:tblPr/>
-      <w:tcPr>
-        <w:tcBorders>
-          <w:top w:val="single" w:sz="8" w:space="0" w:color="000000" w:themeColor="text1"/>
-          <w:left w:val="nil"/>
-          <w:bottom w:val="single" w:sz="8" w:space="0" w:color="000000" w:themeColor="text1"/>
-          <w:right w:val="nil"/>
-          <w:insideH w:val="nil"/>
-          <w:insideV w:val="nil"/>
-        </w:tcBorders>
-      </w:tcPr>
-    </w:tblStylePr>
-    <w:tblStylePr w:type="firstCol">
-      <w:rPr>
-        <w:b/>
-        <w:bCs/>
-      </w:rPr>
-    </w:tblStylePr>
-    <w:tblStylePr w:type="lastCol">
-      <w:rPr>
-        <w:b/>
-        <w:bCs/>
-      </w:rPr>
-    </w:tblStylePr>
-    <w:tblStylePr w:type="band1Vert">
-      <w:tblPr/>
-      <w:tcPr>
-        <w:tcBorders>
-          <w:left w:val="nil"/>
-          <w:right w:val="nil"/>
-          <w:insideH w:val="nil"/>
-          <w:insideV w:val="nil"/>
-        </w:tcBorders>
-        <w:shd w:val="clear" w:color="auto" w:fill="C0C0C0" w:themeFill="text1" w:themeFillTint="3F"/>
-      </w:tcPr>
-    </w:tblStylePr>
-    <w:tblStylePr w:type="band1Horz">
-      <w:tblPr/>
-      <w:tcPr>
-        <w:tcBorders>
-          <w:left w:val="nil"/>
-          <w:right w:val="nil"/>
-          <w:insideH w:val="nil"/>
-          <w:insideV w:val="nil"/>
-        </w:tcBorders>
-        <w:shd w:val="clear" w:color="auto" w:fill="C0C0C0" w:themeFill="text1" w:themeFillTint="3F"/>
-      </w:tcPr>
-    </w:tblStylePr>
-  </w:style>
-  <w:style w:type="character" w:styleId="Textedelespacerserv">
-    <w:name w:val="Placeholder Text"/>
-    <w:basedOn w:val="Policepardfaut"/>
-    <w:uiPriority w:val="99"/>
-    <w:semiHidden/>
-    <w:rsid w:val="00590529"/>
-    <w:rPr>
-      <w:color w:val="808080"/>
-    </w:rPr>
-  </w:style>
-  <w:style w:type="paragraph" w:styleId="En-tte">
-    <w:name w:val="header"/>
-    <w:basedOn w:val="Normal"/>
-    <w:link w:val="En-tteCar"/>
-    <w:uiPriority w:val="99"/>
-    <w:unhideWhenUsed/>
-    <w:rsid w:val="00A11205"/>
-    <w:pPr>
-      <w:tabs>
-        <w:tab w:val="center" w:pos="4536"/>
-        <w:tab w:val="right" w:pos="9072"/>
-      </w:tabs>
-      <w:spacing w:after="0" w:line="240" w:lineRule="auto"/>
-    </w:pPr>
-  </w:style>
-  <w:style w:type="character" w:customStyle="1" w:styleId="En-tteCar">
-    <w:name w:val="En-tête Car"/>
-    <w:basedOn w:val="Policepardfaut"/>
-    <w:link w:val="En-tte"/>
-    <w:uiPriority w:val="99"/>
-    <w:rsid w:val="00A11205"/>
-  </w:style>
-  <w:style w:type="paragraph" w:styleId="Pieddepage">
-    <w:name w:val="footer"/>
-    <w:basedOn w:val="Normal"/>
-    <w:link w:val="PieddepageCar"/>
-    <w:uiPriority w:val="99"/>
-    <w:unhideWhenUsed/>
-    <w:rsid w:val="00A11205"/>
-    <w:pPr>
-      <w:tabs>
-        <w:tab w:val="center" w:pos="4536"/>
-        <w:tab w:val="right" w:pos="9072"/>
-      </w:tabs>
-      <w:spacing w:after="0" w:line="240" w:lineRule="auto"/>
-    </w:pPr>
-  </w:style>
-  <w:style w:type="character" w:customStyle="1" w:styleId="PieddepageCar">
-    <w:name w:val="Pied de page Car"/>
-    <w:basedOn w:val="Policepardfaut"/>
-    <w:link w:val="Pieddepage"/>
-    <w:uiPriority w:val="99"/>
-    <w:rsid w:val="00A11205"/>
-  </w:style>
-  <w:style w:type="paragraph" w:styleId="En-ttedetabledesmatires">
-    <w:name w:val="TOC Heading"/>
-    <w:basedOn w:val="Titre1"/>
-    <w:next w:val="Normal"/>
-    <w:uiPriority w:val="39"/>
-    <w:unhideWhenUsed/>
-    <w:qFormat/>
-    <w:rsid w:val="00EC04C9"/>
-    <w:pPr>
-      <w:outlineLvl w:val="9"/>
-    </w:pPr>
-    <w:rPr>
-      <w:lang w:eastAsia="fr-FR"/>
-    </w:rPr>
-  </w:style>
-  <w:style w:type="paragraph" w:styleId="TM1">
-    <w:name w:val="toc 1"/>
-    <w:basedOn w:val="Normal"/>
-    <w:next w:val="Normal"/>
-    <w:autoRedefine/>
-    <w:uiPriority w:val="39"/>
-    <w:unhideWhenUsed/>
-    <w:rsid w:val="00BB2C08"/>
-    <w:pPr>
-      <w:tabs>
-        <w:tab w:val="left" w:pos="440"/>
-        <w:tab w:val="right" w:leader="dot" w:pos="9062"/>
-      </w:tabs>
-      <w:spacing w:after="100"/>
-      <w:outlineLvl w:val="0"/>
-    </w:pPr>
-    <w:rPr>
-      <w:noProof/>
-    </w:rPr>
-  </w:style>
-  <w:style w:type="paragraph" w:styleId="TM2">
-    <w:name w:val="toc 2"/>
-    <w:basedOn w:val="Normal"/>
-    <w:next w:val="Normal"/>
-    <w:autoRedefine/>
-    <w:uiPriority w:val="39"/>
-    <w:unhideWhenUsed/>
-    <w:rsid w:val="00EC04C9"/>
-    <w:pPr>
-      <w:spacing w:after="100"/>
-      <w:ind w:left="220"/>
-    </w:pPr>
-  </w:style>
-  <w:style w:type="character" w:styleId="Lienhypertexte">
-    <w:name w:val="Hyperlink"/>
-    <w:basedOn w:val="Policepardfaut"/>
-    <w:uiPriority w:val="99"/>
-    <w:unhideWhenUsed/>
-    <w:rsid w:val="00EC04C9"/>
-    <w:rPr>
-      <w:color w:val="0000FF" w:themeColor="hyperlink"/>
-      <w:u w:val="single"/>
-    </w:rPr>
-  </w:style>
-  <w:style w:type="paragraph" w:styleId="Lgende">
-    <w:name w:val="caption"/>
-    <w:basedOn w:val="Normal"/>
-    <w:next w:val="Normal"/>
-    <w:uiPriority w:val="35"/>
-    <w:unhideWhenUsed/>
-    <w:qFormat/>
-    <w:rsid w:val="00917D19"/>
-    <w:pPr>
-      <w:spacing w:line="240" w:lineRule="auto"/>
-    </w:pPr>
-    <w:rPr>
-      <w:b/>
-      <w:bCs/>
-      <w:color w:val="4F81BD" w:themeColor="accent1"/>
-      <w:sz w:val="18"/>
-      <w:szCs w:val="18"/>
-    </w:rPr>
-  </w:style>
-  <w:style w:type="paragraph" w:styleId="Tabledesillustrations">
-    <w:name w:val="table of figures"/>
-    <w:basedOn w:val="Normal"/>
-    <w:next w:val="Normal"/>
-    <w:uiPriority w:val="99"/>
-    <w:unhideWhenUsed/>
-    <w:rsid w:val="00917D19"/>
-    <w:pPr>
-      <w:spacing w:after="0"/>
-    </w:pPr>
-  </w:style>
-  <w:style w:type="paragraph" w:styleId="Index1">
-    <w:name w:val="index 1"/>
-    <w:basedOn w:val="Normal"/>
-    <w:next w:val="Normal"/>
-    <w:autoRedefine/>
-    <w:uiPriority w:val="99"/>
-    <w:semiHidden/>
-    <w:unhideWhenUsed/>
-    <w:rsid w:val="00F148C7"/>
-    <w:pPr>
-      <w:spacing w:after="0" w:line="240" w:lineRule="auto"/>
-      <w:ind w:left="220" w:hanging="220"/>
-    </w:pPr>
-  </w:style>
-  <w:style w:type="table" w:styleId="Grilleclaire-Accent1">
-    <w:name w:val="Light Grid Accent 1"/>
-    <w:basedOn w:val="TableauNormal"/>
-    <w:uiPriority w:val="62"/>
-    <w:rsid w:val="000E44CE"/>
-    <w:pPr>
-      <w:spacing w:after="0" w:line="240" w:lineRule="auto"/>
-    </w:pPr>
-    <w:tblPr>
-      <w:tblStyleRowBandSize w:val="1"/>
-      <w:tblStyleColBandSize w:val="1"/>
-      <w:tblBorders>
-        <w:top w:val="single" w:sz="8" w:space="0" w:color="4F81BD" w:themeColor="accent1"/>
-        <w:left w:val="single" w:sz="8" w:space="0" w:color="4F81BD" w:themeColor="accent1"/>
-        <w:bottom w:val="single" w:sz="8" w:space="0" w:color="4F81BD" w:themeColor="accent1"/>
-        <w:right w:val="single" w:sz="8" w:space="0" w:color="4F81BD" w:themeColor="accent1"/>
-        <w:insideH w:val="single" w:sz="8" w:space="0" w:color="4F81BD" w:themeColor="accent1"/>
-        <w:insideV w:val="single" w:sz="8" w:space="0" w:color="4F81BD" w:themeColor="accent1"/>
-      </w:tblBorders>
-    </w:tblPr>
-    <w:tblStylePr w:type="firstRow">
-      <w:pPr>
-        <w:spacing w:before="0" w:after="0" w:line="240" w:lineRule="auto"/>
-      </w:pPr>
-      <w:rPr>
-        <w:rFonts w:asciiTheme="majorHAnsi" w:eastAsiaTheme="majorEastAsia" w:hAnsiTheme="majorHAnsi" w:cstheme="majorBidi"/>
-        <w:b/>
-        <w:bCs/>
-      </w:rPr>
-      <w:tblPr/>
-      <w:tcPr>
-        <w:tcBorders>
-          <w:top w:val="single" w:sz="8" w:space="0" w:color="4F81BD" w:themeColor="accent1"/>
-          <w:left w:val="single" w:sz="8" w:space="0" w:color="4F81BD" w:themeColor="accent1"/>
-          <w:bottom w:val="single" w:sz="18" w:space="0" w:color="4F81BD" w:themeColor="accent1"/>
-          <w:right w:val="single" w:sz="8" w:space="0" w:color="4F81BD" w:themeColor="accent1"/>
-          <w:insideH w:val="nil"/>
-          <w:insideV w:val="single" w:sz="8" w:space="0" w:color="4F81BD" w:themeColor="accent1"/>
-        </w:tcBorders>
-      </w:tcPr>
-    </w:tblStylePr>
-    <w:tblStylePr w:type="lastRow">
-      <w:pPr>
-        <w:spacing w:before="0" w:after="0" w:line="240" w:lineRule="auto"/>
-      </w:pPr>
-      <w:rPr>
-        <w:rFonts w:asciiTheme="majorHAnsi" w:eastAsiaTheme="majorEastAsia" w:hAnsiTheme="majorHAnsi" w:cstheme="majorBidi"/>
-        <w:b/>
-        <w:bCs/>
-      </w:rPr>
-      <w:tblPr/>
-      <w:tcPr>
-        <w:tcBorders>
-          <w:top w:val="double" w:sz="6" w:space="0" w:color="4F81BD" w:themeColor="accent1"/>
-          <w:left w:val="single" w:sz="8" w:space="0" w:color="4F81BD" w:themeColor="accent1"/>
-          <w:bottom w:val="single" w:sz="8" w:space="0" w:color="4F81BD" w:themeColor="accent1"/>
-          <w:right w:val="single" w:sz="8" w:space="0" w:color="4F81BD" w:themeColor="accent1"/>
-          <w:insideH w:val="nil"/>
-          <w:insideV w:val="single" w:sz="8" w:space="0" w:color="4F81BD" w:themeColor="accent1"/>
-        </w:tcBorders>
-      </w:tcPr>
-    </w:tblStylePr>
-    <w:tblStylePr w:type="firstCol">
-      <w:rPr>
-        <w:rFonts w:asciiTheme="majorHAnsi" w:eastAsiaTheme="majorEastAsia" w:hAnsiTheme="majorHAnsi" w:cstheme="majorBidi"/>
-        <w:b/>
-        <w:bCs/>
-      </w:rPr>
-    </w:tblStylePr>
-    <w:tblStylePr w:type="lastCol">
-      <w:rPr>
-        <w:rFonts w:asciiTheme="majorHAnsi" w:eastAsiaTheme="majorEastAsia" w:hAnsiTheme="majorHAnsi" w:cstheme="majorBidi"/>
-        <w:b/>
-        <w:bCs/>
-      </w:rPr>
-      <w:tblPr/>
-      <w:tcPr>
-        <w:tcBorders>
-          <w:top w:val="single" w:sz="8" w:space="0" w:color="4F81BD" w:themeColor="accent1"/>
-          <w:left w:val="single" w:sz="8" w:space="0" w:color="4F81BD" w:themeColor="accent1"/>
-          <w:bottom w:val="single" w:sz="8" w:space="0" w:color="4F81BD" w:themeColor="accent1"/>
-          <w:right w:val="single" w:sz="8" w:space="0" w:color="4F81BD" w:themeColor="accent1"/>
-        </w:tcBorders>
-      </w:tcPr>
-    </w:tblStylePr>
-    <w:tblStylePr w:type="band1Vert">
-      <w:tblPr/>
-      <w:tcPr>
-        <w:tcBorders>
-          <w:top w:val="single" w:sz="8" w:space="0" w:color="4F81BD" w:themeColor="accent1"/>
-          <w:left w:val="single" w:sz="8" w:space="0" w:color="4F81BD" w:themeColor="accent1"/>
-          <w:bottom w:val="single" w:sz="8" w:space="0" w:color="4F81BD" w:themeColor="accent1"/>
-          <w:right w:val="single" w:sz="8" w:space="0" w:color="4F81BD" w:themeColor="accent1"/>
-        </w:tcBorders>
-        <w:shd w:val="clear" w:color="auto" w:fill="D3DFEE" w:themeFill="accent1" w:themeFillTint="3F"/>
-      </w:tcPr>
-    </w:tblStylePr>
-    <w:tblStylePr w:type="band1Horz">
-      <w:tblPr/>
-      <w:tcPr>
-        <w:tcBorders>
-          <w:top w:val="single" w:sz="8" w:space="0" w:color="4F81BD" w:themeColor="accent1"/>
-          <w:left w:val="single" w:sz="8" w:space="0" w:color="4F81BD" w:themeColor="accent1"/>
-          <w:bottom w:val="single" w:sz="8" w:space="0" w:color="4F81BD" w:themeColor="accent1"/>
-          <w:right w:val="single" w:sz="8" w:space="0" w:color="4F81BD" w:themeColor="accent1"/>
-          <w:insideV w:val="single" w:sz="8" w:space="0" w:color="4F81BD" w:themeColor="accent1"/>
-        </w:tcBorders>
-        <w:shd w:val="clear" w:color="auto" w:fill="D3DFEE" w:themeFill="accent1" w:themeFillTint="3F"/>
-      </w:tcPr>
-    </w:tblStylePr>
-    <w:tblStylePr w:type="band2Horz">
-      <w:tblPr/>
-      <w:tcPr>
-        <w:tcBorders>
-          <w:top w:val="single" w:sz="8" w:space="0" w:color="4F81BD" w:themeColor="accent1"/>
-          <w:left w:val="single" w:sz="8" w:space="0" w:color="4F81BD" w:themeColor="accent1"/>
-          <w:bottom w:val="single" w:sz="8" w:space="0" w:color="4F81BD" w:themeColor="accent1"/>
-          <w:right w:val="single" w:sz="8" w:space="0" w:color="4F81BD" w:themeColor="accent1"/>
-          <w:insideV w:val="single" w:sz="8" w:space="0" w:color="4F81BD" w:themeColor="accent1"/>
-        </w:tcBorders>
-      </w:tcPr>
-    </w:tblStylePr>
-  </w:style>
-  <w:style w:type="table" w:styleId="Listeclaire-Accent1">
-    <w:name w:val="Light List Accent 1"/>
-    <w:basedOn w:val="TableauNormal"/>
-    <w:uiPriority w:val="61"/>
-    <w:rsid w:val="000E44CE"/>
-    <w:pPr>
-      <w:spacing w:after="0" w:line="240" w:lineRule="auto"/>
-    </w:pPr>
-    <w:tblPr>
-      <w:tblStyleRowBandSize w:val="1"/>
-      <w:tblStyleColBandSize w:val="1"/>
-      <w:tblBorders>
-        <w:top w:val="single" w:sz="8" w:space="0" w:color="4F81BD" w:themeColor="accent1"/>
-        <w:left w:val="single" w:sz="8" w:space="0" w:color="4F81BD" w:themeColor="accent1"/>
-        <w:bottom w:val="single" w:sz="8" w:space="0" w:color="4F81BD" w:themeColor="accent1"/>
-        <w:right w:val="single" w:sz="8" w:space="0" w:color="4F81BD" w:themeColor="accent1"/>
-      </w:tblBorders>
-    </w:tblPr>
-    <w:tblStylePr w:type="firstRow">
-      <w:pPr>
-        <w:spacing w:before="0" w:after="0" w:line="240" w:lineRule="auto"/>
-      </w:pPr>
-      <w:rPr>
-        <w:b/>
-        <w:bCs/>
-        <w:color w:val="FFFFFF" w:themeColor="background1"/>
-      </w:rPr>
-      <w:tblPr/>
-      <w:tcPr>
-        <w:shd w:val="clear" w:color="auto" w:fill="4F81BD" w:themeFill="accent1"/>
-      </w:tcPr>
-    </w:tblStylePr>
-    <w:tblStylePr w:type="lastRow">
-      <w:pPr>
-        <w:spacing w:before="0" w:after="0" w:line="240" w:lineRule="auto"/>
-      </w:pPr>
-      <w:rPr>
-        <w:b/>
-        <w:bCs/>
-      </w:rPr>
-      <w:tblPr/>
-      <w:tcPr>
-        <w:tcBorders>
-          <w:top w:val="double" w:sz="6" w:space="0" w:color="4F81BD" w:themeColor="accent1"/>
-          <w:left w:val="single" w:sz="8" w:space="0" w:color="4F81BD" w:themeColor="accent1"/>
-          <w:bottom w:val="single" w:sz="8" w:space="0" w:color="4F81BD" w:themeColor="accent1"/>
-          <w:right w:val="single" w:sz="8" w:space="0" w:color="4F81BD" w:themeColor="accent1"/>
-        </w:tcBorders>
-      </w:tcPr>
-    </w:tblStylePr>
-    <w:tblStylePr w:type="firstCol">
-      <w:rPr>
-        <w:b/>
-        <w:bCs/>
-      </w:rPr>
-    </w:tblStylePr>
-    <w:tblStylePr w:type="lastCol">
-      <w:rPr>
-        <w:b/>
-        <w:bCs/>
-      </w:rPr>
-    </w:tblStylePr>
-    <w:tblStylePr w:type="band1Vert">
-      <w:tblPr/>
-      <w:tcPr>
-        <w:tcBorders>
-          <w:top w:val="single" w:sz="8" w:space="0" w:color="4F81BD" w:themeColor="accent1"/>
-          <w:left w:val="single" w:sz="8" w:space="0" w:color="4F81BD" w:themeColor="accent1"/>
-          <w:bottom w:val="single" w:sz="8" w:space="0" w:color="4F81BD" w:themeColor="accent1"/>
-          <w:right w:val="single" w:sz="8" w:space="0" w:color="4F81BD" w:themeColor="accent1"/>
-        </w:tcBorders>
-      </w:tcPr>
-    </w:tblStylePr>
-    <w:tblStylePr w:type="band1Horz">
-      <w:tblPr/>
-      <w:tcPr>
-        <w:tcBorders>
-          <w:top w:val="single" w:sz="8" w:space="0" w:color="4F81BD" w:themeColor="accent1"/>
-          <w:left w:val="single" w:sz="8" w:space="0" w:color="4F81BD" w:themeColor="accent1"/>
-          <w:bottom w:val="single" w:sz="8" w:space="0" w:color="4F81BD" w:themeColor="accent1"/>
-          <w:right w:val="single" w:sz="8" w:space="0" w:color="4F81BD" w:themeColor="accent1"/>
-        </w:tcBorders>
-      </w:tcPr>
-    </w:tblStylePr>
-  </w:style>
-  <w:style w:type="paragraph" w:customStyle="1" w:styleId="C289308D74E2492DA70DEFAE9D5EDFC8">
-    <w:name w:val="C289308D74E2492DA70DEFAE9D5EDFC8"/>
-    <w:rsid w:val="002D5737"/>
-    <w:rPr>
-      <w:rFonts w:eastAsiaTheme="minorEastAsia"/>
-      <w:lang w:eastAsia="fr-FR"/>
-    </w:rPr>
-  </w:style>
-  <w:style w:type="paragraph" w:customStyle="1" w:styleId="Standard">
-    <w:name w:val="Standard"/>
-    <w:rsid w:val="00365B02"/>
-    <w:pPr>
-      <w:widowControl w:val="0"/>
-      <w:suppressAutoHyphens/>
-      <w:autoSpaceDN w:val="0"/>
-      <w:spacing w:after="0" w:line="240" w:lineRule="auto"/>
-      <w:textAlignment w:val="baseline"/>
-    </w:pPr>
-    <w:rPr>
-      <w:rFonts w:ascii="Liberation Serif" w:eastAsia="WenQuanYi Zen Hei Sharp" w:hAnsi="Liberation Serif" w:cs="Lohit Devanagari"/>
-      <w:kern w:val="3"/>
-      <w:sz w:val="24"/>
-      <w:szCs w:val="24"/>
-      <w:lang w:eastAsia="zh-CN" w:bidi="hi-IN"/>
-    </w:rPr>
-  </w:style>
-</w:styles>
-</file>
-
 <file path=word/glossary/document.xml><?xml version="1.0" encoding="utf-8"?>
-<w:glossaryDocument xmlns:wpc="http://schemas.microsoft.com/office/word/2010/wordprocessingCanvas" xmlns:mc="http://schemas.openxmlformats.org/markup-compatibility/2006" xmlns:o="urn:schemas-microsoft-com:office:office" xmlns:r="http://schemas.openxmlformats.org/officeDocument/2006/relationships" xmlns:m="http://schemas.openxmlformats.org/officeDocument/2006/math" xmlns:v="urn:schemas-microsoft-com:vml" xmlns:wp14="http://schemas.microsoft.com/office/word/2010/wordprocessingDrawing" xmlns:wp="http://schemas.openxmlformats.org/drawingml/2006/wordprocessingDrawing" xmlns:w10="urn:schemas-microsoft-com:office:word" xmlns:w="http://schemas.openxmlformats.org/wordprocessingml/2006/main" xmlns:w14="http://schemas.microsoft.com/office/word/2010/wordml" xmlns:wpg="http://schemas.microsoft.com/office/word/2010/wordprocessingGroup" xmlns:wpi="http://schemas.microsoft.com/office/word/2010/wordprocessingInk" xmlns:wne="http://schemas.microsoft.com/office/word/2006/wordml" xmlns:wps="http://schemas.microsoft.com/office/word/2010/wordprocessingShape" mc:Ignorable="w14 wp14">
+<w:glossaryDocument xmlns:wpc="http://schemas.microsoft.com/office/word/2010/wordprocessingCanvas" xmlns:cx="http://schemas.microsoft.com/office/drawing/2014/chartex" xmlns:cx1="http://schemas.microsoft.com/office/drawing/2015/9/8/chartex" xmlns:mc="http://schemas.openxmlformats.org/markup-compatibility/2006" xmlns:o="urn:schemas-microsoft-com:office:office" xmlns:r="http://schemas.openxmlformats.org/officeDocument/2006/relationships" xmlns:m="http://schemas.openxmlformats.org/officeDocument/2006/math" xmlns:v="urn:schemas-microsoft-com:vml" xmlns:wp14="http://schemas.microsoft.com/office/word/2010/wordprocessingDrawing" xmlns:wp="http://schemas.openxmlformats.org/drawingml/2006/wordprocessingDrawing" xmlns:w10="urn:schemas-microsoft-com:office:word" xmlns:w="http://schemas.openxmlformats.org/wordprocessingml/2006/main" xmlns:w14="http://schemas.microsoft.com/office/word/2010/wordml" xmlns:w15="http://schemas.microsoft.com/office/word/2012/wordml" xmlns:w16se="http://schemas.microsoft.com/office/word/2015/wordml/symex" xmlns:wpg="http://schemas.microsoft.com/office/word/2010/wordprocessingGroup" xmlns:wpi="http://schemas.microsoft.com/office/word/2010/wordprocessingInk" xmlns:wne="http://schemas.microsoft.com/office/word/2006/wordml" xmlns:wps="http://schemas.microsoft.com/office/word/2010/wordprocessingShape" mc:Ignorable="w14 w15 w16se wp14">
   <w:docParts>
     <w:docPart>
       <w:docPartPr>
@@ -13000,7 +12157,7 @@
 </file>
 
 <file path=word/glossary/fontTable.xml><?xml version="1.0" encoding="utf-8"?>
-<w:fonts xmlns:mc="http://schemas.openxmlformats.org/markup-compatibility/2006" xmlns:r="http://schemas.openxmlformats.org/officeDocument/2006/relationships" xmlns:w="http://schemas.openxmlformats.org/wordprocessingml/2006/main" xmlns:w14="http://schemas.microsoft.com/office/word/2010/wordml" mc:Ignorable="w14">
+<w:fonts xmlns:mc="http://schemas.openxmlformats.org/markup-compatibility/2006" xmlns:r="http://schemas.openxmlformats.org/officeDocument/2006/relationships" xmlns:w="http://schemas.openxmlformats.org/wordprocessingml/2006/main" xmlns:w14="http://schemas.microsoft.com/office/word/2010/wordml" xmlns:w15="http://schemas.microsoft.com/office/word/2012/wordml" xmlns:w16se="http://schemas.microsoft.com/office/word/2015/wordml/symex" mc:Ignorable="w14 w15 w16se">
   <w:font w:name="Times New Roman">
     <w:panose1 w:val="02020603050405020304"/>
     <w:charset w:val="00"/>
@@ -13076,11 +12233,18 @@
     <w:notTrueType/>
     <w:pitch w:val="default"/>
   </w:font>
+  <w:font w:name="Calibri Light">
+    <w:panose1 w:val="020F0302020204030204"/>
+    <w:charset w:val="00"/>
+    <w:family w:val="swiss"/>
+    <w:pitch w:val="variable"/>
+    <w:sig w:usb0="A00002EF" w:usb1="4000207B" w:usb2="00000000" w:usb3="00000000" w:csb0="0000019F" w:csb1="00000000"/>
+  </w:font>
 </w:fonts>
 </file>
 
 <file path=word/glossary/settings.xml><?xml version="1.0" encoding="utf-8"?>
-<w:settings xmlns:mc="http://schemas.openxmlformats.org/markup-compatibility/2006" xmlns:o="urn:schemas-microsoft-com:office:office" xmlns:r="http://schemas.openxmlformats.org/officeDocument/2006/relationships" xmlns:m="http://schemas.openxmlformats.org/officeDocument/2006/math" xmlns:v="urn:schemas-microsoft-com:vml" xmlns:w10="urn:schemas-microsoft-com:office:word" xmlns:w="http://schemas.openxmlformats.org/wordprocessingml/2006/main" xmlns:w14="http://schemas.microsoft.com/office/word/2010/wordml" xmlns:sl="http://schemas.openxmlformats.org/schemaLibrary/2006/main" mc:Ignorable="w14">
+<w:settings xmlns:mc="http://schemas.openxmlformats.org/markup-compatibility/2006" xmlns:o="urn:schemas-microsoft-com:office:office" xmlns:r="http://schemas.openxmlformats.org/officeDocument/2006/relationships" xmlns:m="http://schemas.openxmlformats.org/officeDocument/2006/math" xmlns:v="urn:schemas-microsoft-com:vml" xmlns:w10="urn:schemas-microsoft-com:office:word" xmlns:w="http://schemas.openxmlformats.org/wordprocessingml/2006/main" xmlns:w14="http://schemas.microsoft.com/office/word/2010/wordml" xmlns:w15="http://schemas.microsoft.com/office/word/2012/wordml" xmlns:w16se="http://schemas.microsoft.com/office/word/2015/wordml/symex" xmlns:sl="http://schemas.openxmlformats.org/schemaLibrary/2006/main" mc:Ignorable="w14 w15 w16se">
   <w:view w:val="normal"/>
   <w:defaultTabStop w:val="708"/>
   <w:hyphenationZone w:val="425"/>
@@ -13099,6 +12263,7 @@
     <w:rsid w:val="00893B48"/>
     <w:rsid w:val="00A261F6"/>
     <w:rsid w:val="00E80991"/>
+    <w:rsid w:val="00F53568"/>
   </w:rsids>
   <m:mathPr>
     <m:mathFont m:val="Cambria Math"/>
@@ -13115,13 +12280,13 @@
   </m:mathPr>
   <w:themeFontLang w:val="fr-FR"/>
   <w:clrSchemeMapping w:bg1="light1" w:t1="dark1" w:bg2="light2" w:t2="dark2" w:accent1="accent1" w:accent2="accent2" w:accent3="accent3" w:accent4="accent4" w:accent5="accent5" w:accent6="accent6" w:hyperlink="hyperlink" w:followedHyperlink="followedHyperlink"/>
-  <w:decimalSymbol w:val=","/>
-  <w:listSeparator w:val=";"/>
+  <w:decimalSymbol w:val="."/>
+  <w:listSeparator w:val=","/>
 </w:settings>
 </file>
 
 <file path=word/glossary/styles.xml><?xml version="1.0" encoding="utf-8"?>
-<w:styles xmlns:mc="http://schemas.openxmlformats.org/markup-compatibility/2006" xmlns:r="http://schemas.openxmlformats.org/officeDocument/2006/relationships" xmlns:w="http://schemas.openxmlformats.org/wordprocessingml/2006/main" xmlns:w14="http://schemas.microsoft.com/office/word/2010/wordml" mc:Ignorable="w14">
+<w:styles xmlns:mc="http://schemas.openxmlformats.org/markup-compatibility/2006" xmlns:r="http://schemas.openxmlformats.org/officeDocument/2006/relationships" xmlns:w="http://schemas.openxmlformats.org/wordprocessingml/2006/main" xmlns:w14="http://schemas.microsoft.com/office/word/2010/wordml" xmlns:w15="http://schemas.microsoft.com/office/word/2012/wordml" xmlns:w16se="http://schemas.microsoft.com/office/word/2015/wordml/symex" mc:Ignorable="w14 w15 w16se">
   <w:docDefaults>
     <w:rPrDefault>
       <w:rPr>
@@ -13137,396 +12302,378 @@
       </w:pPr>
     </w:pPrDefault>
   </w:docDefaults>
-  <w:latentStyles w:defLockedState="0" w:defUIPriority="99" w:defSemiHidden="1" w:defUnhideWhenUsed="1" w:defQFormat="0" w:count="267">
-    <w:lsdException w:name="Normal" w:semiHidden="0" w:uiPriority="0" w:unhideWhenUsed="0" w:qFormat="1"/>
-    <w:lsdException w:name="heading 1" w:semiHidden="0" w:uiPriority="9" w:unhideWhenUsed="0" w:qFormat="1"/>
-    <w:lsdException w:name="heading 2" w:uiPriority="9" w:qFormat="1"/>
-    <w:lsdException w:name="heading 3" w:uiPriority="9" w:qFormat="1"/>
-    <w:lsdException w:name="heading 4" w:uiPriority="9" w:qFormat="1"/>
-    <w:lsdException w:name="heading 5" w:uiPriority="9" w:qFormat="1"/>
-    <w:lsdException w:name="heading 6" w:uiPriority="9" w:qFormat="1"/>
-    <w:lsdException w:name="heading 7" w:uiPriority="9" w:qFormat="1"/>
-    <w:lsdException w:name="heading 8" w:uiPriority="9" w:qFormat="1"/>
-    <w:lsdException w:name="heading 9" w:uiPriority="9" w:qFormat="1"/>
-    <w:lsdException w:name="toc 1" w:uiPriority="39"/>
-    <w:lsdException w:name="toc 2" w:uiPriority="39"/>
-    <w:lsdException w:name="toc 3" w:uiPriority="39"/>
-    <w:lsdException w:name="toc 4" w:uiPriority="39"/>
-    <w:lsdException w:name="toc 5" w:uiPriority="39"/>
-    <w:lsdException w:name="toc 6" w:uiPriority="39"/>
-    <w:lsdException w:name="toc 7" w:uiPriority="39"/>
-    <w:lsdException w:name="toc 8" w:uiPriority="39"/>
-    <w:lsdException w:name="toc 9" w:uiPriority="39"/>
-    <w:lsdException w:name="caption" w:uiPriority="35" w:qFormat="1"/>
-    <w:lsdException w:name="Title" w:semiHidden="0" w:uiPriority="10" w:unhideWhenUsed="0" w:qFormat="1"/>
-    <w:lsdException w:name="Default Paragraph Font" w:uiPriority="1"/>
-    <w:lsdException w:name="Subtitle" w:semiHidden="0" w:uiPriority="11" w:unhideWhenUsed="0" w:qFormat="1"/>
-    <w:lsdException w:name="Strong" w:semiHidden="0" w:uiPriority="22" w:unhideWhenUsed="0" w:qFormat="1"/>
-    <w:lsdException w:name="Emphasis" w:semiHidden="0" w:uiPriority="20" w:unhideWhenUsed="0" w:qFormat="1"/>
-    <w:lsdException w:name="Table Grid" w:semiHidden="0" w:uiPriority="59" w:unhideWhenUsed="0"/>
-    <w:lsdException w:name="Placeholder Text" w:unhideWhenUsed="0"/>
-    <w:lsdException w:name="No Spacing" w:semiHidden="0" w:uiPriority="1" w:unhideWhenUsed="0" w:qFormat="1"/>
-    <w:lsdException w:name="Light Shading" w:semiHidden="0" w:uiPriority="60" w:unhideWhenUsed="0"/>
-    <w:lsdException w:name="Light List" w:semiHidden="0" w:uiPriority="61" w:unhideWhenUsed="0"/>
-    <w:lsdException w:name="Light Grid" w:semiHidden="0" w:uiPriority="62" w:unhideWhenUsed="0"/>
-    <w:lsdException w:name="Medium Shading 1" w:semiHidden="0" w:uiPriority="63" w:unhideWhenUsed="0"/>
-    <w:lsdException w:name="Medium Shading 2" w:semiHidden="0" w:uiPriority="64" w:unhideWhenUsed="0"/>
-    <w:lsdException w:name="Medium List 1" w:semiHidden="0" w:uiPriority="65" w:unhideWhenUsed="0"/>
-    <w:lsdException w:name="Medium List 2" w:semiHidden="0" w:uiPriority="66" w:unhideWhenUsed="0"/>
-    <w:lsdException w:name="Medium Grid 1" w:semiHidden="0" w:uiPriority="67" w:unhideWhenUsed="0"/>
-    <w:lsdException w:name="Medium Grid 2" w:semiHidden="0" w:uiPriority="68" w:unhideWhenUsed="0"/>
-    <w:lsdException w:name="Medium Grid 3" w:semiHidden="0" w:uiPriority="69" w:unhideWhenUsed="0"/>
-    <w:lsdException w:name="Dark List" w:semiHidden="0" w:uiPriority="70" w:unhideWhenUsed="0"/>
-    <w:lsdException w:name="Colorful Shading" w:semiHidden="0" w:uiPriority="71" w:unhideWhenUsed="0"/>
-    <w:lsdException w:name="Colorful List" w:semiHidden="0" w:uiPriority="72" w:unhideWhenUsed="0"/>
-    <w:lsdException w:name="Colorful Grid" w:semiHidden="0" w:uiPriority="73" w:unhideWhenUsed="0"/>
-    <w:lsdException w:name="Light Shading Accent 1" w:semiHidden="0" w:uiPriority="60" w:unhideWhenUsed="0"/>
-    <w:lsdException w:name="Light List Accent 1" w:semiHidden="0" w:uiPriority="61" w:unhideWhenUsed="0"/>
-    <w:lsdException w:name="Light Grid Accent 1" w:semiHidden="0" w:uiPriority="62" w:unhideWhenUsed="0"/>
-    <w:lsdException w:name="Medium Shading 1 Accent 1" w:semiHidden="0" w:uiPriority="63" w:unhideWhenUsed="0"/>
-    <w:lsdException w:name="Medium Shading 2 Accent 1" w:semiHidden="0" w:uiPriority="64" w:unhideWhenUsed="0"/>
-    <w:lsdException w:name="Medium List 1 Accent 1" w:semiHidden="0" w:uiPriority="65" w:unhideWhenUsed="0"/>
-    <w:lsdException w:name="Revision" w:unhideWhenUsed="0"/>
-    <w:lsdException w:name="List Paragraph" w:semiHidden="0" w:uiPriority="34" w:unhideWhenUsed="0" w:qFormat="1"/>
-    <w:lsdException w:name="Quote" w:semiHidden="0" w:uiPriority="29" w:unhideWhenUsed="0" w:qFormat="1"/>
-    <w:lsdException w:name="Intense Quote" w:semiHidden="0" w:uiPriority="30" w:unhideWhenUsed="0" w:qFormat="1"/>
-    <w:lsdException w:name="Medium List 2 Accent 1" w:semiHidden="0" w:uiPriority="66" w:unhideWhenUsed="0"/>
-    <w:lsdException w:name="Medium Grid 1 Accent 1" w:semiHidden="0" w:uiPriority="67" w:unhideWhenUsed="0"/>
-    <w:lsdException w:name="Medium Grid 2 Accent 1" w:semiHidden="0" w:uiPriority="68" w:unhideWhenUsed="0"/>
-    <w:lsdException w:name="Medium Grid 3 Accent 1" w:semiHidden="0" w:uiPriority="69" w:unhideWhenUsed="0"/>
-    <w:lsdException w:name="Dark List Accent 1" w:semiHidden="0" w:uiPriority="70" w:unhideWhenUsed="0"/>
-    <w:lsdException w:name="Colorful Shading Accent 1" w:semiHidden="0" w:uiPriority="71" w:unhideWhenUsed="0"/>
-    <w:lsdException w:name="Colorful List Accent 1" w:semiHidden="0" w:uiPriority="72" w:unhideWhenUsed="0"/>
-    <w:lsdException w:name="Colorful Grid Accent 1" w:semiHidden="0" w:uiPriority="73" w:unhideWhenUsed="0"/>
-    <w:lsdException w:name="Light Shading Accent 2" w:semiHidden="0" w:uiPriority="60" w:unhideWhenUsed="0"/>
-    <w:lsdException w:name="Light List Accent 2" w:semiHidden="0" w:uiPriority="61" w:unhideWhenUsed="0"/>
-    <w:lsdException w:name="Light Grid Accent 2" w:semiHidden="0" w:uiPriority="62" w:unhideWhenUsed="0"/>
-    <w:lsdException w:name="Medium Shading 1 Accent 2" w:semiHidden="0" w:uiPriority="63" w:unhideWhenUsed="0"/>
-    <w:lsdException w:name="Medium Shading 2 Accent 2" w:semiHidden="0" w:uiPriority="64" w:unhideWhenUsed="0"/>
-    <w:lsdException w:name="Medium List 1 Accent 2" w:semiHidden="0" w:uiPriority="65" w:unhideWhenUsed="0"/>
-    <w:lsdException w:name="Medium List 2 Accent 2" w:semiHidden="0" w:uiPriority="66" w:unhideWhenUsed="0"/>
-    <w:lsdException w:name="Medium Grid 1 Accent 2" w:semiHidden="0" w:uiPriority="67" w:unhideWhenUsed="0"/>
-    <w:lsdException w:name="Medium Grid 2 Accent 2" w:semiHidden="0" w:uiPriority="68" w:unhideWhenUsed="0"/>
-    <w:lsdException w:name="Medium Grid 3 Accent 2" w:semiHidden="0" w:uiPriority="69" w:unhideWhenUsed="0"/>
-    <w:lsdException w:name="Dark List Accent 2" w:semiHidden="0" w:uiPriority="70" w:unhideWhenUsed="0"/>
-    <w:lsdException w:name="Colorful Shading Accent 2" w:semiHidden="0" w:uiPriority="71" w:unhideWhenUsed="0"/>
-    <w:lsdException w:name="Colorful List Accent 2" w:semiHidden="0" w:uiPriority="72" w:unhideWhenUsed="0"/>
-    <w:lsdException w:name="Colorful Grid Accent 2" w:semiHidden="0" w:uiPriority="73" w:unhideWhenUsed="0"/>
-    <w:lsdException w:name="Light Shading Accent 3" w:semiHidden="0" w:uiPriority="60" w:unhideWhenUsed="0"/>
-    <w:lsdException w:name="Light List Accent 3" w:semiHidden="0" w:uiPriority="61" w:unhideWhenUsed="0"/>
-    <w:lsdException w:name="Light Grid Accent 3" w:semiHidden="0" w:uiPriority="62" w:unhideWhenUsed="0"/>
-    <w:lsdException w:name="Medium Shading 1 Accent 3" w:semiHidden="0" w:uiPriority="63" w:unhideWhenUsed="0"/>
-    <w:lsdException w:name="Medium Shading 2 Accent 3" w:semiHidden="0" w:uiPriority="64" w:unhideWhenUsed="0"/>
-    <w:lsdException w:name="Medium List 1 Accent 3" w:semiHidden="0" w:uiPriority="65" w:unhideWhenUsed="0"/>
-    <w:lsdException w:name="Medium List 2 Accent 3" w:semiHidden="0" w:uiPriority="66" w:unhideWhenUsed="0"/>
-    <w:lsdException w:name="Medium Grid 1 Accent 3" w:semiHidden="0" w:uiPriority="67" w:unhideWhenUsed="0"/>
-    <w:lsdException w:name="Medium Grid 2 Accent 3" w:semiHidden="0" w:uiPriority="68" w:unhideWhenUsed="0"/>
-    <w:lsdException w:name="Medium Grid 3 Accent 3" w:semiHidden="0" w:uiPriority="69" w:unhideWhenUsed="0"/>
-    <w:lsdException w:name="Dark List Accent 3" w:semiHidden="0" w:uiPriority="70" w:unhideWhenUsed="0"/>
-    <w:lsdException w:name="Colorful Shading Accent 3" w:semiHidden="0" w:uiPriority="71" w:unhideWhenUsed="0"/>
-    <w:lsdException w:name="Colorful List Accent 3" w:semiHidden="0" w:uiPriority="72" w:unhideWhenUsed="0"/>
-    <w:lsdException w:name="Colorful Grid Accent 3" w:semiHidden="0" w:uiPriority="73" w:unhideWhenUsed="0"/>
-    <w:lsdException w:name="Light Shading Accent 4" w:semiHidden="0" w:uiPriority="60" w:unhideWhenUsed="0"/>
-    <w:lsdException w:name="Light List Accent 4" w:semiHidden="0" w:uiPriority="61" w:unhideWhenUsed="0"/>
-    <w:lsdException w:name="Light Grid Accent 4" w:semiHidden="0" w:uiPriority="62" w:unhideWhenUsed="0"/>
-    <w:lsdException w:name="Medium Shading 1 Accent 4" w:semiHidden="0" w:uiPriority="63" w:unhideWhenUsed="0"/>
-    <w:lsdException w:name="Medium Shading 2 Accent 4" w:semiHidden="0" w:uiPriority="64" w:unhideWhenUsed="0"/>
-    <w:lsdException w:name="Medium List 1 Accent 4" w:semiHidden="0" w:uiPriority="65" w:unhideWhenUsed="0"/>
-    <w:lsdException w:name="Medium List 2 Accent 4" w:semiHidden="0" w:uiPriority="66" w:unhideWhenUsed="0"/>
-    <w:lsdException w:name="Medium Grid 1 Accent 4" w:semiHidden="0" w:uiPriority="67" w:unhideWhenUsed="0"/>
-    <w:lsdException w:name="Medium Grid 2 Accent 4" w:semiHidden="0" w:uiPriority="68" w:unhideWhenUsed="0"/>
-    <w:lsdException w:name="Medium Grid 3 Accent 4" w:semiHidden="0" w:uiPriority="69" w:unhideWhenUsed="0"/>
-    <w:lsdException w:name="Dark List Accent 4" w:semiHidden="0" w:uiPriority="70" w:unhideWhenUsed="0"/>
-    <w:lsdException w:name="Colorful Shading Accent 4" w:semiHidden="0" w:uiPriority="71" w:unhideWhenUsed="0"/>
-    <w:lsdException w:name="Colorful List Accent 4" w:semiHidden="0" w:uiPriority="72" w:unhideWhenUsed="0"/>
-    <w:lsdException w:name="Colorful Grid Accent 4" w:semiHidden="0" w:uiPriority="73" w:unhideWhenUsed="0"/>
-    <w:lsdException w:name="Light Shading Accent 5" w:semiHidden="0" w:uiPriority="60" w:unhideWhenUsed="0"/>
-    <w:lsdException w:name="Light List Accent 5" w:semiHidden="0" w:uiPriority="61" w:unhideWhenUsed="0"/>
-    <w:lsdException w:name="Light Grid Accent 5" w:semiHidden="0" w:uiPriority="62" w:unhideWhenUsed="0"/>
-    <w:lsdException w:name="Medium Shading 1 Accent 5" w:semiHidden="0" w:uiPriority="63" w:unhideWhenUsed="0"/>
-    <w:lsdException w:name="Medium Shading 2 Accent 5" w:semiHidden="0" w:uiPriority="64" w:unhideWhenUsed="0"/>
-    <w:lsdException w:name="Medium List 1 Accent 5" w:semiHidden="0" w:uiPriority="65" w:unhideWhenUsed="0"/>
-    <w:lsdException w:name="Medium List 2 Accent 5" w:semiHidden="0" w:uiPriority="66" w:unhideWhenUsed="0"/>
-    <w:lsdException w:name="Medium Grid 1 Accent 5" w:semiHidden="0" w:uiPriority="67" w:unhideWhenUsed="0"/>
-    <w:lsdException w:name="Medium Grid 2 Accent 5" w:semiHidden="0" w:uiPriority="68" w:unhideWhenUsed="0"/>
-    <w:lsdException w:name="Medium Grid 3 Accent 5" w:semiHidden="0" w:uiPriority="69" w:unhideWhenUsed="0"/>
-    <w:lsdException w:name="Dark List Accent 5" w:semiHidden="0" w:uiPriority="70" w:unhideWhenUsed="0"/>
-    <w:lsdException w:name="Colorful Shading Accent 5" w:semiHidden="0" w:uiPriority="71" w:unhideWhenUsed="0"/>
-    <w:lsdException w:name="Colorful List Accent 5" w:semiHidden="0" w:uiPriority="72" w:unhideWhenUsed="0"/>
-    <w:lsdException w:name="Colorful Grid Accent 5" w:semiHidden="0" w:uiPriority="73" w:unhideWhenUsed="0"/>
-    <w:lsdException w:name="Light Shading Accent 6" w:semiHidden="0" w:uiPriority="60" w:unhideWhenUsed="0"/>
-    <w:lsdException w:name="Light List Accent 6" w:semiHidden="0" w:uiPriority="61" w:unhideWhenUsed="0"/>
-    <w:lsdException w:name="Light Grid Accent 6" w:semiHidden="0" w:uiPriority="62" w:unhideWhenUsed="0"/>
-    <w:lsdException w:name="Medium Shading 1 Accent 6" w:semiHidden="0" w:uiPriority="63" w:unhideWhenUsed="0"/>
-    <w:lsdException w:name="Medium Shading 2 Accent 6" w:semiHidden="0" w:uiPriority="64" w:unhideWhenUsed="0"/>
-    <w:lsdException w:name="Medium List 1 Accent 6" w:semiHidden="0" w:uiPriority="65" w:unhideWhenUsed="0"/>
-    <w:lsdException w:name="Medium List 2 Accent 6" w:semiHidden="0" w:uiPriority="66" w:unhideWhenUsed="0"/>
-    <w:lsdException w:name="Medium Grid 1 Accent 6" w:semiHidden="0" w:uiPriority="67" w:unhideWhenUsed="0"/>
-    <w:lsdException w:name="Medium Grid 2 Accent 6" w:semiHidden="0" w:uiPriority="68" w:unhideWhenUsed="0"/>
-    <w:lsdException w:name="Medium Grid 3 Accent 6" w:semiHidden="0" w:uiPriority="69" w:unhideWhenUsed="0"/>
-    <w:lsdException w:name="Dark List Accent 6" w:semiHidden="0" w:uiPriority="70" w:unhideWhenUsed="0"/>
-    <w:lsdException w:name="Colorful Shading Accent 6" w:semiHidden="0" w:uiPriority="71" w:unhideWhenUsed="0"/>
-    <w:lsdException w:name="Colorful List Accent 6" w:semiHidden="0" w:uiPriority="72" w:unhideWhenUsed="0"/>
-    <w:lsdException w:name="Colorful Grid Accent 6" w:semiHidden="0" w:uiPriority="73" w:unhideWhenUsed="0"/>
-    <w:lsdException w:name="Subtle Emphasis" w:semiHidden="0" w:uiPriority="19" w:unhideWhenUsed="0" w:qFormat="1"/>
-    <w:lsdException w:name="Intense Emphasis" w:semiHidden="0" w:uiPriority="21" w:unhideWhenUsed="0" w:qFormat="1"/>
-    <w:lsdException w:name="Subtle Reference" w:semiHidden="0" w:uiPriority="31" w:unhideWhenUsed="0" w:qFormat="1"/>
-    <w:lsdException w:name="Intense Reference" w:semiHidden="0" w:uiPriority="32" w:unhideWhenUsed="0" w:qFormat="1"/>
-    <w:lsdException w:name="Book Title" w:semiHidden="0" w:uiPriority="33" w:unhideWhenUsed="0" w:qFormat="1"/>
-    <w:lsdException w:name="Bibliography" w:uiPriority="37"/>
-    <w:lsdException w:name="TOC Heading" w:uiPriority="39" w:qFormat="1"/>
-  </w:latentStyles>
-  <w:style w:type="paragraph" w:default="1" w:styleId="Normal">
-    <w:name w:val="Normal"/>
-    <w:qFormat/>
-  </w:style>
-  <w:style w:type="character" w:default="1" w:styleId="Policepardfaut">
-    <w:name w:val="Default Paragraph Font"/>
-    <w:uiPriority w:val="1"/>
-    <w:semiHidden/>
-    <w:unhideWhenUsed/>
-  </w:style>
-  <w:style w:type="table" w:default="1" w:styleId="TableauNormal">
-    <w:name w:val="Normal Table"/>
-    <w:uiPriority w:val="99"/>
-    <w:semiHidden/>
-    <w:unhideWhenUsed/>
-    <w:tblPr>
-      <w:tblInd w:w="0" w:type="dxa"/>
-      <w:tblCellMar>
-        <w:top w:w="0" w:type="dxa"/>
-        <w:left w:w="108" w:type="dxa"/>
-        <w:bottom w:w="0" w:type="dxa"/>
-        <w:right w:w="108" w:type="dxa"/>
-      </w:tblCellMar>
-    </w:tblPr>
-  </w:style>
-  <w:style w:type="numbering" w:default="1" w:styleId="Aucuneliste">
-    <w:name w:val="No List"/>
-    <w:uiPriority w:val="99"/>
-    <w:semiHidden/>
-    <w:unhideWhenUsed/>
-  </w:style>
-  <w:style w:type="paragraph" w:customStyle="1" w:styleId="4F00B22FCEEB4FA5A9E3F9F05F050875">
-    <w:name w:val="4F00B22FCEEB4FA5A9E3F9F05F050875"/>
-    <w:rsid w:val="00777FE0"/>
-  </w:style>
-  <w:style w:type="paragraph" w:customStyle="1" w:styleId="BA2F38616B564E469A8D6131769D6C9B">
-    <w:name w:val="BA2F38616B564E469A8D6131769D6C9B"/>
-    <w:rsid w:val="00777FE0"/>
-  </w:style>
-  <w:style w:type="paragraph" w:customStyle="1" w:styleId="0C182A1508C940CCB7D43AEDB58E2401">
-    <w:name w:val="0C182A1508C940CCB7D43AEDB58E2401"/>
-    <w:rsid w:val="00777FE0"/>
-  </w:style>
-  <w:style w:type="paragraph" w:customStyle="1" w:styleId="985A193C2B32452E98A195ACD91A8FE9">
-    <w:name w:val="985A193C2B32452E98A195ACD91A8FE9"/>
-    <w:rsid w:val="00777FE0"/>
-  </w:style>
-  <w:style w:type="paragraph" w:customStyle="1" w:styleId="D6B3E6CD2E584AD68E7FAA8C59D3AD0F">
-    <w:name w:val="D6B3E6CD2E584AD68E7FAA8C59D3AD0F"/>
-    <w:rsid w:val="00777FE0"/>
-  </w:style>
-  <w:style w:type="paragraph" w:customStyle="1" w:styleId="D3CDC159AF174CC6B9E2F5A99F269FFA">
-    <w:name w:val="D3CDC159AF174CC6B9E2F5A99F269FFA"/>
-    <w:rsid w:val="00777FE0"/>
-  </w:style>
-  <w:style w:type="character" w:styleId="Textedelespacerserv">
-    <w:name w:val="Placeholder Text"/>
-    <w:basedOn w:val="Policepardfaut"/>
-    <w:uiPriority w:val="99"/>
-    <w:semiHidden/>
-    <w:rsid w:val="00893B48"/>
-    <w:rPr>
-      <w:color w:val="808080"/>
-    </w:rPr>
-  </w:style>
-  <w:style w:type="paragraph" w:customStyle="1" w:styleId="A5C01341B5ED445D82877A9705AA46AA">
-    <w:name w:val="A5C01341B5ED445D82877A9705AA46AA"/>
-    <w:rsid w:val="00777FE0"/>
-  </w:style>
-  <w:style w:type="paragraph" w:customStyle="1" w:styleId="B310EC5D86BD437ABDE3C01E8F2C467C">
-    <w:name w:val="B310EC5D86BD437ABDE3C01E8F2C467C"/>
-    <w:rsid w:val="00777FE0"/>
-  </w:style>
-  <w:style w:type="paragraph" w:customStyle="1" w:styleId="7A7D163818B14B88B20867DF08047867">
-    <w:name w:val="7A7D163818B14B88B20867DF08047867"/>
-    <w:rsid w:val="00777FE0"/>
-  </w:style>
-  <w:style w:type="paragraph" w:customStyle="1" w:styleId="EFF458F5A6F04CC9B9D9BB65DEFC2728">
-    <w:name w:val="EFF458F5A6F04CC9B9D9BB65DEFC2728"/>
-    <w:rsid w:val="00893B48"/>
-  </w:style>
-  <w:style w:type="paragraph" w:customStyle="1" w:styleId="29AD281374ED478B9A6EA8C0C05AA559">
-    <w:name w:val="29AD281374ED478B9A6EA8C0C05AA559"/>
-    <w:rsid w:val="00893B48"/>
-  </w:style>
-  <w:style w:type="paragraph" w:customStyle="1" w:styleId="F00BEC6FC9EA4119A89260E7C172A79B">
-    <w:name w:val="F00BEC6FC9EA4119A89260E7C172A79B"/>
-    <w:rsid w:val="00893B48"/>
-  </w:style>
-  <w:style w:type="paragraph" w:customStyle="1" w:styleId="D14EF644B32541939006C7257C8F9DB6">
-    <w:name w:val="D14EF644B32541939006C7257C8F9DB6"/>
-    <w:rsid w:val="004770A7"/>
-  </w:style>
-</w:styles>
-</file>
-
-<file path=word/glossary/stylesWithEffects.xml><?xml version="1.0" encoding="utf-8"?>
-<w:styles xmlns:wpc="http://schemas.microsoft.com/office/word/2010/wordprocessingCanvas" xmlns:mc="http://schemas.openxmlformats.org/markup-compatibility/2006" xmlns:o="urn:schemas-microsoft-com:office:office" xmlns:r="http://schemas.openxmlformats.org/officeDocument/2006/relationships" xmlns:m="http://schemas.openxmlformats.org/officeDocument/2006/math" xmlns:v="urn:schemas-microsoft-com:vml" xmlns:wp14="http://schemas.microsoft.com/office/word/2010/wordprocessingDrawing" xmlns:wp="http://schemas.openxmlformats.org/drawingml/2006/wordprocessingDrawing" xmlns:w10="urn:schemas-microsoft-com:office:word" xmlns:w="http://schemas.openxmlformats.org/wordprocessingml/2006/main" xmlns:w14="http://schemas.microsoft.com/office/word/2010/wordml" xmlns:wpg="http://schemas.microsoft.com/office/word/2010/wordprocessingGroup" xmlns:wpi="http://schemas.microsoft.com/office/word/2010/wordprocessingInk" xmlns:wne="http://schemas.microsoft.com/office/word/2006/wordml" xmlns:wps="http://schemas.microsoft.com/office/word/2010/wordprocessingShape" mc:Ignorable="w14 wp14">
-  <w:docDefaults>
-    <w:rPrDefault>
-      <w:rPr>
-        <w:rFonts w:asciiTheme="minorHAnsi" w:eastAsiaTheme="minorEastAsia" w:hAnsiTheme="minorHAnsi" w:cstheme="minorBidi"/>
-        <w:sz w:val="22"/>
-        <w:szCs w:val="22"/>
-        <w:lang w:val="fr-FR" w:eastAsia="fr-FR" w:bidi="ar-SA"/>
-      </w:rPr>
-    </w:rPrDefault>
-    <w:pPrDefault>
-      <w:pPr>
-        <w:spacing w:after="200" w:line="276" w:lineRule="auto"/>
-      </w:pPr>
-    </w:pPrDefault>
-  </w:docDefaults>
-  <w:latentStyles w:defLockedState="0" w:defUIPriority="99" w:defSemiHidden="1" w:defUnhideWhenUsed="1" w:defQFormat="0" w:count="267">
-    <w:lsdException w:name="Normal" w:semiHidden="0" w:uiPriority="0" w:unhideWhenUsed="0" w:qFormat="1"/>
-    <w:lsdException w:name="heading 1" w:semiHidden="0" w:uiPriority="9" w:unhideWhenUsed="0" w:qFormat="1"/>
-    <w:lsdException w:name="heading 2" w:uiPriority="9" w:qFormat="1"/>
-    <w:lsdException w:name="heading 3" w:uiPriority="9" w:qFormat="1"/>
-    <w:lsdException w:name="heading 4" w:uiPriority="9" w:qFormat="1"/>
-    <w:lsdException w:name="heading 5" w:uiPriority="9" w:qFormat="1"/>
-    <w:lsdException w:name="heading 6" w:uiPriority="9" w:qFormat="1"/>
-    <w:lsdException w:name="heading 7" w:uiPriority="9" w:qFormat="1"/>
-    <w:lsdException w:name="heading 8" w:uiPriority="9" w:qFormat="1"/>
-    <w:lsdException w:name="heading 9" w:uiPriority="9" w:qFormat="1"/>
-    <w:lsdException w:name="toc 1" w:uiPriority="39"/>
-    <w:lsdException w:name="toc 2" w:uiPriority="39"/>
-    <w:lsdException w:name="toc 3" w:uiPriority="39"/>
-    <w:lsdException w:name="toc 4" w:uiPriority="39"/>
-    <w:lsdException w:name="toc 5" w:uiPriority="39"/>
-    <w:lsdException w:name="toc 6" w:uiPriority="39"/>
-    <w:lsdException w:name="toc 7" w:uiPriority="39"/>
-    <w:lsdException w:name="toc 8" w:uiPriority="39"/>
-    <w:lsdException w:name="toc 9" w:uiPriority="39"/>
-    <w:lsdException w:name="caption" w:uiPriority="35" w:qFormat="1"/>
-    <w:lsdException w:name="Title" w:semiHidden="0" w:uiPriority="10" w:unhideWhenUsed="0" w:qFormat="1"/>
-    <w:lsdException w:name="Default Paragraph Font" w:uiPriority="1"/>
-    <w:lsdException w:name="Subtitle" w:semiHidden="0" w:uiPriority="11" w:unhideWhenUsed="0" w:qFormat="1"/>
-    <w:lsdException w:name="Strong" w:semiHidden="0" w:uiPriority="22" w:unhideWhenUsed="0" w:qFormat="1"/>
-    <w:lsdException w:name="Emphasis" w:semiHidden="0" w:uiPriority="20" w:unhideWhenUsed="0" w:qFormat="1"/>
-    <w:lsdException w:name="Table Grid" w:semiHidden="0" w:uiPriority="59" w:unhideWhenUsed="0"/>
-    <w:lsdException w:name="Placeholder Text" w:unhideWhenUsed="0"/>
-    <w:lsdException w:name="No Spacing" w:semiHidden="0" w:uiPriority="1" w:unhideWhenUsed="0" w:qFormat="1"/>
-    <w:lsdException w:name="Light Shading" w:semiHidden="0" w:uiPriority="60" w:unhideWhenUsed="0"/>
-    <w:lsdException w:name="Light List" w:semiHidden="0" w:uiPriority="61" w:unhideWhenUsed="0"/>
-    <w:lsdException w:name="Light Grid" w:semiHidden="0" w:uiPriority="62" w:unhideWhenUsed="0"/>
-    <w:lsdException w:name="Medium Shading 1" w:semiHidden="0" w:uiPriority="63" w:unhideWhenUsed="0"/>
-    <w:lsdException w:name="Medium Shading 2" w:semiHidden="0" w:uiPriority="64" w:unhideWhenUsed="0"/>
-    <w:lsdException w:name="Medium List 1" w:semiHidden="0" w:uiPriority="65" w:unhideWhenUsed="0"/>
-    <w:lsdException w:name="Medium List 2" w:semiHidden="0" w:uiPriority="66" w:unhideWhenUsed="0"/>
-    <w:lsdException w:name="Medium Grid 1" w:semiHidden="0" w:uiPriority="67" w:unhideWhenUsed="0"/>
-    <w:lsdException w:name="Medium Grid 2" w:semiHidden="0" w:uiPriority="68" w:unhideWhenUsed="0"/>
-    <w:lsdException w:name="Medium Grid 3" w:semiHidden="0" w:uiPriority="69" w:unhideWhenUsed="0"/>
-    <w:lsdException w:name="Dark List" w:semiHidden="0" w:uiPriority="70" w:unhideWhenUsed="0"/>
-    <w:lsdException w:name="Colorful Shading" w:semiHidden="0" w:uiPriority="71" w:unhideWhenUsed="0"/>
-    <w:lsdException w:name="Colorful List" w:semiHidden="0" w:uiPriority="72" w:unhideWhenUsed="0"/>
-    <w:lsdException w:name="Colorful Grid" w:semiHidden="0" w:uiPriority="73" w:unhideWhenUsed="0"/>
-    <w:lsdException w:name="Light Shading Accent 1" w:semiHidden="0" w:uiPriority="60" w:unhideWhenUsed="0"/>
-    <w:lsdException w:name="Light List Accent 1" w:semiHidden="0" w:uiPriority="61" w:unhideWhenUsed="0"/>
-    <w:lsdException w:name="Light Grid Accent 1" w:semiHidden="0" w:uiPriority="62" w:unhideWhenUsed="0"/>
-    <w:lsdException w:name="Medium Shading 1 Accent 1" w:semiHidden="0" w:uiPriority="63" w:unhideWhenUsed="0"/>
-    <w:lsdException w:name="Medium Shading 2 Accent 1" w:semiHidden="0" w:uiPriority="64" w:unhideWhenUsed="0"/>
-    <w:lsdException w:name="Medium List 1 Accent 1" w:semiHidden="0" w:uiPriority="65" w:unhideWhenUsed="0"/>
-    <w:lsdException w:name="Revision" w:unhideWhenUsed="0"/>
-    <w:lsdException w:name="List Paragraph" w:semiHidden="0" w:uiPriority="34" w:unhideWhenUsed="0" w:qFormat="1"/>
-    <w:lsdException w:name="Quote" w:semiHidden="0" w:uiPriority="29" w:unhideWhenUsed="0" w:qFormat="1"/>
-    <w:lsdException w:name="Intense Quote" w:semiHidden="0" w:uiPriority="30" w:unhideWhenUsed="0" w:qFormat="1"/>
-    <w:lsdException w:name="Medium List 2 Accent 1" w:semiHidden="0" w:uiPriority="66" w:unhideWhenUsed="0"/>
-    <w:lsdException w:name="Medium Grid 1 Accent 1" w:semiHidden="0" w:uiPriority="67" w:unhideWhenUsed="0"/>
-    <w:lsdException w:name="Medium Grid 2 Accent 1" w:semiHidden="0" w:uiPriority="68" w:unhideWhenUsed="0"/>
-    <w:lsdException w:name="Medium Grid 3 Accent 1" w:semiHidden="0" w:uiPriority="69" w:unhideWhenUsed="0"/>
-    <w:lsdException w:name="Dark List Accent 1" w:semiHidden="0" w:uiPriority="70" w:unhideWhenUsed="0"/>
-    <w:lsdException w:name="Colorful Shading Accent 1" w:semiHidden="0" w:uiPriority="71" w:unhideWhenUsed="0"/>
-    <w:lsdException w:name="Colorful List Accent 1" w:semiHidden="0" w:uiPriority="72" w:unhideWhenUsed="0"/>
-    <w:lsdException w:name="Colorful Grid Accent 1" w:semiHidden="0" w:uiPriority="73" w:unhideWhenUsed="0"/>
-    <w:lsdException w:name="Light Shading Accent 2" w:semiHidden="0" w:uiPriority="60" w:unhideWhenUsed="0"/>
-    <w:lsdException w:name="Light List Accent 2" w:semiHidden="0" w:uiPriority="61" w:unhideWhenUsed="0"/>
-    <w:lsdException w:name="Light Grid Accent 2" w:semiHidden="0" w:uiPriority="62" w:unhideWhenUsed="0"/>
-    <w:lsdException w:name="Medium Shading 1 Accent 2" w:semiHidden="0" w:uiPriority="63" w:unhideWhenUsed="0"/>
-    <w:lsdException w:name="Medium Shading 2 Accent 2" w:semiHidden="0" w:uiPriority="64" w:unhideWhenUsed="0"/>
-    <w:lsdException w:name="Medium List 1 Accent 2" w:semiHidden="0" w:uiPriority="65" w:unhideWhenUsed="0"/>
-    <w:lsdException w:name="Medium List 2 Accent 2" w:semiHidden="0" w:uiPriority="66" w:unhideWhenUsed="0"/>
-    <w:lsdException w:name="Medium Grid 1 Accent 2" w:semiHidden="0" w:uiPriority="67" w:unhideWhenUsed="0"/>
-    <w:lsdException w:name="Medium Grid 2 Accent 2" w:semiHidden="0" w:uiPriority="68" w:unhideWhenUsed="0"/>
-    <w:lsdException w:name="Medium Grid 3 Accent 2" w:semiHidden="0" w:uiPriority="69" w:unhideWhenUsed="0"/>
-    <w:lsdException w:name="Dark List Accent 2" w:semiHidden="0" w:uiPriority="70" w:unhideWhenUsed="0"/>
-    <w:lsdException w:name="Colorful Shading Accent 2" w:semiHidden="0" w:uiPriority="71" w:unhideWhenUsed="0"/>
-    <w:lsdException w:name="Colorful List Accent 2" w:semiHidden="0" w:uiPriority="72" w:unhideWhenUsed="0"/>
-    <w:lsdException w:name="Colorful Grid Accent 2" w:semiHidden="0" w:uiPriority="73" w:unhideWhenUsed="0"/>
-    <w:lsdException w:name="Light Shading Accent 3" w:semiHidden="0" w:uiPriority="60" w:unhideWhenUsed="0"/>
-    <w:lsdException w:name="Light List Accent 3" w:semiHidden="0" w:uiPriority="61" w:unhideWhenUsed="0"/>
-    <w:lsdException w:name="Light Grid Accent 3" w:semiHidden="0" w:uiPriority="62" w:unhideWhenUsed="0"/>
-    <w:lsdException w:name="Medium Shading 1 Accent 3" w:semiHidden="0" w:uiPriority="63" w:unhideWhenUsed="0"/>
-    <w:lsdException w:name="Medium Shading 2 Accent 3" w:semiHidden="0" w:uiPriority="64" w:unhideWhenUsed="0"/>
-    <w:lsdException w:name="Medium List 1 Accent 3" w:semiHidden="0" w:uiPriority="65" w:unhideWhenUsed="0"/>
-    <w:lsdException w:name="Medium List 2 Accent 3" w:semiHidden="0" w:uiPriority="66" w:unhideWhenUsed="0"/>
-    <w:lsdException w:name="Medium Grid 1 Accent 3" w:semiHidden="0" w:uiPriority="67" w:unhideWhenUsed="0"/>
-    <w:lsdException w:name="Medium Grid 2 Accent 3" w:semiHidden="0" w:uiPriority="68" w:unhideWhenUsed="0"/>
-    <w:lsdException w:name="Medium Grid 3 Accent 3" w:semiHidden="0" w:uiPriority="69" w:unhideWhenUsed="0"/>
-    <w:lsdException w:name="Dark List Accent 3" w:semiHidden="0" w:uiPriority="70" w:unhideWhenUsed="0"/>
-    <w:lsdException w:name="Colorful Shading Accent 3" w:semiHidden="0" w:uiPriority="71" w:unhideWhenUsed="0"/>
-    <w:lsdException w:name="Colorful List Accent 3" w:semiHidden="0" w:uiPriority="72" w:unhideWhenUsed="0"/>
-    <w:lsdException w:name="Colorful Grid Accent 3" w:semiHidden="0" w:uiPriority="73" w:unhideWhenUsed="0"/>
-    <w:lsdException w:name="Light Shading Accent 4" w:semiHidden="0" w:uiPriority="60" w:unhideWhenUsed="0"/>
-    <w:lsdException w:name="Light List Accent 4" w:semiHidden="0" w:uiPriority="61" w:unhideWhenUsed="0"/>
-    <w:lsdException w:name="Light Grid Accent 4" w:semiHidden="0" w:uiPriority="62" w:unhideWhenUsed="0"/>
-    <w:lsdException w:name="Medium Shading 1 Accent 4" w:semiHidden="0" w:uiPriority="63" w:unhideWhenUsed="0"/>
-    <w:lsdException w:name="Medium Shading 2 Accent 4" w:semiHidden="0" w:uiPriority="64" w:unhideWhenUsed="0"/>
-    <w:lsdException w:name="Medium List 1 Accent 4" w:semiHidden="0" w:uiPriority="65" w:unhideWhenUsed="0"/>
-    <w:lsdException w:name="Medium List 2 Accent 4" w:semiHidden="0" w:uiPriority="66" w:unhideWhenUsed="0"/>
-    <w:lsdException w:name="Medium Grid 1 Accent 4" w:semiHidden="0" w:uiPriority="67" w:unhideWhenUsed="0"/>
-    <w:lsdException w:name="Medium Grid 2 Accent 4" w:semiHidden="0" w:uiPriority="68" w:unhideWhenUsed="0"/>
-    <w:lsdException w:name="Medium Grid 3 Accent 4" w:semiHidden="0" w:uiPriority="69" w:unhideWhenUsed="0"/>
-    <w:lsdException w:name="Dark List Accent 4" w:semiHidden="0" w:uiPriority="70" w:unhideWhenUsed="0"/>
-    <w:lsdException w:name="Colorful Shading Accent 4" w:semiHidden="0" w:uiPriority="71" w:unhideWhenUsed="0"/>
-    <w:lsdException w:name="Colorful List Accent 4" w:semiHidden="0" w:uiPriority="72" w:unhideWhenUsed="0"/>
-    <w:lsdException w:name="Colorful Grid Accent 4" w:semiHidden="0" w:uiPriority="73" w:unhideWhenUsed="0"/>
-    <w:lsdException w:name="Light Shading Accent 5" w:semiHidden="0" w:uiPriority="60" w:unhideWhenUsed="0"/>
-    <w:lsdException w:name="Light List Accent 5" w:semiHidden="0" w:uiPriority="61" w:unhideWhenUsed="0"/>
-    <w:lsdException w:name="Light Grid Accent 5" w:semiHidden="0" w:uiPriority="62" w:unhideWhenUsed="0"/>
-    <w:lsdException w:name="Medium Shading 1 Accent 5" w:semiHidden="0" w:uiPriority="63" w:unhideWhenUsed="0"/>
-    <w:lsdException w:name="Medium Shading 2 Accent 5" w:semiHidden="0" w:uiPriority="64" w:unhideWhenUsed="0"/>
-    <w:lsdException w:name="Medium List 1 Accent 5" w:semiHidden="0" w:uiPriority="65" w:unhideWhenUsed="0"/>
-    <w:lsdException w:name="Medium List 2 Accent 5" w:semiHidden="0" w:uiPriority="66" w:unhideWhenUsed="0"/>
-    <w:lsdException w:name="Medium Grid 1 Accent 5" w:semiHidden="0" w:uiPriority="67" w:unhideWhenUsed="0"/>
-    <w:lsdException w:name="Medium Grid 2 Accent 5" w:semiHidden="0" w:uiPriority="68" w:unhideWhenUsed="0"/>
-    <w:lsdException w:name="Medium Grid 3 Accent 5" w:semiHidden="0" w:uiPriority="69" w:unhideWhenUsed="0"/>
-    <w:lsdException w:name="Dark List Accent 5" w:semiHidden="0" w:uiPriority="70" w:unhideWhenUsed="0"/>
-    <w:lsdException w:name="Colorful Shading Accent 5" w:semiHidden="0" w:uiPriority="71" w:unhideWhenUsed="0"/>
-    <w:lsdException w:name="Colorful List Accent 5" w:semiHidden="0" w:uiPriority="72" w:unhideWhenUsed="0"/>
-    <w:lsdException w:name="Colorful Grid Accent 5" w:semiHidden="0" w:uiPriority="73" w:unhideWhenUsed="0"/>
-    <w:lsdException w:name="Light Shading Accent 6" w:semiHidden="0" w:uiPriority="60" w:unhideWhenUsed="0"/>
-    <w:lsdException w:name="Light List Accent 6" w:semiHidden="0" w:uiPriority="61" w:unhideWhenUsed="0"/>
-    <w:lsdException w:name="Light Grid Accent 6" w:semiHidden="0" w:uiPriority="62" w:unhideWhenUsed="0"/>
-    <w:lsdException w:name="Medium Shading 1 Accent 6" w:semiHidden="0" w:uiPriority="63" w:unhideWhenUsed="0"/>
-    <w:lsdException w:name="Medium Shading 2 Accent 6" w:semiHidden="0" w:uiPriority="64" w:unhideWhenUsed="0"/>
-    <w:lsdException w:name="Medium List 1 Accent 6" w:semiHidden="0" w:uiPriority="65" w:unhideWhenUsed="0"/>
-    <w:lsdException w:name="Medium List 2 Accent 6" w:semiHidden="0" w:uiPriority="66" w:unhideWhenUsed="0"/>
-    <w:lsdException w:name="Medium Grid 1 Accent 6" w:semiHidden="0" w:uiPriority="67" w:unhideWhenUsed="0"/>
-    <w:lsdException w:name="Medium Grid 2 Accent 6" w:semiHidden="0" w:uiPriority="68" w:unhideWhenUsed="0"/>
-    <w:lsdException w:name="Medium Grid 3 Accent 6" w:semiHidden="0" w:uiPriority="69" w:unhideWhenUsed="0"/>
-    <w:lsdException w:name="Dark List Accent 6" w:semiHidden="0" w:uiPriority="70" w:unhideWhenUsed="0"/>
-    <w:lsdException w:name="Colorful Shading Accent 6" w:semiHidden="0" w:uiPriority="71" w:unhideWhenUsed="0"/>
-    <w:lsdException w:name="Colorful List Accent 6" w:semiHidden="0" w:uiPriority="72" w:unhideWhenUsed="0"/>
-    <w:lsdException w:name="Colorful Grid Accent 6" w:semiHidden="0" w:uiPriority="73" w:unhideWhenUsed="0"/>
-    <w:lsdException w:name="Subtle Emphasis" w:semiHidden="0" w:uiPriority="19" w:unhideWhenUsed="0" w:qFormat="1"/>
-    <w:lsdException w:name="Intense Emphasis" w:semiHidden="0" w:uiPriority="21" w:unhideWhenUsed="0" w:qFormat="1"/>
-    <w:lsdException w:name="Subtle Reference" w:semiHidden="0" w:uiPriority="31" w:unhideWhenUsed="0" w:qFormat="1"/>
-    <w:lsdException w:name="Intense Reference" w:semiHidden="0" w:uiPriority="32" w:unhideWhenUsed="0" w:qFormat="1"/>
-    <w:lsdException w:name="Book Title" w:semiHidden="0" w:uiPriority="33" w:unhideWhenUsed="0" w:qFormat="1"/>
-    <w:lsdException w:name="Bibliography" w:uiPriority="37"/>
-    <w:lsdException w:name="TOC Heading" w:uiPriority="39" w:qFormat="1"/>
+  <w:latentStyles w:defLockedState="0" w:defUIPriority="99" w:defSemiHidden="0" w:defUnhideWhenUsed="0" w:defQFormat="0" w:count="371">
+    <w:lsdException w:name="Normal" w:uiPriority="0" w:qFormat="1"/>
+    <w:lsdException w:name="heading 1" w:uiPriority="9" w:qFormat="1"/>
+    <w:lsdException w:name="heading 2" w:semiHidden="1" w:uiPriority="9" w:unhideWhenUsed="1" w:qFormat="1"/>
+    <w:lsdException w:name="heading 3" w:semiHidden="1" w:uiPriority="9" w:unhideWhenUsed="1" w:qFormat="1"/>
+    <w:lsdException w:name="heading 4" w:semiHidden="1" w:uiPriority="9" w:unhideWhenUsed="1" w:qFormat="1"/>
+    <w:lsdException w:name="heading 5" w:semiHidden="1" w:uiPriority="9" w:unhideWhenUsed="1" w:qFormat="1"/>
+    <w:lsdException w:name="heading 6" w:semiHidden="1" w:uiPriority="9" w:unhideWhenUsed="1" w:qFormat="1"/>
+    <w:lsdException w:name="heading 7" w:semiHidden="1" w:uiPriority="9" w:unhideWhenUsed="1" w:qFormat="1"/>
+    <w:lsdException w:name="heading 8" w:semiHidden="1" w:uiPriority="9" w:unhideWhenUsed="1" w:qFormat="1"/>
+    <w:lsdException w:name="heading 9" w:semiHidden="1" w:uiPriority="9" w:unhideWhenUsed="1" w:qFormat="1"/>
+    <w:lsdException w:name="index 1" w:semiHidden="1" w:unhideWhenUsed="1"/>
+    <w:lsdException w:name="index 2" w:semiHidden="1" w:unhideWhenUsed="1"/>
+    <w:lsdException w:name="index 3" w:semiHidden="1" w:unhideWhenUsed="1"/>
+    <w:lsdException w:name="index 4" w:semiHidden="1" w:unhideWhenUsed="1"/>
+    <w:lsdException w:name="index 5" w:semiHidden="1" w:unhideWhenUsed="1"/>
+    <w:lsdException w:name="index 6" w:semiHidden="1" w:unhideWhenUsed="1"/>
+    <w:lsdException w:name="index 7" w:semiHidden="1" w:unhideWhenUsed="1"/>
+    <w:lsdException w:name="index 8" w:semiHidden="1" w:unhideWhenUsed="1"/>
+    <w:lsdException w:name="index 9" w:semiHidden="1" w:unhideWhenUsed="1"/>
+    <w:lsdException w:name="toc 1" w:semiHidden="1" w:uiPriority="39" w:unhideWhenUsed="1"/>
+    <w:lsdException w:name="toc 2" w:semiHidden="1" w:uiPriority="39" w:unhideWhenUsed="1"/>
+    <w:lsdException w:name="toc 3" w:semiHidden="1" w:uiPriority="39" w:unhideWhenUsed="1"/>
+    <w:lsdException w:name="toc 4" w:semiHidden="1" w:uiPriority="39" w:unhideWhenUsed="1"/>
+    <w:lsdException w:name="toc 5" w:semiHidden="1" w:uiPriority="39" w:unhideWhenUsed="1"/>
+    <w:lsdException w:name="toc 6" w:semiHidden="1" w:uiPriority="39" w:unhideWhenUsed="1"/>
+    <w:lsdException w:name="toc 7" w:semiHidden="1" w:uiPriority="39" w:unhideWhenUsed="1"/>
+    <w:lsdException w:name="toc 8" w:semiHidden="1" w:uiPriority="39" w:unhideWhenUsed="1"/>
+    <w:lsdException w:name="toc 9" w:semiHidden="1" w:uiPriority="39" w:unhideWhenUsed="1"/>
+    <w:lsdException w:name="Normal Indent" w:semiHidden="1" w:unhideWhenUsed="1"/>
+    <w:lsdException w:name="footnote text" w:semiHidden="1" w:unhideWhenUsed="1"/>
+    <w:lsdException w:name="annotation text" w:semiHidden="1" w:unhideWhenUsed="1"/>
+    <w:lsdException w:name="header" w:semiHidden="1" w:unhideWhenUsed="1"/>
+    <w:lsdException w:name="footer" w:semiHidden="1" w:unhideWhenUsed="1"/>
+    <w:lsdException w:name="index heading" w:semiHidden="1" w:unhideWhenUsed="1"/>
+    <w:lsdException w:name="caption" w:semiHidden="1" w:uiPriority="35" w:unhideWhenUsed="1" w:qFormat="1"/>
+    <w:lsdException w:name="table of figures" w:semiHidden="1" w:unhideWhenUsed="1"/>
+    <w:lsdException w:name="envelope address" w:semiHidden="1" w:unhideWhenUsed="1"/>
+    <w:lsdException w:name="envelope return" w:semiHidden="1" w:unhideWhenUsed="1"/>
+    <w:lsdException w:name="footnote reference" w:semiHidden="1" w:unhideWhenUsed="1"/>
+    <w:lsdException w:name="annotation reference" w:semiHidden="1" w:unhideWhenUsed="1"/>
+    <w:lsdException w:name="line number" w:semiHidden="1" w:unhideWhenUsed="1"/>
+    <w:lsdException w:name="page number" w:semiHidden="1" w:unhideWhenUsed="1"/>
+    <w:lsdException w:name="endnote reference" w:semiHidden="1" w:unhideWhenUsed="1"/>
+    <w:lsdException w:name="endnote text" w:semiHidden="1" w:unhideWhenUsed="1"/>
+    <w:lsdException w:name="table of authorities" w:semiHidden="1" w:unhideWhenUsed="1"/>
+    <w:lsdException w:name="macro" w:semiHidden="1" w:unhideWhenUsed="1"/>
+    <w:lsdException w:name="toa heading" w:semiHidden="1" w:unhideWhenUsed="1"/>
+    <w:lsdException w:name="List" w:semiHidden="1" w:unhideWhenUsed="1"/>
+    <w:lsdException w:name="List Bullet" w:semiHidden="1" w:unhideWhenUsed="1"/>
+    <w:lsdException w:name="List Number" w:semiHidden="1" w:unhideWhenUsed="1"/>
+    <w:lsdException w:name="List 2" w:semiHidden="1" w:unhideWhenUsed="1"/>
+    <w:lsdException w:name="List 3" w:semiHidden="1" w:unhideWhenUsed="1"/>
+    <w:lsdException w:name="List 4" w:semiHidden="1" w:unhideWhenUsed="1"/>
+    <w:lsdException w:name="List 5" w:semiHidden="1" w:unhideWhenUsed="1"/>
+    <w:lsdException w:name="List Bullet 2" w:semiHidden="1" w:unhideWhenUsed="1"/>
+    <w:lsdException w:name="List Bullet 3" w:semiHidden="1" w:unhideWhenUsed="1"/>
+    <w:lsdException w:name="List Bullet 4" w:semiHidden="1" w:unhideWhenUsed="1"/>
+    <w:lsdException w:name="List Bullet 5" w:semiHidden="1" w:unhideWhenUsed="1"/>
+    <w:lsdException w:name="List Number 2" w:semiHidden="1" w:unhideWhenUsed="1"/>
+    <w:lsdException w:name="List Number 3" w:semiHidden="1" w:unhideWhenUsed="1"/>
+    <w:lsdException w:name="List Number 4" w:semiHidden="1" w:unhideWhenUsed="1"/>
+    <w:lsdException w:name="List Number 5" w:semiHidden="1" w:unhideWhenUsed="1"/>
+    <w:lsdException w:name="Title" w:uiPriority="10" w:qFormat="1"/>
+    <w:lsdException w:name="Closing" w:semiHidden="1" w:unhideWhenUsed="1"/>
+    <w:lsdException w:name="Signature" w:semiHidden="1" w:unhideWhenUsed="1"/>
+    <w:lsdException w:name="Default Paragraph Font" w:semiHidden="1" w:uiPriority="1" w:unhideWhenUsed="1"/>
+    <w:lsdException w:name="Body Text" w:semiHidden="1" w:unhideWhenUsed="1"/>
+    <w:lsdException w:name="Body Text Indent" w:semiHidden="1" w:unhideWhenUsed="1"/>
+    <w:lsdException w:name="List Continue" w:semiHidden="1" w:unhideWhenUsed="1"/>
+    <w:lsdException w:name="List Continue 2" w:semiHidden="1" w:unhideWhenUsed="1"/>
+    <w:lsdException w:name="List Continue 3" w:semiHidden="1" w:unhideWhenUsed="1"/>
+    <w:lsdException w:name="List Continue 4" w:semiHidden="1" w:unhideWhenUsed="1"/>
+    <w:lsdException w:name="List Continue 5" w:semiHidden="1" w:unhideWhenUsed="1"/>
+    <w:lsdException w:name="Message Header" w:semiHidden="1" w:unhideWhenUsed="1"/>
+    <w:lsdException w:name="Subtitle" w:uiPriority="11" w:qFormat="1"/>
+    <w:lsdException w:name="Salutation" w:semiHidden="1" w:unhideWhenUsed="1"/>
+    <w:lsdException w:name="Date" w:semiHidden="1" w:unhideWhenUsed="1"/>
+    <w:lsdException w:name="Body Text First Indent" w:semiHidden="1" w:unhideWhenUsed="1"/>
+    <w:lsdException w:name="Body Text First Indent 2" w:semiHidden="1" w:unhideWhenUsed="1"/>
+    <w:lsdException w:name="Note Heading" w:semiHidden="1" w:unhideWhenUsed="1"/>
+    <w:lsdException w:name="Body Text 2" w:semiHidden="1" w:unhideWhenUsed="1"/>
+    <w:lsdException w:name="Body Text 3" w:semiHidden="1" w:unhideWhenUsed="1"/>
+    <w:lsdException w:name="Body Text Indent 2" w:semiHidden="1" w:unhideWhenUsed="1"/>
+    <w:lsdException w:name="Body Text Indent 3" w:semiHidden="1" w:unhideWhenUsed="1"/>
+    <w:lsdException w:name="Block Text" w:semiHidden="1" w:unhideWhenUsed="1"/>
+    <w:lsdException w:name="Hyperlink" w:semiHidden="1" w:unhideWhenUsed="1"/>
+    <w:lsdException w:name="FollowedHyperlink" w:semiHidden="1" w:unhideWhenUsed="1"/>
+    <w:lsdException w:name="Strong" w:uiPriority="22" w:qFormat="1"/>
+    <w:lsdException w:name="Emphasis" w:uiPriority="20" w:qFormat="1"/>
+    <w:lsdException w:name="Document Map" w:semiHidden="1" w:unhideWhenUsed="1"/>
+    <w:lsdException w:name="Plain Text" w:semiHidden="1" w:unhideWhenUsed="1"/>
+    <w:lsdException w:name="E-mail Signature" w:semiHidden="1" w:unhideWhenUsed="1"/>
+    <w:lsdException w:name="HTML Top of Form" w:semiHidden="1" w:unhideWhenUsed="1"/>
+    <w:lsdException w:name="HTML Bottom of Form" w:semiHidden="1" w:unhideWhenUsed="1"/>
+    <w:lsdException w:name="Normal (Web)" w:semiHidden="1" w:unhideWhenUsed="1"/>
+    <w:lsdException w:name="HTML Acronym" w:semiHidden="1" w:unhideWhenUsed="1"/>
+    <w:lsdException w:name="HTML Address" w:semiHidden="1" w:unhideWhenUsed="1"/>
+    <w:lsdException w:name="HTML Cite" w:semiHidden="1" w:unhideWhenUsed="1"/>
+    <w:lsdException w:name="HTML Code" w:semiHidden="1" w:unhideWhenUsed="1"/>
+    <w:lsdException w:name="HTML Definition" w:semiHidden="1" w:unhideWhenUsed="1"/>
+    <w:lsdException w:name="HTML Keyboard" w:semiHidden="1" w:unhideWhenUsed="1"/>
+    <w:lsdException w:name="HTML Preformatted" w:semiHidden="1" w:unhideWhenUsed="1"/>
+    <w:lsdException w:name="HTML Sample" w:semiHidden="1" w:unhideWhenUsed="1"/>
+    <w:lsdException w:name="HTML Typewriter" w:semiHidden="1" w:unhideWhenUsed="1"/>
+    <w:lsdException w:name="HTML Variable" w:semiHidden="1" w:unhideWhenUsed="1"/>
+    <w:lsdException w:name="Normal Table" w:semiHidden="1" w:unhideWhenUsed="1"/>
+    <w:lsdException w:name="annotation subject" w:semiHidden="1" w:unhideWhenUsed="1"/>
+    <w:lsdException w:name="No List" w:semiHidden="1" w:unhideWhenUsed="1"/>
+    <w:lsdException w:name="Outline List 1" w:semiHidden="1" w:unhideWhenUsed="1"/>
+    <w:lsdException w:name="Outline List 2" w:semiHidden="1" w:unhideWhenUsed="1"/>
+    <w:lsdException w:name="Outline List 3" w:semiHidden="1" w:unhideWhenUsed="1"/>
+    <w:lsdException w:name="Table Simple 1" w:semiHidden="1" w:unhideWhenUsed="1"/>
+    <w:lsdException w:name="Table Simple 2" w:semiHidden="1" w:unhideWhenUsed="1"/>
+    <w:lsdException w:name="Table Simple 3" w:semiHidden="1" w:unhideWhenUsed="1"/>
+    <w:lsdException w:name="Table Classic 1" w:semiHidden="1" w:unhideWhenUsed="1"/>
+    <w:lsdException w:name="Table Classic 2" w:semiHidden="1" w:unhideWhenUsed="1"/>
+    <w:lsdException w:name="Table Classic 3" w:semiHidden="1" w:unhideWhenUsed="1"/>
+    <w:lsdException w:name="Table Classic 4" w:semiHidden="1" w:unhideWhenUsed="1"/>
+    <w:lsdException w:name="Table Colorful 1" w:semiHidden="1" w:unhideWhenUsed="1"/>
+    <w:lsdException w:name="Table Colorful 2" w:semiHidden="1" w:unhideWhenUsed="1"/>
+    <w:lsdException w:name="Table Colorful 3" w:semiHidden="1" w:unhideWhenUsed="1"/>
+    <w:lsdException w:name="Table Columns 1" w:semiHidden="1" w:unhideWhenUsed="1"/>
+    <w:lsdException w:name="Table Columns 2" w:semiHidden="1" w:unhideWhenUsed="1"/>
+    <w:lsdException w:name="Table Columns 3" w:semiHidden="1" w:unhideWhenUsed="1"/>
+    <w:lsdException w:name="Table Columns 4" w:semiHidden="1" w:unhideWhenUsed="1"/>
+    <w:lsdException w:name="Table Columns 5" w:semiHidden="1" w:unhideWhenUsed="1"/>
+    <w:lsdException w:name="Table Grid 1" w:semiHidden="1" w:unhideWhenUsed="1"/>
+    <w:lsdException w:name="Table Grid 2" w:semiHidden="1" w:unhideWhenUsed="1"/>
+    <w:lsdException w:name="Table Grid 3" w:semiHidden="1" w:unhideWhenUsed="1"/>
+    <w:lsdException w:name="Table Grid 4" w:semiHidden="1" w:unhideWhenUsed="1"/>
+    <w:lsdException w:name="Table Grid 5" w:semiHidden="1" w:unhideWhenUsed="1"/>
+    <w:lsdException w:name="Table Grid 6" w:semiHidden="1" w:unhideWhenUsed="1"/>
+    <w:lsdException w:name="Table Grid 7" w:semiHidden="1" w:unhideWhenUsed="1"/>
+    <w:lsdException w:name="Table Grid 8" w:semiHidden="1" w:unhideWhenUsed="1"/>
+    <w:lsdException w:name="Table List 1" w:semiHidden="1" w:unhideWhenUsed="1"/>
+    <w:lsdException w:name="Table List 2" w:semiHidden="1" w:unhideWhenUsed="1"/>
+    <w:lsdException w:name="Table List 3" w:semiHidden="1" w:unhideWhenUsed="1"/>
+    <w:lsdException w:name="Table List 4" w:semiHidden="1" w:unhideWhenUsed="1"/>
+    <w:lsdException w:name="Table List 5" w:semiHidden="1" w:unhideWhenUsed="1"/>
+    <w:lsdException w:name="Table List 6" w:semiHidden="1" w:unhideWhenUsed="1"/>
+    <w:lsdException w:name="Table List 7" w:semiHidden="1" w:unhideWhenUsed="1"/>
+    <w:lsdException w:name="Table List 8" w:semiHidden="1" w:unhideWhenUsed="1"/>
+    <w:lsdException w:name="Table 3D effects 1" w:semiHidden="1" w:unhideWhenUsed="1"/>
+    <w:lsdException w:name="Table 3D effects 2" w:semiHidden="1" w:unhideWhenUsed="1"/>
+    <w:lsdException w:name="Table 3D effects 3" w:semiHidden="1" w:unhideWhenUsed="1"/>
+    <w:lsdException w:name="Table Contemporary" w:semiHidden="1" w:unhideWhenUsed="1"/>
+    <w:lsdException w:name="Table Elegant" w:semiHidden="1" w:unhideWhenUsed="1"/>
+    <w:lsdException w:name="Table Professional" w:semiHidden="1" w:unhideWhenUsed="1"/>
+    <w:lsdException w:name="Table Subtle 1" w:semiHidden="1" w:unhideWhenUsed="1"/>
+    <w:lsdException w:name="Table Subtle 2" w:semiHidden="1" w:unhideWhenUsed="1"/>
+    <w:lsdException w:name="Table Web 1" w:semiHidden="1" w:unhideWhenUsed="1"/>
+    <w:lsdException w:name="Table Web 2" w:semiHidden="1" w:unhideWhenUsed="1"/>
+    <w:lsdException w:name="Table Web 3" w:semiHidden="1" w:unhideWhenUsed="1"/>
+    <w:lsdException w:name="Balloon Text" w:semiHidden="1" w:unhideWhenUsed="1"/>
+    <w:lsdException w:name="Table Grid" w:uiPriority="59"/>
+    <w:lsdException w:name="Table Theme" w:semiHidden="1" w:unhideWhenUsed="1"/>
+    <w:lsdException w:name="Placeholder Text" w:semiHidden="1"/>
+    <w:lsdException w:name="No Spacing" w:uiPriority="1" w:qFormat="1"/>
+    <w:lsdException w:name="Light Shading" w:uiPriority="60"/>
+    <w:lsdException w:name="Light List" w:uiPriority="61"/>
+    <w:lsdException w:name="Light Grid" w:uiPriority="62"/>
+    <w:lsdException w:name="Medium Shading 1" w:uiPriority="63"/>
+    <w:lsdException w:name="Medium Shading 2" w:uiPriority="64"/>
+    <w:lsdException w:name="Medium List 1" w:uiPriority="65"/>
+    <w:lsdException w:name="Medium List 2" w:uiPriority="66"/>
+    <w:lsdException w:name="Medium Grid 1" w:uiPriority="67"/>
+    <w:lsdException w:name="Medium Grid 2" w:uiPriority="68"/>
+    <w:lsdException w:name="Medium Grid 3" w:uiPriority="69"/>
+    <w:lsdException w:name="Dark List" w:uiPriority="70"/>
+    <w:lsdException w:name="Colorful Shading" w:uiPriority="71"/>
+    <w:lsdException w:name="Colorful List" w:uiPriority="72"/>
+    <w:lsdException w:name="Colorful Grid" w:uiPriority="73"/>
+    <w:lsdException w:name="Light Shading Accent 1" w:uiPriority="60"/>
+    <w:lsdException w:name="Light List Accent 1" w:uiPriority="61"/>
+    <w:lsdException w:name="Light Grid Accent 1" w:uiPriority="62"/>
+    <w:lsdException w:name="Medium Shading 1 Accent 1" w:uiPriority="63"/>
+    <w:lsdException w:name="Medium Shading 2 Accent 1" w:uiPriority="64"/>
+    <w:lsdException w:name="Medium List 1 Accent 1" w:uiPriority="65"/>
+    <w:lsdException w:name="Revision" w:semiHidden="1"/>
+    <w:lsdException w:name="List Paragraph" w:uiPriority="34" w:qFormat="1"/>
+    <w:lsdException w:name="Quote" w:uiPriority="29" w:qFormat="1"/>
+    <w:lsdException w:name="Intense Quote" w:uiPriority="30" w:qFormat="1"/>
+    <w:lsdException w:name="Medium List 2 Accent 1" w:uiPriority="66"/>
+    <w:lsdException w:name="Medium Grid 1 Accent 1" w:uiPriority="67"/>
+    <w:lsdException w:name="Medium Grid 2 Accent 1" w:uiPriority="68"/>
+    <w:lsdException w:name="Medium Grid 3 Accent 1" w:uiPriority="69"/>
+    <w:lsdException w:name="Dark List Accent 1" w:uiPriority="70"/>
+    <w:lsdException w:name="Colorful Shading Accent 1" w:uiPriority="71"/>
+    <w:lsdException w:name="Colorful List Accent 1" w:uiPriority="72"/>
+    <w:lsdException w:name="Colorful Grid Accent 1" w:uiPriority="73"/>
+    <w:lsdException w:name="Light Shading Accent 2" w:uiPriority="60"/>
+    <w:lsdException w:name="Light List Accent 2" w:uiPriority="61"/>
+    <w:lsdException w:name="Light Grid Accent 2" w:uiPriority="62"/>
+    <w:lsdException w:name="Medium Shading 1 Accent 2" w:uiPriority="63"/>
+    <w:lsdException w:name="Medium Shading 2 Accent 2" w:uiPriority="64"/>
+    <w:lsdException w:name="Medium List 1 Accent 2" w:uiPriority="65"/>
+    <w:lsdException w:name="Medium List 2 Accent 2" w:uiPriority="66"/>
+    <w:lsdException w:name="Medium Grid 1 Accent 2" w:uiPriority="67"/>
+    <w:lsdException w:name="Medium Grid 2 Accent 2" w:uiPriority="68"/>
+    <w:lsdException w:name="Medium Grid 3 Accent 2" w:uiPriority="69"/>
+    <w:lsdException w:name="Dark List Accent 2" w:uiPriority="70"/>
+    <w:lsdException w:name="Colorful Shading Accent 2" w:uiPriority="71"/>
+    <w:lsdException w:name="Colorful List Accent 2" w:uiPriority="72"/>
+    <w:lsdException w:name="Colorful Grid Accent 2" w:uiPriority="73"/>
+    <w:lsdException w:name="Light Shading Accent 3" w:uiPriority="60"/>
+    <w:lsdException w:name="Light List Accent 3" w:uiPriority="61"/>
+    <w:lsdException w:name="Light Grid Accent 3" w:uiPriority="62"/>
+    <w:lsdException w:name="Medium Shading 1 Accent 3" w:uiPriority="63"/>
+    <w:lsdException w:name="Medium Shading 2 Accent 3" w:uiPriority="64"/>
+    <w:lsdException w:name="Medium List 1 Accent 3" w:uiPriority="65"/>
+    <w:lsdException w:name="Medium List 2 Accent 3" w:uiPriority="66"/>
+    <w:lsdException w:name="Medium Grid 1 Accent 3" w:uiPriority="67"/>
+    <w:lsdException w:name="Medium Grid 2 Accent 3" w:uiPriority="68"/>
+    <w:lsdException w:name="Medium Grid 3 Accent 3" w:uiPriority="69"/>
+    <w:lsdException w:name="Dark List Accent 3" w:uiPriority="70"/>
+    <w:lsdException w:name="Colorful Shading Accent 3" w:uiPriority="71"/>
+    <w:lsdException w:name="Colorful List Accent 3" w:uiPriority="72"/>
+    <w:lsdException w:name="Colorful Grid Accent 3" w:uiPriority="73"/>
+    <w:lsdException w:name="Light Shading Accent 4" w:uiPriority="60"/>
+    <w:lsdException w:name="Light List Accent 4" w:uiPriority="61"/>
+    <w:lsdException w:name="Light Grid Accent 4" w:uiPriority="62"/>
+    <w:lsdException w:name="Medium Shading 1 Accent 4" w:uiPriority="63"/>
+    <w:lsdException w:name="Medium Shading 2 Accent 4" w:uiPriority="64"/>
+    <w:lsdException w:name="Medium List 1 Accent 4" w:uiPriority="65"/>
+    <w:lsdException w:name="Medium List 2 Accent 4" w:uiPriority="66"/>
+    <w:lsdException w:name="Medium Grid 1 Accent 4" w:uiPriority="67"/>
+    <w:lsdException w:name="Medium Grid 2 Accent 4" w:uiPriority="68"/>
+    <w:lsdException w:name="Medium Grid 3 Accent 4" w:uiPriority="69"/>
+    <w:lsdException w:name="Dark List Accent 4" w:uiPriority="70"/>
+    <w:lsdException w:name="Colorful Shading Accent 4" w:uiPriority="71"/>
+    <w:lsdException w:name="Colorful List Accent 4" w:uiPriority="72"/>
+    <w:lsdException w:name="Colorful Grid Accent 4" w:uiPriority="73"/>
+    <w:lsdException w:name="Light Shading Accent 5" w:uiPriority="60"/>
+    <w:lsdException w:name="Light List Accent 5" w:uiPriority="61"/>
+    <w:lsdException w:name="Light Grid Accent 5" w:uiPriority="62"/>
+    <w:lsdException w:name="Medium Shading 1 Accent 5" w:uiPriority="63"/>
+    <w:lsdException w:name="Medium Shading 2 Accent 5" w:uiPriority="64"/>
+    <w:lsdException w:name="Medium List 1 Accent 5" w:uiPriority="65"/>
+    <w:lsdException w:name="Medium List 2 Accent 5" w:uiPriority="66"/>
+    <w:lsdException w:name="Medium Grid 1 Accent 5" w:uiPriority="67"/>
+    <w:lsdException w:name="Medium Grid 2 Accent 5" w:uiPriority="68"/>
+    <w:lsdException w:name="Medium Grid 3 Accent 5" w:uiPriority="69"/>
+    <w:lsdException w:name="Dark List Accent 5" w:uiPriority="70"/>
+    <w:lsdException w:name="Colorful Shading Accent 5" w:uiPriority="71"/>
+    <w:lsdException w:name="Colorful List Accent 5" w:uiPriority="72"/>
+    <w:lsdException w:name="Colorful Grid Accent 5" w:uiPriority="73"/>
+    <w:lsdException w:name="Light Shading Accent 6" w:uiPriority="60"/>
+    <w:lsdException w:name="Light List Accent 6" w:uiPriority="61"/>
+    <w:lsdException w:name="Light Grid Accent 6" w:uiPriority="62"/>
+    <w:lsdException w:name="Medium Shading 1 Accent 6" w:uiPriority="63"/>
+    <w:lsdException w:name="Medium Shading 2 Accent 6" w:uiPriority="64"/>
+    <w:lsdException w:name="Medium List 1 Accent 6" w:uiPriority="65"/>
+    <w:lsdException w:name="Medium List 2 Accent 6" w:uiPriority="66"/>
+    <w:lsdException w:name="Medium Grid 1 Accent 6" w:uiPriority="67"/>
+    <w:lsdException w:name="Medium Grid 2 Accent 6" w:uiPriority="68"/>
+    <w:lsdException w:name="Medium Grid 3 Accent 6" w:uiPriority="69"/>
+    <w:lsdException w:name="Dark List Accent 6" w:uiPriority="70"/>
+    <w:lsdException w:name="Colorful Shading Accent 6" w:uiPriority="71"/>
+    <w:lsdException w:name="Colorful List Accent 6" w:uiPriority="72"/>
+    <w:lsdException w:name="Colorful Grid Accent 6" w:uiPriority="73"/>
+    <w:lsdException w:name="Subtle Emphasis" w:uiPriority="19" w:qFormat="1"/>
+    <w:lsdException w:name="Intense Emphasis" w:uiPriority="21" w:qFormat="1"/>
+    <w:lsdException w:name="Subtle Reference" w:uiPriority="31" w:qFormat="1"/>
+    <w:lsdException w:name="Intense Reference" w:uiPriority="32" w:qFormat="1"/>
+    <w:lsdException w:name="Book Title" w:uiPriority="33" w:qFormat="1"/>
+    <w:lsdException w:name="Bibliography" w:semiHidden="1" w:uiPriority="37" w:unhideWhenUsed="1"/>
+    <w:lsdException w:name="TOC Heading" w:semiHidden="1" w:uiPriority="39" w:unhideWhenUsed="1" w:qFormat="1"/>
+    <w:lsdException w:name="Plain Table 1" w:uiPriority="41"/>
+    <w:lsdException w:name="Plain Table 2" w:uiPriority="42"/>
+    <w:lsdException w:name="Plain Table 3" w:uiPriority="43"/>
+    <w:lsdException w:name="Plain Table 4" w:uiPriority="44"/>
+    <w:lsdException w:name="Plain Table 5" w:uiPriority="45"/>
+    <w:lsdException w:name="Grid Table Light" w:uiPriority="40"/>
+    <w:lsdException w:name="Grid Table 1 Light" w:uiPriority="46"/>
+    <w:lsdException w:name="Grid Table 2" w:uiPriority="47"/>
+    <w:lsdException w:name="Grid Table 3" w:uiPriority="48"/>
+    <w:lsdException w:name="Grid Table 4" w:uiPriority="49"/>
+    <w:lsdException w:name="Grid Table 5 Dark" w:uiPriority="50"/>
+    <w:lsdException w:name="Grid Table 6 Colorful" w:uiPriority="51"/>
+    <w:lsdException w:name="Grid Table 7 Colorful" w:uiPriority="52"/>
+    <w:lsdException w:name="Grid Table 1 Light Accent 1" w:uiPriority="46"/>
+    <w:lsdException w:name="Grid Table 2 Accent 1" w:uiPriority="47"/>
+    <w:lsdException w:name="Grid Table 3 Accent 1" w:uiPriority="48"/>
+    <w:lsdException w:name="Grid Table 4 Accent 1" w:uiPriority="49"/>
+    <w:lsdException w:name="Grid Table 5 Dark Accent 1" w:uiPriority="50"/>
+    <w:lsdException w:name="Grid Table 6 Colorful Accent 1" w:uiPriority="51"/>
+    <w:lsdException w:name="Grid Table 7 Colorful Accent 1" w:uiPriority="52"/>
+    <w:lsdException w:name="Grid Table 1 Light Accent 2" w:uiPriority="46"/>
+    <w:lsdException w:name="Grid Table 2 Accent 2" w:uiPriority="47"/>
+    <w:lsdException w:name="Grid Table 3 Accent 2" w:uiPriority="48"/>
+    <w:lsdException w:name="Grid Table 4 Accent 2" w:uiPriority="49"/>
+    <w:lsdException w:name="Grid Table 5 Dark Accent 2" w:uiPriority="50"/>
+    <w:lsdException w:name="Grid Table 6 Colorful Accent 2" w:uiPriority="51"/>
+    <w:lsdException w:name="Grid Table 7 Colorful Accent 2" w:uiPriority="52"/>
+    <w:lsdException w:name="Grid Table 1 Light Accent 3" w:uiPriority="46"/>
+    <w:lsdException w:name="Grid Table 2 Accent 3" w:uiPriority="47"/>
+    <w:lsdException w:name="Grid Table 3 Accent 3" w:uiPriority="48"/>
+    <w:lsdException w:name="Grid Table 4 Accent 3" w:uiPriority="49"/>
+    <w:lsdException w:name="Grid Table 5 Dark Accent 3" w:uiPriority="50"/>
+    <w:lsdException w:name="Grid Table 6 Colorful Accent 3" w:uiPriority="51"/>
+    <w:lsdException w:name="Grid Table 7 Colorful Accent 3" w:uiPriority="52"/>
+    <w:lsdException w:name="Grid Table 1 Light Accent 4" w:uiPriority="46"/>
+    <w:lsdException w:name="Grid Table 2 Accent 4" w:uiPriority="47"/>
+    <w:lsdException w:name="Grid Table 3 Accent 4" w:uiPriority="48"/>
+    <w:lsdException w:name="Grid Table 4 Accent 4" w:uiPriority="49"/>
+    <w:lsdException w:name="Grid Table 5 Dark Accent 4" w:uiPriority="50"/>
+    <w:lsdException w:name="Grid Table 6 Colorful Accent 4" w:uiPriority="51"/>
+    <w:lsdException w:name="Grid Table 7 Colorful Accent 4" w:uiPriority="52"/>
+    <w:lsdException w:name="Grid Table 1 Light Accent 5" w:uiPriority="46"/>
+    <w:lsdException w:name="Grid Table 2 Accent 5" w:uiPriority="47"/>
+    <w:lsdException w:name="Grid Table 3 Accent 5" w:uiPriority="48"/>
+    <w:lsdException w:name="Grid Table 4 Accent 5" w:uiPriority="49"/>
+    <w:lsdException w:name="Grid Table 5 Dark Accent 5" w:uiPriority="50"/>
+    <w:lsdException w:name="Grid Table 6 Colorful Accent 5" w:uiPriority="51"/>
+    <w:lsdException w:name="Grid Table 7 Colorful Accent 5" w:uiPriority="52"/>
+    <w:lsdException w:name="Grid Table 1 Light Accent 6" w:uiPriority="46"/>
+    <w:lsdException w:name="Grid Table 2 Accent 6" w:uiPriority="47"/>
+    <w:lsdException w:name="Grid Table 3 Accent 6" w:uiPriority="48"/>
+    <w:lsdException w:name="Grid Table 4 Accent 6" w:uiPriority="49"/>
+    <w:lsdException w:name="Grid Table 5 Dark Accent 6" w:uiPriority="50"/>
+    <w:lsdException w:name="Grid Table 6 Colorful Accent 6" w:uiPriority="51"/>
+    <w:lsdException w:name="Grid Table 7 Colorful Accent 6" w:uiPriority="52"/>
+    <w:lsdException w:name="List Table 1 Light" w:uiPriority="46"/>
+    <w:lsdException w:name="List Table 2" w:uiPriority="47"/>
+    <w:lsdException w:name="List Table 3" w:uiPriority="48"/>
+    <w:lsdException w:name="List Table 4" w:uiPriority="49"/>
+    <w:lsdException w:name="List Table 5 Dark" w:uiPriority="50"/>
+    <w:lsdException w:name="List Table 6 Colorful" w:uiPriority="51"/>
+    <w:lsdException w:name="List Table 7 Colorful" w:uiPriority="52"/>
+    <w:lsdException w:name="List Table 1 Light Accent 1" w:uiPriority="46"/>
+    <w:lsdException w:name="List Table 2 Accent 1" w:uiPriority="47"/>
+    <w:lsdException w:name="List Table 3 Accent 1" w:uiPriority="48"/>
+    <w:lsdException w:name="List Table 4 Accent 1" w:uiPriority="49"/>
+    <w:lsdException w:name="List Table 5 Dark Accent 1" w:uiPriority="50"/>
+    <w:lsdException w:name="List Table 6 Colorful Accent 1" w:uiPriority="51"/>
+    <w:lsdException w:name="List Table 7 Colorful Accent 1" w:uiPriority="52"/>
+    <w:lsdException w:name="List Table 1 Light Accent 2" w:uiPriority="46"/>
+    <w:lsdException w:name="List Table 2 Accent 2" w:uiPriority="47"/>
+    <w:lsdException w:name="List Table 3 Accent 2" w:uiPriority="48"/>
+    <w:lsdException w:name="List Table 4 Accent 2" w:uiPriority="49"/>
+    <w:lsdException w:name="List Table 5 Dark Accent 2" w:uiPriority="50"/>
+    <w:lsdException w:name="List Table 6 Colorful Accent 2" w:uiPriority="51"/>
+    <w:lsdException w:name="List Table 7 Colorful Accent 2" w:uiPriority="52"/>
+    <w:lsdException w:name="List Table 1 Light Accent 3" w:uiPriority="46"/>
+    <w:lsdException w:name="List Table 2 Accent 3" w:uiPriority="47"/>
+    <w:lsdException w:name="List Table 3 Accent 3" w:uiPriority="48"/>
+    <w:lsdException w:name="List Table 4 Accent 3" w:uiPriority="49"/>
+    <w:lsdException w:name="List Table 5 Dark Accent 3" w:uiPriority="50"/>
+    <w:lsdException w:name="List Table 6 Colorful Accent 3" w:uiPriority="51"/>
+    <w:lsdException w:name="List Table 7 Colorful Accent 3" w:uiPriority="52"/>
+    <w:lsdException w:name="List Table 1 Light Accent 4" w:uiPriority="46"/>
+    <w:lsdException w:name="List Table 2 Accent 4" w:uiPriority="47"/>
+    <w:lsdException w:name="List Table 3 Accent 4" w:uiPriority="48"/>
+    <w:lsdException w:name="List Table 4 Accent 4" w:uiPriority="49"/>
+    <w:lsdException w:name="List Table 5 Dark Accent 4" w:uiPriority="50"/>
+    <w:lsdException w:name="List Table 6 Colorful Accent 4" w:uiPriority="51"/>
+    <w:lsdException w:name="List Table 7 Colorful Accent 4" w:uiPriority="52"/>
+    <w:lsdException w:name="List Table 1 Light Accent 5" w:uiPriority="46"/>
+    <w:lsdException w:name="List Table 2 Accent 5" w:uiPriority="47"/>
+    <w:lsdException w:name="List Table 3 Accent 5" w:uiPriority="48"/>
+    <w:lsdException w:name="List Table 4 Accent 5" w:uiPriority="49"/>
+    <w:lsdException w:name="List Table 5 Dark Accent 5" w:uiPriority="50"/>
+    <w:lsdException w:name="List Table 6 Colorful Accent 5" w:uiPriority="51"/>
+    <w:lsdException w:name="List Table 7 Colorful Accent 5" w:uiPriority="52"/>
+    <w:lsdException w:name="List Table 1 Light Accent 6" w:uiPriority="46"/>
+    <w:lsdException w:name="List Table 2 Accent 6" w:uiPriority="47"/>
+    <w:lsdException w:name="List Table 3 Accent 6" w:uiPriority="48"/>
+    <w:lsdException w:name="List Table 4 Accent 6" w:uiPriority="49"/>
+    <w:lsdException w:name="List Table 5 Dark Accent 6" w:uiPriority="50"/>
+    <w:lsdException w:name="List Table 6 Colorful Accent 6" w:uiPriority="51"/>
+    <w:lsdException w:name="List Table 7 Colorful Accent 6" w:uiPriority="52"/>
   </w:latentStyles>
   <w:style w:type="paragraph" w:default="1" w:styleId="Normal">
     <w:name w:val="Normal"/>
@@ -13625,7 +12772,7 @@
 </file>
 
 <file path=word/glossary/webSettings.xml><?xml version="1.0" encoding="utf-8"?>
-<w:webSettings xmlns:mc="http://schemas.openxmlformats.org/markup-compatibility/2006" xmlns:r="http://schemas.openxmlformats.org/officeDocument/2006/relationships" xmlns:w="http://schemas.openxmlformats.org/wordprocessingml/2006/main" xmlns:w14="http://schemas.microsoft.com/office/word/2010/wordml" mc:Ignorable="w14">
+<w:webSettings xmlns:mc="http://schemas.openxmlformats.org/markup-compatibility/2006" xmlns:r="http://schemas.openxmlformats.org/officeDocument/2006/relationships" xmlns:w="http://schemas.openxmlformats.org/wordprocessingml/2006/main" xmlns:w14="http://schemas.microsoft.com/office/word/2010/wordml" xmlns:w15="http://schemas.microsoft.com/office/word/2012/wordml" xmlns:w16se="http://schemas.microsoft.com/office/word/2015/wordml/symex" mc:Ignorable="w14 w15 w16se">
   <w:optimizeForBrowser/>
   <w:allowPNG/>
 </w:webSettings>
@@ -13940,7 +13087,7 @@
 </file>
 
 <file path=customXml/itemProps2.xml><?xml version="1.0" encoding="utf-8"?>
-<ds:datastoreItem xmlns:ds="http://schemas.openxmlformats.org/officeDocument/2006/customXml" ds:itemID="{02DDB2A1-2101-4FF2-A67B-4FE7683B29D6}">
+<ds:datastoreItem xmlns:ds="http://schemas.openxmlformats.org/officeDocument/2006/customXml" ds:itemID="{44E1D521-CB5E-499A-8379-A6E942C67C52}">
   <ds:schemaRefs>
     <ds:schemaRef ds:uri="http://schemas.openxmlformats.org/officeDocument/2006/bibliography"/>
   </ds:schemaRefs>

</xml_diff>